<commit_message>
added documents and small changes to script
</commit_message>
<xml_diff>
--- a/study1/newscale_items.docx
+++ b/study1/newscale_items.docx
@@ -3075,14 +3075,14 @@
         <w:tblLook w:val="04A0" w:firstRow="1" w:lastRow="0" w:firstColumn="1" w:lastColumn="0" w:noHBand="0" w:noVBand="1"/>
       </w:tblPr>
       <w:tblGrid>
-        <w:gridCol w:w="1198"/>
-        <w:gridCol w:w="2613"/>
-        <w:gridCol w:w="1911"/>
-        <w:gridCol w:w="1918"/>
-        <w:gridCol w:w="1859"/>
-        <w:gridCol w:w="2014"/>
-        <w:gridCol w:w="2191"/>
-        <w:gridCol w:w="1684"/>
+        <w:gridCol w:w="1410"/>
+        <w:gridCol w:w="2562"/>
+        <w:gridCol w:w="1883"/>
+        <w:gridCol w:w="1890"/>
+        <w:gridCol w:w="1832"/>
+        <w:gridCol w:w="1984"/>
+        <w:gridCol w:w="2166"/>
+        <w:gridCol w:w="1661"/>
       </w:tblGrid>
       <w:tr>
         <w:tc>
@@ -3313,6 +3313,7 @@
                 <w:szCs w:val="16"/>
               </w:rPr>
             </w:pPr>
+            <w:commentRangeStart w:id="0"/>
             <w:r>
               <w:rPr>
                 <w:b/>
@@ -3320,7 +3321,23 @@
                 <w:sz w:val="16"/>
                 <w:szCs w:val="16"/>
               </w:rPr>
-              <w:t>Positive Arousal (Sexual)</w:t>
+              <w:t>Positive Arousal (Sexual</w:t>
+            </w:r>
+            <w:commentRangeEnd w:id="0"/>
+            <w:r>
+              <w:rPr>
+                <w:rStyle w:val="CommentReference"/>
+              </w:rPr>
+              <w:commentReference w:id="0"/>
+            </w:r>
+            <w:r>
+              <w:rPr>
+                <w:b/>
+                <w:bCs/>
+                <w:sz w:val="16"/>
+                <w:szCs w:val="16"/>
+              </w:rPr>
+              <w:t>)</w:t>
             </w:r>
           </w:p>
         </w:tc>
@@ -3900,6 +3917,7 @@
                 <w:szCs w:val="16"/>
               </w:rPr>
             </w:pPr>
+            <w:commentRangeStart w:id="1"/>
             <w:r>
               <w:rPr>
                 <w:b/>
@@ -3908,6 +3926,13 @@
                 <w:szCs w:val="16"/>
               </w:rPr>
               <w:t>Negative Arousal (Anxious)</w:t>
+            </w:r>
+            <w:commentRangeEnd w:id="1"/>
+            <w:r>
+              <w:rPr>
+                <w:rStyle w:val="CommentReference"/>
+              </w:rPr>
+              <w:commentReference w:id="1"/>
             </w:r>
           </w:p>
         </w:tc>
@@ -4618,6 +4643,7 @@
                 <w:szCs w:val="16"/>
               </w:rPr>
             </w:pPr>
+            <w:commentRangeStart w:id="2"/>
             <w:r>
               <w:rPr>
                 <w:b/>
@@ -4626,6 +4652,13 @@
                 <w:szCs w:val="16"/>
               </w:rPr>
               <w:t xml:space="preserve">Nociception, Pleasure </w:t>
+            </w:r>
+            <w:commentRangeEnd w:id="2"/>
+            <w:r>
+              <w:rPr>
+                <w:rStyle w:val="CommentReference"/>
+              </w:rPr>
+              <w:commentReference w:id="2"/>
             </w:r>
           </w:p>
         </w:tc>
@@ -4952,14 +4985,7 @@
                 <w:sz w:val="16"/>
                 <w:szCs w:val="16"/>
               </w:rPr>
-              <w:t xml:space="preserve"> </w:t>
-            </w:r>
-            <w:r>
-              <w:rPr>
-                <w:sz w:val="16"/>
-                <w:szCs w:val="16"/>
-              </w:rPr>
-              <w:t>(e.g., when urinating)”</w:t>
+              <w:t xml:space="preserve"> (e.g., when urinating)”</w:t>
             </w:r>
           </w:p>
           <w:p>
@@ -5024,6 +5050,7 @@
                 <w:szCs w:val="16"/>
               </w:rPr>
             </w:pPr>
+            <w:commentRangeStart w:id="3"/>
             <w:r>
               <w:rPr>
                 <w:b/>
@@ -5033,6 +5060,13 @@
               </w:rPr>
               <w:lastRenderedPageBreak/>
               <w:t>Sensitivity</w:t>
+            </w:r>
+            <w:commentRangeEnd w:id="3"/>
+            <w:r>
+              <w:rPr>
+                <w:rStyle w:val="CommentReference"/>
+              </w:rPr>
+              <w:commentReference w:id="3"/>
             </w:r>
           </w:p>
         </w:tc>
@@ -6636,6 +6670,7 @@
                 <w:szCs w:val="16"/>
               </w:rPr>
             </w:pPr>
+            <w:commentRangeStart w:id="4"/>
             <w:r>
               <w:rPr>
                 <w:b/>
@@ -6644,6 +6679,13 @@
                 <w:szCs w:val="16"/>
               </w:rPr>
               <w:t>Accuracy</w:t>
+            </w:r>
+            <w:commentRangeEnd w:id="4"/>
+            <w:r>
+              <w:rPr>
+                <w:rStyle w:val="CommentReference"/>
+              </w:rPr>
+              <w:commentReference w:id="4"/>
             </w:r>
           </w:p>
         </w:tc>
@@ -7724,6 +7766,121 @@
     </w:sectPr>
   </w:body>
 </w:document>
+</file>
+
+<file path=word/comments.xml><?xml version="1.0" encoding="utf-8"?>
+<w:comments xmlns:wpc="http://schemas.microsoft.com/office/word/2010/wordprocessingCanvas" xmlns:cx="http://schemas.microsoft.com/office/drawing/2014/chartex" xmlns:cx1="http://schemas.microsoft.com/office/drawing/2015/9/8/chartex" xmlns:cx2="http://schemas.microsoft.com/office/drawing/2015/10/21/chartex" xmlns:cx3="http://schemas.microsoft.com/office/drawing/2016/5/9/chartex" xmlns:cx4="http://schemas.microsoft.com/office/drawing/2016/5/10/chartex" xmlns:cx5="http://schemas.microsoft.com/office/drawing/2016/5/11/chartex" xmlns:cx6="http://schemas.microsoft.com/office/drawing/2016/5/12/chartex" xmlns:cx7="http://schemas.microsoft.com/office/drawing/2016/5/13/chartex" xmlns:cx8="http://schemas.microsoft.com/office/drawing/2016/5/14/chartex" xmlns:mc="http://schemas.openxmlformats.org/markup-compatibility/2006" xmlns:aink="http://schemas.microsoft.com/office/drawing/2016/ink" xmlns:am3d="http://schemas.microsoft.com/office/drawing/2017/model3d" xmlns:o="urn:schemas-microsoft-com:office:office" xmlns:oel="http://schemas.microsoft.com/office/2019/extlst" xmlns:r="http://schemas.openxmlformats.org/officeDocument/2006/relationships" xmlns:m="http://schemas.openxmlformats.org/officeDocument/2006/math" xmlns:v="urn:schemas-microsoft-com:vml" xmlns:wp14="http://schemas.microsoft.com/office/word/2010/wordprocessingDrawing" xmlns:wp="http://schemas.openxmlformats.org/drawingml/2006/wordprocessingDrawing" xmlns:w10="urn:schemas-microsoft-com:office:word" xmlns:w="http://schemas.openxmlformats.org/wordprocessingml/2006/main" xmlns:w14="http://schemas.microsoft.com/office/word/2010/wordml" xmlns:w15="http://schemas.microsoft.com/office/word/2012/wordml" xmlns:w16cex="http://schemas.microsoft.com/office/word/2018/wordml/cex" xmlns:w16cid="http://schemas.microsoft.com/office/word/2016/wordml/cid" xmlns:w16="http://schemas.microsoft.com/office/word/2018/wordml" xmlns:w16du="http://schemas.microsoft.com/office/word/2023/wordml/word16du" xmlns:w16sdtdh="http://schemas.microsoft.com/office/word/2020/wordml/sdtdatahash" xmlns:w16se="http://schemas.microsoft.com/office/word/2015/wordml/symex" xmlns:wpg="http://schemas.microsoft.com/office/word/2010/wordprocessingGroup" xmlns:wpi="http://schemas.microsoft.com/office/word/2010/wordprocessingInk" xmlns:wne="http://schemas.microsoft.com/office/word/2006/wordml" xmlns:wps="http://schemas.microsoft.com/office/word/2010/wordprocessingShape" mc:Ignorable="w14 w15 w16se w16cid w16 w16cex w16sdtdh w16du wp14">
+  <w:comment w:id="0" w:author="Ana Neves" w:date="2024-10-25T14:30:00Z" w:initials="AF">
+    <w:p>
+      <w:pPr>
+        <w:pStyle w:val="CommentText"/>
+      </w:pPr>
+      <w:r>
+        <w:rPr>
+          <w:rStyle w:val="CommentReference"/>
+        </w:rPr>
+        <w:annotationRef/>
+      </w:r>
+      <w:r>
+        <w:t>12</w:t>
+      </w:r>
+    </w:p>
+  </w:comment>
+  <w:comment w:id="1" w:author="Ana Neves" w:date="2024-10-25T14:30:00Z" w:initials="AF">
+    <w:p>
+      <w:pPr>
+        <w:pStyle w:val="CommentText"/>
+      </w:pPr>
+      <w:r>
+        <w:rPr>
+          <w:rStyle w:val="CommentReference"/>
+        </w:rPr>
+        <w:annotationRef/>
+      </w:r>
+      <w:r>
+        <w:t>12</w:t>
+      </w:r>
+    </w:p>
+  </w:comment>
+  <w:comment w:id="2" w:author="Ana Neves" w:date="2024-10-25T14:31:00Z" w:initials="AF">
+    <w:p>
+      <w:pPr>
+        <w:pStyle w:val="CommentText"/>
+      </w:pPr>
+      <w:r>
+        <w:rPr>
+          <w:rStyle w:val="CommentReference"/>
+        </w:rPr>
+        <w:annotationRef/>
+      </w:r>
+      <w:r>
+        <w:t>11</w:t>
+      </w:r>
+    </w:p>
+  </w:comment>
+  <w:comment w:id="3" w:author="Ana Neves" w:date="2024-10-25T14:31:00Z" w:initials="AF">
+    <w:p>
+      <w:pPr>
+        <w:pStyle w:val="CommentText"/>
+      </w:pPr>
+      <w:r>
+        <w:rPr>
+          <w:rStyle w:val="CommentReference"/>
+        </w:rPr>
+        <w:annotationRef/>
+      </w:r>
+      <w:r>
+        <w:t>36</w:t>
+      </w:r>
+    </w:p>
+  </w:comment>
+  <w:comment w:id="4" w:author="Ana Neves" w:date="2024-10-25T14:32:00Z" w:initials="AF">
+    <w:p>
+      <w:pPr>
+        <w:pStyle w:val="CommentText"/>
+      </w:pPr>
+      <w:r>
+        <w:rPr>
+          <w:rStyle w:val="CommentReference"/>
+        </w:rPr>
+        <w:annotationRef/>
+      </w:r>
+      <w:r>
+        <w:t>21</w:t>
+      </w:r>
+    </w:p>
+  </w:comment>
+</w:comments>
+</file>
+
+<file path=word/commentsExtended.xml><?xml version="1.0" encoding="utf-8"?>
+<w15:commentsEx xmlns:wpc="http://schemas.microsoft.com/office/word/2010/wordprocessingCanvas" xmlns:cx="http://schemas.microsoft.com/office/drawing/2014/chartex" xmlns:cx1="http://schemas.microsoft.com/office/drawing/2015/9/8/chartex" xmlns:cx2="http://schemas.microsoft.com/office/drawing/2015/10/21/chartex" xmlns:cx3="http://schemas.microsoft.com/office/drawing/2016/5/9/chartex" xmlns:cx4="http://schemas.microsoft.com/office/drawing/2016/5/10/chartex" xmlns:cx5="http://schemas.microsoft.com/office/drawing/2016/5/11/chartex" xmlns:cx6="http://schemas.microsoft.com/office/drawing/2016/5/12/chartex" xmlns:cx7="http://schemas.microsoft.com/office/drawing/2016/5/13/chartex" xmlns:cx8="http://schemas.microsoft.com/office/drawing/2016/5/14/chartex" xmlns:mc="http://schemas.openxmlformats.org/markup-compatibility/2006" xmlns:aink="http://schemas.microsoft.com/office/drawing/2016/ink" xmlns:am3d="http://schemas.microsoft.com/office/drawing/2017/model3d" xmlns:o="urn:schemas-microsoft-com:office:office" xmlns:oel="http://schemas.microsoft.com/office/2019/extlst" xmlns:r="http://schemas.openxmlformats.org/officeDocument/2006/relationships" xmlns:m="http://schemas.openxmlformats.org/officeDocument/2006/math" xmlns:v="urn:schemas-microsoft-com:vml" xmlns:wp14="http://schemas.microsoft.com/office/word/2010/wordprocessingDrawing" xmlns:wp="http://schemas.openxmlformats.org/drawingml/2006/wordprocessingDrawing" xmlns:w10="urn:schemas-microsoft-com:office:word" xmlns:w="http://schemas.openxmlformats.org/wordprocessingml/2006/main" xmlns:w14="http://schemas.microsoft.com/office/word/2010/wordml" xmlns:w15="http://schemas.microsoft.com/office/word/2012/wordml" xmlns:w16cex="http://schemas.microsoft.com/office/word/2018/wordml/cex" xmlns:w16cid="http://schemas.microsoft.com/office/word/2016/wordml/cid" xmlns:w16="http://schemas.microsoft.com/office/word/2018/wordml" xmlns:w16du="http://schemas.microsoft.com/office/word/2023/wordml/word16du" xmlns:w16sdtdh="http://schemas.microsoft.com/office/word/2020/wordml/sdtdatahash" xmlns:w16se="http://schemas.microsoft.com/office/word/2015/wordml/symex" xmlns:wpg="http://schemas.microsoft.com/office/word/2010/wordprocessingGroup" xmlns:wpi="http://schemas.microsoft.com/office/word/2010/wordprocessingInk" xmlns:wne="http://schemas.microsoft.com/office/word/2006/wordml" xmlns:wps="http://schemas.microsoft.com/office/word/2010/wordprocessingShape" mc:Ignorable="w14 w15 w16se w16cid w16 w16cex w16sdtdh w16du wp14">
+  <w15:commentEx w15:paraId="4B4AF42D" w15:done="0"/>
+  <w15:commentEx w15:paraId="06F84AA5" w15:done="0"/>
+  <w15:commentEx w15:paraId="48F03C31" w15:done="0"/>
+  <w15:commentEx w15:paraId="0354EDF6" w15:done="0"/>
+  <w15:commentEx w15:paraId="3631A059" w15:done="0"/>
+</w15:commentsEx>
+</file>
+
+<file path=word/commentsExtensible.xml><?xml version="1.0" encoding="utf-8"?>
+<w16cex:commentsExtensible xmlns:wpc="http://schemas.microsoft.com/office/word/2010/wordprocessingCanvas" xmlns:cx="http://schemas.microsoft.com/office/drawing/2014/chartex" xmlns:cx1="http://schemas.microsoft.com/office/drawing/2015/9/8/chartex" xmlns:cx2="http://schemas.microsoft.com/office/drawing/2015/10/21/chartex" xmlns:cx3="http://schemas.microsoft.com/office/drawing/2016/5/9/chartex" xmlns:cx4="http://schemas.microsoft.com/office/drawing/2016/5/10/chartex" xmlns:cx5="http://schemas.microsoft.com/office/drawing/2016/5/11/chartex" xmlns:cx6="http://schemas.microsoft.com/office/drawing/2016/5/12/chartex" xmlns:cx7="http://schemas.microsoft.com/office/drawing/2016/5/13/chartex" xmlns:cx8="http://schemas.microsoft.com/office/drawing/2016/5/14/chartex" xmlns:cr="http://schemas.microsoft.com/office/comments/2020/reactions" xmlns:mc="http://schemas.openxmlformats.org/markup-compatibility/2006" xmlns:aink="http://schemas.microsoft.com/office/drawing/2016/ink" xmlns:am3d="http://schemas.microsoft.com/office/drawing/2017/model3d" xmlns:o="urn:schemas-microsoft-com:office:office" xmlns:oel="http://schemas.microsoft.com/office/2019/extlst" xmlns:r="http://schemas.openxmlformats.org/officeDocument/2006/relationships" xmlns:m="http://schemas.openxmlformats.org/officeDocument/2006/math" xmlns:v="urn:schemas-microsoft-com:vml" xmlns:wp14="http://schemas.microsoft.com/office/word/2010/wordprocessingDrawing" xmlns:wp="http://schemas.openxmlformats.org/drawingml/2006/wordprocessingDrawing" xmlns:w10="urn:schemas-microsoft-com:office:word" xmlns:w="http://schemas.openxmlformats.org/wordprocessingml/2006/main" xmlns:w14="http://schemas.microsoft.com/office/word/2010/wordml" xmlns:w15="http://schemas.microsoft.com/office/word/2012/wordml" xmlns:w16cex="http://schemas.microsoft.com/office/word/2018/wordml/cex" xmlns:w16cid="http://schemas.microsoft.com/office/word/2016/wordml/cid" xmlns:w16="http://schemas.microsoft.com/office/word/2018/wordml" xmlns:w16du="http://schemas.microsoft.com/office/word/2023/wordml/word16du" xmlns:w16sdtdh="http://schemas.microsoft.com/office/word/2020/wordml/sdtdatahash" xmlns:w16se="http://schemas.microsoft.com/office/word/2015/wordml/symex" xmlns:wpg="http://schemas.microsoft.com/office/word/2010/wordprocessingGroup" xmlns:wpi="http://schemas.microsoft.com/office/word/2010/wordprocessingInk" xmlns:wne="http://schemas.microsoft.com/office/word/2006/wordml" xmlns:wps="http://schemas.microsoft.com/office/word/2010/wordprocessingShape" mc:Ignorable="w14 w15 w16se w16cid w16 w16cex w16sdtdh cr w16du wp14">
+  <w16cex:commentExtensible w16cex:durableId="18F05E50" w16cex:dateUtc="2024-10-25T13:30:00Z"/>
+  <w16cex:commentExtensible w16cex:durableId="5737A880" w16cex:dateUtc="2024-10-25T13:30:00Z"/>
+  <w16cex:commentExtensible w16cex:durableId="410D5FB2" w16cex:dateUtc="2024-10-25T13:31:00Z"/>
+  <w16cex:commentExtensible w16cex:durableId="129FA138" w16cex:dateUtc="2024-10-25T13:31:00Z"/>
+  <w16cex:commentExtensible w16cex:durableId="5CF8EC4D" w16cex:dateUtc="2024-10-25T13:32:00Z"/>
+</w16cex:commentsExtensible>
+</file>
+
+<file path=word/commentsIds.xml><?xml version="1.0" encoding="utf-8"?>
+<w16cid:commentsIds xmlns:wpc="http://schemas.microsoft.com/office/word/2010/wordprocessingCanvas" xmlns:cx="http://schemas.microsoft.com/office/drawing/2014/chartex" xmlns:cx1="http://schemas.microsoft.com/office/drawing/2015/9/8/chartex" xmlns:cx2="http://schemas.microsoft.com/office/drawing/2015/10/21/chartex" xmlns:cx3="http://schemas.microsoft.com/office/drawing/2016/5/9/chartex" xmlns:cx4="http://schemas.microsoft.com/office/drawing/2016/5/10/chartex" xmlns:cx5="http://schemas.microsoft.com/office/drawing/2016/5/11/chartex" xmlns:cx6="http://schemas.microsoft.com/office/drawing/2016/5/12/chartex" xmlns:cx7="http://schemas.microsoft.com/office/drawing/2016/5/13/chartex" xmlns:cx8="http://schemas.microsoft.com/office/drawing/2016/5/14/chartex" xmlns:mc="http://schemas.openxmlformats.org/markup-compatibility/2006" xmlns:aink="http://schemas.microsoft.com/office/drawing/2016/ink" xmlns:am3d="http://schemas.microsoft.com/office/drawing/2017/model3d" xmlns:o="urn:schemas-microsoft-com:office:office" xmlns:oel="http://schemas.microsoft.com/office/2019/extlst" xmlns:r="http://schemas.openxmlformats.org/officeDocument/2006/relationships" xmlns:m="http://schemas.openxmlformats.org/officeDocument/2006/math" xmlns:v="urn:schemas-microsoft-com:vml" xmlns:wp14="http://schemas.microsoft.com/office/word/2010/wordprocessingDrawing" xmlns:wp="http://schemas.openxmlformats.org/drawingml/2006/wordprocessingDrawing" xmlns:w10="urn:schemas-microsoft-com:office:word" xmlns:w="http://schemas.openxmlformats.org/wordprocessingml/2006/main" xmlns:w14="http://schemas.microsoft.com/office/word/2010/wordml" xmlns:w15="http://schemas.microsoft.com/office/word/2012/wordml" xmlns:w16cex="http://schemas.microsoft.com/office/word/2018/wordml/cex" xmlns:w16cid="http://schemas.microsoft.com/office/word/2016/wordml/cid" xmlns:w16="http://schemas.microsoft.com/office/word/2018/wordml" xmlns:w16du="http://schemas.microsoft.com/office/word/2023/wordml/word16du" xmlns:w16sdtdh="http://schemas.microsoft.com/office/word/2020/wordml/sdtdatahash" xmlns:w16se="http://schemas.microsoft.com/office/word/2015/wordml/symex" xmlns:wpg="http://schemas.microsoft.com/office/word/2010/wordprocessingGroup" xmlns:wpi="http://schemas.microsoft.com/office/word/2010/wordprocessingInk" xmlns:wne="http://schemas.microsoft.com/office/word/2006/wordml" xmlns:wps="http://schemas.microsoft.com/office/word/2010/wordprocessingShape" mc:Ignorable="w14 w15 w16se w16cid w16 w16cex w16sdtdh w16du wp14">
+  <w16cid:commentId w16cid:paraId="4B4AF42D" w16cid:durableId="18F05E50"/>
+  <w16cid:commentId w16cid:paraId="06F84AA5" w16cid:durableId="5737A880"/>
+  <w16cid:commentId w16cid:paraId="48F03C31" w16cid:durableId="410D5FB2"/>
+  <w16cid:commentId w16cid:paraId="0354EDF6" w16cid:durableId="129FA138"/>
+  <w16cid:commentId w16cid:paraId="3631A059" w16cid:durableId="5CF8EC4D"/>
+</w16cid:commentsIds>
 </file>
 
 <file path=word/numbering.xml><?xml version="1.0" encoding="utf-8"?>
@@ -8192,6 +8349,14 @@
     <w:abstractNumId w:val="1"/>
   </w:num>
 </w:numbering>
+</file>
+
+<file path=word/people.xml><?xml version="1.0" encoding="utf-8"?>
+<w15:people xmlns:wpc="http://schemas.microsoft.com/office/word/2010/wordprocessingCanvas" xmlns:cx="http://schemas.microsoft.com/office/drawing/2014/chartex" xmlns:cx1="http://schemas.microsoft.com/office/drawing/2015/9/8/chartex" xmlns:cx2="http://schemas.microsoft.com/office/drawing/2015/10/21/chartex" xmlns:cx3="http://schemas.microsoft.com/office/drawing/2016/5/9/chartex" xmlns:cx4="http://schemas.microsoft.com/office/drawing/2016/5/10/chartex" xmlns:cx5="http://schemas.microsoft.com/office/drawing/2016/5/11/chartex" xmlns:cx6="http://schemas.microsoft.com/office/drawing/2016/5/12/chartex" xmlns:cx7="http://schemas.microsoft.com/office/drawing/2016/5/13/chartex" xmlns:cx8="http://schemas.microsoft.com/office/drawing/2016/5/14/chartex" xmlns:mc="http://schemas.openxmlformats.org/markup-compatibility/2006" xmlns:aink="http://schemas.microsoft.com/office/drawing/2016/ink" xmlns:am3d="http://schemas.microsoft.com/office/drawing/2017/model3d" xmlns:o="urn:schemas-microsoft-com:office:office" xmlns:oel="http://schemas.microsoft.com/office/2019/extlst" xmlns:r="http://schemas.openxmlformats.org/officeDocument/2006/relationships" xmlns:m="http://schemas.openxmlformats.org/officeDocument/2006/math" xmlns:v="urn:schemas-microsoft-com:vml" xmlns:wp14="http://schemas.microsoft.com/office/word/2010/wordprocessingDrawing" xmlns:wp="http://schemas.openxmlformats.org/drawingml/2006/wordprocessingDrawing" xmlns:w10="urn:schemas-microsoft-com:office:word" xmlns:w="http://schemas.openxmlformats.org/wordprocessingml/2006/main" xmlns:w14="http://schemas.microsoft.com/office/word/2010/wordml" xmlns:w15="http://schemas.microsoft.com/office/word/2012/wordml" xmlns:w16cex="http://schemas.microsoft.com/office/word/2018/wordml/cex" xmlns:w16cid="http://schemas.microsoft.com/office/word/2016/wordml/cid" xmlns:w16="http://schemas.microsoft.com/office/word/2018/wordml" xmlns:w16du="http://schemas.microsoft.com/office/word/2023/wordml/word16du" xmlns:w16sdtdh="http://schemas.microsoft.com/office/word/2020/wordml/sdtdatahash" xmlns:w16se="http://schemas.microsoft.com/office/word/2015/wordml/symex" xmlns:wpg="http://schemas.microsoft.com/office/word/2010/wordprocessingGroup" xmlns:wpi="http://schemas.microsoft.com/office/word/2010/wordprocessingInk" xmlns:wne="http://schemas.microsoft.com/office/word/2006/wordml" xmlns:wps="http://schemas.microsoft.com/office/word/2010/wordprocessingShape" mc:Ignorable="w14 w15 w16se w16cid w16 w16cex w16sdtdh w16du wp14">
+  <w15:person w15:author="Ana Neves">
+    <w15:presenceInfo w15:providerId="AD" w15:userId="S::asf25@sussex.ac.uk::b14640a3-bf1b-459a-8972-5b11b78c9373"/>
+  </w15:person>
+</w15:people>
 </file>
 
 <file path=word/styles.xml><?xml version="1.0" encoding="utf-8"?>
@@ -8687,6 +8852,72 @@
       <w:szCs w:val="32"/>
     </w:rPr>
   </w:style>
+  <w:style w:type="character" w:styleId="CommentReference">
+    <w:name w:val="annotation reference"/>
+    <w:basedOn w:val="DefaultParagraphFont"/>
+    <w:uiPriority w:val="99"/>
+    <w:semiHidden/>
+    <w:unhideWhenUsed/>
+    <w:rsid w:val="00AE4A83"/>
+    <w:rPr>
+      <w:sz w:val="16"/>
+      <w:szCs w:val="16"/>
+    </w:rPr>
+  </w:style>
+  <w:style w:type="paragraph" w:styleId="CommentText">
+    <w:name w:val="annotation text"/>
+    <w:basedOn w:val="Normal"/>
+    <w:link w:val="CommentTextChar"/>
+    <w:uiPriority w:val="99"/>
+    <w:unhideWhenUsed/>
+    <w:rsid w:val="00AE4A83"/>
+    <w:pPr>
+      <w:spacing w:line="240" w:lineRule="auto"/>
+    </w:pPr>
+    <w:rPr>
+      <w:sz w:val="20"/>
+      <w:szCs w:val="20"/>
+    </w:rPr>
+  </w:style>
+  <w:style w:type="character" w:customStyle="1" w:styleId="CommentTextChar">
+    <w:name w:val="Comment Text Char"/>
+    <w:basedOn w:val="DefaultParagraphFont"/>
+    <w:link w:val="CommentText"/>
+    <w:uiPriority w:val="99"/>
+    <w:rsid w:val="00AE4A83"/>
+    <w:rPr>
+      <w:sz w:val="20"/>
+      <w:szCs w:val="20"/>
+    </w:rPr>
+  </w:style>
+  <w:style w:type="paragraph" w:styleId="CommentSubject">
+    <w:name w:val="annotation subject"/>
+    <w:basedOn w:val="CommentText"/>
+    <w:next w:val="CommentText"/>
+    <w:link w:val="CommentSubjectChar"/>
+    <w:uiPriority w:val="99"/>
+    <w:semiHidden/>
+    <w:unhideWhenUsed/>
+    <w:rsid w:val="00AE4A83"/>
+    <w:rPr>
+      <w:b/>
+      <w:bCs/>
+    </w:rPr>
+  </w:style>
+  <w:style w:type="character" w:customStyle="1" w:styleId="CommentSubjectChar">
+    <w:name w:val="Comment Subject Char"/>
+    <w:basedOn w:val="CommentTextChar"/>
+    <w:link w:val="CommentSubject"/>
+    <w:uiPriority w:val="99"/>
+    <w:semiHidden/>
+    <w:rsid w:val="00AE4A83"/>
+    <w:rPr>
+      <w:b/>
+      <w:bCs/>
+      <w:sz w:val="20"/>
+      <w:szCs w:val="20"/>
+    </w:rPr>
+  </w:style>
 </w:styles>
 </file>
 

</xml_diff>

<commit_message>
Updated new_scale_items with Giulias input
</commit_message>
<xml_diff>
--- a/study1/newscale_items.docx
+++ b/study1/newscale_items.docx
@@ -7753,6 +7753,4773 @@
                 <w:szCs w:val="16"/>
               </w:rPr>
             </w:pPr>
+          </w:p>
+        </w:tc>
+      </w:tr>
+    </w:tbl>
+    <w:p/>
+    <w:p/>
+    <w:p/>
+    <w:p/>
+    <w:p/>
+    <w:p/>
+    <w:p/>
+    <w:p/>
+    <w:p/>
+    <w:p/>
+    <w:p/>
+    <w:p/>
+    <w:p/>
+    <w:p/>
+    <w:p/>
+    <w:p/>
+    <w:p/>
+    <w:p/>
+    <w:p/>
+    <w:p/>
+    <w:p>
+      <w:pPr>
+        <w:pStyle w:val="Heading1"/>
+        <w:rPr>
+          <w:b/>
+          <w:bCs/>
+        </w:rPr>
+      </w:pPr>
+      <w:r>
+        <w:rPr>
+          <w:b/>
+          <w:bCs/>
+        </w:rPr>
+        <w:lastRenderedPageBreak/>
+        <w:t xml:space="preserve">Version </w:t>
+      </w:r>
+      <w:proofErr w:type="gramStart"/>
+      <w:r>
+        <w:rPr>
+          <w:b/>
+          <w:bCs/>
+        </w:rPr>
+        <w:t>3  -</w:t>
+      </w:r>
+      <w:proofErr w:type="gramEnd"/>
+      <w:r>
+        <w:rPr>
+          <w:b/>
+          <w:bCs/>
+        </w:rPr>
+        <w:t xml:space="preserve"> after Giulia</w:t>
+      </w:r>
+    </w:p>
+    <w:tbl>
+      <w:tblPr>
+        <w:tblStyle w:val="TableGrid"/>
+        <w:tblW w:w="0" w:type="auto"/>
+        <w:tblLook w:val="04A0" w:firstRow="1" w:lastRow="0" w:firstColumn="1" w:lastColumn="0" w:noHBand="0" w:noVBand="1"/>
+      </w:tblPr>
+      <w:tblGrid>
+        <w:gridCol w:w="1194"/>
+        <w:gridCol w:w="2481"/>
+        <w:gridCol w:w="1820"/>
+        <w:gridCol w:w="1858"/>
+        <w:gridCol w:w="1838"/>
+        <w:gridCol w:w="2091"/>
+        <w:gridCol w:w="2271"/>
+        <w:gridCol w:w="1835"/>
+      </w:tblGrid>
+      <w:tr>
+        <w:tc>
+          <w:tcPr>
+            <w:tcW w:w="0" w:type="auto"/>
+          </w:tcPr>
+          <w:p>
+            <w:pPr>
+              <w:rPr>
+                <w:sz w:val="16"/>
+                <w:szCs w:val="16"/>
+                <w:lang w:val="fr-FR"/>
+              </w:rPr>
+            </w:pPr>
+          </w:p>
+        </w:tc>
+        <w:tc>
+          <w:tcPr>
+            <w:tcW w:w="0" w:type="auto"/>
+            <w:shd w:val="clear" w:color="auto" w:fill="7030A0"/>
+          </w:tcPr>
+          <w:p>
+            <w:pPr>
+              <w:rPr>
+                <w:b/>
+                <w:bCs/>
+                <w:color w:val="FFFFFF" w:themeColor="background1"/>
+                <w:sz w:val="16"/>
+                <w:szCs w:val="16"/>
+              </w:rPr>
+            </w:pPr>
+            <w:r>
+              <w:rPr>
+                <w:b/>
+                <w:bCs/>
+                <w:color w:val="FFFFFF" w:themeColor="background1"/>
+                <w:sz w:val="16"/>
+                <w:szCs w:val="16"/>
+              </w:rPr>
+              <w:t xml:space="preserve">General </w:t>
+            </w:r>
+            <w:r>
+              <w:rPr>
+                <w:b/>
+                <w:bCs/>
+                <w:color w:val="FFFFFF" w:themeColor="background1"/>
+                <w:sz w:val="16"/>
+                <w:szCs w:val="16"/>
+              </w:rPr>
+              <w:t>State</w:t>
+            </w:r>
+          </w:p>
+        </w:tc>
+        <w:tc>
+          <w:tcPr>
+            <w:tcW w:w="0" w:type="auto"/>
+            <w:shd w:val="clear" w:color="auto" w:fill="FF0000"/>
+          </w:tcPr>
+          <w:p>
+            <w:pPr>
+              <w:rPr>
+                <w:b/>
+                <w:bCs/>
+                <w:color w:val="FFFFFF" w:themeColor="background1"/>
+                <w:sz w:val="16"/>
+                <w:szCs w:val="16"/>
+              </w:rPr>
+            </w:pPr>
+            <w:r>
+              <w:rPr>
+                <w:b/>
+                <w:bCs/>
+                <w:color w:val="FFFFFF" w:themeColor="background1"/>
+                <w:sz w:val="16"/>
+                <w:szCs w:val="16"/>
+              </w:rPr>
+              <w:t>Cardiac</w:t>
+            </w:r>
+          </w:p>
+        </w:tc>
+        <w:tc>
+          <w:tcPr>
+            <w:tcW w:w="0" w:type="auto"/>
+            <w:shd w:val="clear" w:color="auto" w:fill="0070C0"/>
+          </w:tcPr>
+          <w:p>
+            <w:pPr>
+              <w:rPr>
+                <w:b/>
+                <w:bCs/>
+                <w:color w:val="FFFFFF" w:themeColor="background1"/>
+                <w:sz w:val="16"/>
+                <w:szCs w:val="16"/>
+              </w:rPr>
+            </w:pPr>
+            <w:r>
+              <w:rPr>
+                <w:b/>
+                <w:bCs/>
+                <w:color w:val="FFFFFF" w:themeColor="background1"/>
+                <w:sz w:val="16"/>
+                <w:szCs w:val="16"/>
+              </w:rPr>
+              <w:t>Respiratory</w:t>
+            </w:r>
+          </w:p>
+        </w:tc>
+        <w:tc>
+          <w:tcPr>
+            <w:tcW w:w="0" w:type="auto"/>
+            <w:shd w:val="clear" w:color="auto" w:fill="993300"/>
+          </w:tcPr>
+          <w:p>
+            <w:pPr>
+              <w:rPr>
+                <w:b/>
+                <w:bCs/>
+                <w:color w:val="FFFFFF" w:themeColor="background1"/>
+                <w:sz w:val="16"/>
+                <w:szCs w:val="16"/>
+              </w:rPr>
+            </w:pPr>
+            <w:r>
+              <w:rPr>
+                <w:b/>
+                <w:bCs/>
+                <w:color w:val="FFFFFF" w:themeColor="background1"/>
+                <w:sz w:val="16"/>
+                <w:szCs w:val="16"/>
+              </w:rPr>
+              <w:t>Gastric</w:t>
+            </w:r>
+          </w:p>
+        </w:tc>
+        <w:tc>
+          <w:tcPr>
+            <w:tcW w:w="0" w:type="auto"/>
+            <w:shd w:val="clear" w:color="auto" w:fill="FF21D5"/>
+          </w:tcPr>
+          <w:p>
+            <w:pPr>
+              <w:rPr>
+                <w:b/>
+                <w:bCs/>
+                <w:color w:val="FFFFFF" w:themeColor="background1"/>
+                <w:sz w:val="16"/>
+                <w:szCs w:val="16"/>
+              </w:rPr>
+            </w:pPr>
+            <w:r>
+              <w:rPr>
+                <w:b/>
+                <w:bCs/>
+                <w:color w:val="FFFFFF" w:themeColor="background1"/>
+                <w:sz w:val="16"/>
+                <w:szCs w:val="16"/>
+              </w:rPr>
+              <w:t>Genital</w:t>
+            </w:r>
+          </w:p>
+        </w:tc>
+        <w:tc>
+          <w:tcPr>
+            <w:tcW w:w="0" w:type="auto"/>
+            <w:shd w:val="clear" w:color="auto" w:fill="ED7D31" w:themeFill="accent2"/>
+          </w:tcPr>
+          <w:p>
+            <w:pPr>
+              <w:rPr>
+                <w:b/>
+                <w:bCs/>
+                <w:color w:val="FFFFFF" w:themeColor="background1"/>
+                <w:sz w:val="16"/>
+                <w:szCs w:val="16"/>
+              </w:rPr>
+            </w:pPr>
+            <w:r>
+              <w:rPr>
+                <w:b/>
+                <w:bCs/>
+                <w:color w:val="FFFFFF" w:themeColor="background1"/>
+                <w:sz w:val="16"/>
+                <w:szCs w:val="16"/>
+              </w:rPr>
+              <w:t>Skin &amp; Thermoregulation</w:t>
+            </w:r>
+          </w:p>
+        </w:tc>
+        <w:tc>
+          <w:tcPr>
+            <w:tcW w:w="0" w:type="auto"/>
+            <w:shd w:val="clear" w:color="auto" w:fill="70AD47" w:themeFill="accent6"/>
+          </w:tcPr>
+          <w:p>
+            <w:pPr>
+              <w:rPr>
+                <w:b/>
+                <w:bCs/>
+                <w:color w:val="FFFFFF" w:themeColor="background1"/>
+                <w:sz w:val="16"/>
+                <w:szCs w:val="16"/>
+              </w:rPr>
+            </w:pPr>
+            <w:r>
+              <w:rPr>
+                <w:b/>
+                <w:bCs/>
+                <w:color w:val="FFFFFF" w:themeColor="background1"/>
+                <w:sz w:val="16"/>
+                <w:szCs w:val="16"/>
+              </w:rPr>
+              <w:t>Colon &amp; Bladder</w:t>
+            </w:r>
+          </w:p>
+        </w:tc>
+      </w:tr>
+      <w:tr>
+        <w:tc>
+          <w:tcPr>
+            <w:tcW w:w="0" w:type="auto"/>
+          </w:tcPr>
+          <w:p>
+            <w:pPr>
+              <w:rPr>
+                <w:b/>
+                <w:bCs/>
+                <w:sz w:val="16"/>
+                <w:szCs w:val="16"/>
+              </w:rPr>
+            </w:pPr>
+            <w:r>
+              <w:rPr>
+                <w:b/>
+                <w:bCs/>
+                <w:sz w:val="16"/>
+                <w:szCs w:val="16"/>
+              </w:rPr>
+              <w:t>Positive Arousal (Sexual)</w:t>
+            </w:r>
+          </w:p>
+        </w:tc>
+        <w:tc>
+          <w:tcPr>
+            <w:tcW w:w="0" w:type="auto"/>
+          </w:tcPr>
+          <w:p>
+            <w:pPr>
+              <w:rPr>
+                <w:sz w:val="16"/>
+                <w:szCs w:val="16"/>
+              </w:rPr>
+            </w:pPr>
+            <w:r>
+              <w:rPr>
+                <w:b/>
+                <w:bCs/>
+                <w:sz w:val="16"/>
+                <w:szCs w:val="16"/>
+              </w:rPr>
+              <w:t>Cognitive:</w:t>
+            </w:r>
+            <w:r>
+              <w:rPr>
+                <w:sz w:val="16"/>
+                <w:szCs w:val="16"/>
+              </w:rPr>
+              <w:t xml:space="preserve"> "I always </w:t>
+            </w:r>
+            <w:r>
+              <w:rPr>
+                <w:i/>
+                <w:iCs/>
+                <w:sz w:val="16"/>
+                <w:szCs w:val="16"/>
+              </w:rPr>
+              <w:t>know</w:t>
+            </w:r>
+            <w:r>
+              <w:rPr>
+                <w:sz w:val="16"/>
+                <w:szCs w:val="16"/>
+              </w:rPr>
+              <w:t xml:space="preserve"> when I am sexually aroused"</w:t>
+            </w:r>
+          </w:p>
+          <w:p>
+            <w:pPr>
+              <w:rPr>
+                <w:sz w:val="16"/>
+                <w:szCs w:val="16"/>
+              </w:rPr>
+            </w:pPr>
+          </w:p>
+          <w:p>
+            <w:pPr>
+              <w:rPr>
+                <w:sz w:val="16"/>
+                <w:szCs w:val="16"/>
+              </w:rPr>
+            </w:pPr>
+            <w:r>
+              <w:rPr>
+                <w:b/>
+                <w:bCs/>
+                <w:sz w:val="16"/>
+                <w:szCs w:val="16"/>
+              </w:rPr>
+              <w:t>Feeling:</w:t>
+            </w:r>
+            <w:r>
+              <w:rPr>
+                <w:sz w:val="16"/>
+                <w:szCs w:val="16"/>
+              </w:rPr>
+              <w:t xml:space="preserve"> "I always </w:t>
+            </w:r>
+            <w:r>
+              <w:rPr>
+                <w:i/>
+                <w:iCs/>
+                <w:sz w:val="16"/>
+                <w:szCs w:val="16"/>
+              </w:rPr>
+              <w:t>feel in my body</w:t>
+            </w:r>
+            <w:r>
+              <w:rPr>
+                <w:sz w:val="16"/>
+                <w:szCs w:val="16"/>
+              </w:rPr>
+              <w:t xml:space="preserve"> if I am sexually aroused"</w:t>
+            </w:r>
+          </w:p>
+          <w:p>
+            <w:pPr>
+              <w:rPr>
+                <w:sz w:val="16"/>
+                <w:szCs w:val="16"/>
+              </w:rPr>
+            </w:pPr>
+          </w:p>
+          <w:p>
+            <w:pPr>
+              <w:rPr>
+                <w:sz w:val="16"/>
+                <w:szCs w:val="16"/>
+              </w:rPr>
+            </w:pPr>
+            <w:r>
+              <w:rPr>
+                <w:b/>
+                <w:bCs/>
+                <w:sz w:val="16"/>
+                <w:szCs w:val="16"/>
+              </w:rPr>
+              <w:t>Embodied - specific:</w:t>
+            </w:r>
+            <w:r>
+              <w:rPr>
+                <w:sz w:val="16"/>
+                <w:szCs w:val="16"/>
+              </w:rPr>
+              <w:t xml:space="preserve"> "My body is</w:t>
+            </w:r>
+            <w:r>
+              <w:rPr>
+                <w:sz w:val="16"/>
+                <w:szCs w:val="16"/>
+              </w:rPr>
+              <w:t xml:space="preserve"> </w:t>
+            </w:r>
+            <w:r>
+              <w:rPr>
+                <w:b/>
+                <w:bCs/>
+                <w:color w:val="DA00DA"/>
+                <w:sz w:val="16"/>
+                <w:szCs w:val="16"/>
+              </w:rPr>
+              <w:t xml:space="preserve">always in the same </w:t>
+            </w:r>
+            <w:r>
+              <w:rPr>
+                <w:b/>
+                <w:bCs/>
+                <w:color w:val="DA00DA"/>
+                <w:sz w:val="16"/>
+                <w:szCs w:val="16"/>
+              </w:rPr>
+              <w:t>specific</w:t>
+            </w:r>
+            <w:r>
+              <w:rPr>
+                <w:color w:val="DA00DA"/>
+                <w:sz w:val="16"/>
+                <w:szCs w:val="16"/>
+              </w:rPr>
+              <w:t xml:space="preserve"> </w:t>
+            </w:r>
+            <w:r>
+              <w:rPr>
+                <w:sz w:val="16"/>
+                <w:szCs w:val="16"/>
+              </w:rPr>
+              <w:t xml:space="preserve">state when I am sexually aroused" </w:t>
+            </w:r>
+          </w:p>
+          <w:p>
+            <w:pPr>
+              <w:rPr>
+                <w:sz w:val="16"/>
+                <w:szCs w:val="16"/>
+              </w:rPr>
+            </w:pPr>
+          </w:p>
+          <w:p>
+            <w:pPr>
+              <w:rPr>
+                <w:sz w:val="16"/>
+                <w:szCs w:val="16"/>
+              </w:rPr>
+            </w:pPr>
+            <w:r>
+              <w:rPr>
+                <w:b/>
+                <w:bCs/>
+                <w:sz w:val="16"/>
+                <w:szCs w:val="16"/>
+              </w:rPr>
+              <w:t>Embodied - different:</w:t>
+            </w:r>
+            <w:r>
+              <w:rPr>
+                <w:sz w:val="16"/>
+                <w:szCs w:val="16"/>
+              </w:rPr>
+              <w:t xml:space="preserve"> "Being sexually aroused </w:t>
+            </w:r>
+            <w:r>
+              <w:rPr>
+                <w:b/>
+                <w:bCs/>
+                <w:color w:val="DA00DA"/>
+                <w:sz w:val="16"/>
+                <w:szCs w:val="16"/>
+              </w:rPr>
+              <w:t>is</w:t>
+            </w:r>
+            <w:r>
+              <w:rPr>
+                <w:sz w:val="16"/>
+                <w:szCs w:val="16"/>
+              </w:rPr>
+              <w:t xml:space="preserve"> </w:t>
+            </w:r>
+            <w:r>
+              <w:rPr>
+                <w:sz w:val="16"/>
+                <w:szCs w:val="16"/>
+              </w:rPr>
+              <w:t xml:space="preserve">a very different </w:t>
+            </w:r>
+            <w:r>
+              <w:rPr>
+                <w:sz w:val="16"/>
+                <w:szCs w:val="16"/>
+              </w:rPr>
+              <w:t xml:space="preserve">bodily feeling compared to other states (e.g., feeling anxious, relaxed, or </w:t>
+            </w:r>
+            <w:r>
+              <w:rPr>
+                <w:b/>
+                <w:bCs/>
+                <w:color w:val="DA00DA"/>
+                <w:sz w:val="16"/>
+                <w:szCs w:val="16"/>
+              </w:rPr>
+              <w:t>after</w:t>
+            </w:r>
+            <w:r>
+              <w:rPr>
+                <w:b/>
+                <w:bCs/>
+                <w:color w:val="DA00DA"/>
+                <w:sz w:val="16"/>
+                <w:szCs w:val="16"/>
+              </w:rPr>
+              <w:t xml:space="preserve"> exercise</w:t>
+            </w:r>
+            <w:r>
+              <w:rPr>
+                <w:sz w:val="16"/>
+                <w:szCs w:val="16"/>
+              </w:rPr>
+              <w:t>)</w:t>
+            </w:r>
+            <w:r>
+              <w:rPr>
+                <w:sz w:val="16"/>
+                <w:szCs w:val="16"/>
+              </w:rPr>
+              <w:t>"</w:t>
+            </w:r>
+          </w:p>
+          <w:p>
+            <w:pPr>
+              <w:rPr>
+                <w:sz w:val="16"/>
+                <w:szCs w:val="16"/>
+              </w:rPr>
+            </w:pPr>
+          </w:p>
+          <w:p>
+            <w:pPr>
+              <w:rPr>
+                <w:b/>
+                <w:bCs/>
+                <w:sz w:val="16"/>
+                <w:szCs w:val="16"/>
+              </w:rPr>
+            </w:pPr>
+            <w:r>
+              <w:rPr>
+                <w:b/>
+                <w:bCs/>
+                <w:color w:val="70AD47" w:themeColor="accent6"/>
+                <w:sz w:val="16"/>
+                <w:szCs w:val="16"/>
+              </w:rPr>
+              <w:t>“I always know that I am attentively doing a study”</w:t>
+            </w:r>
+          </w:p>
+        </w:tc>
+        <w:tc>
+          <w:tcPr>
+            <w:tcW w:w="0" w:type="auto"/>
+          </w:tcPr>
+          <w:p>
+            <w:pPr>
+              <w:rPr>
+                <w:sz w:val="16"/>
+                <w:szCs w:val="16"/>
+              </w:rPr>
+            </w:pPr>
+            <w:r>
+              <w:rPr>
+                <w:sz w:val="16"/>
+                <w:szCs w:val="16"/>
+              </w:rPr>
+              <w:t>“When I am sexually aroused, I feel changes in the way my heart beats (e.g., faster or stronger)”</w:t>
+            </w:r>
+          </w:p>
+        </w:tc>
+        <w:tc>
+          <w:tcPr>
+            <w:tcW w:w="0" w:type="auto"/>
+          </w:tcPr>
+          <w:p>
+            <w:pPr>
+              <w:rPr>
+                <w:sz w:val="16"/>
+                <w:szCs w:val="16"/>
+              </w:rPr>
+            </w:pPr>
+            <w:r>
+              <w:rPr>
+                <w:sz w:val="16"/>
+                <w:szCs w:val="16"/>
+              </w:rPr>
+              <w:t xml:space="preserve">"When I am sexually aroused, I feel changes in </w:t>
+            </w:r>
+            <w:r>
+              <w:rPr>
+                <w:b/>
+                <w:bCs/>
+                <w:color w:val="DA00DA"/>
+                <w:sz w:val="16"/>
+                <w:szCs w:val="16"/>
+              </w:rPr>
+              <w:t>my breathing</w:t>
+            </w:r>
+            <w:r>
+              <w:rPr>
+                <w:sz w:val="16"/>
+                <w:szCs w:val="16"/>
+              </w:rPr>
+              <w:t xml:space="preserve"> (e.g., faster</w:t>
+            </w:r>
+            <w:r>
+              <w:rPr>
+                <w:sz w:val="16"/>
+                <w:szCs w:val="16"/>
+              </w:rPr>
+              <w:t>, shallower,</w:t>
+            </w:r>
+            <w:r>
+              <w:rPr>
+                <w:sz w:val="16"/>
+                <w:szCs w:val="16"/>
+              </w:rPr>
+              <w:t xml:space="preserve"> or less regular)"</w:t>
+            </w:r>
+          </w:p>
+        </w:tc>
+        <w:tc>
+          <w:tcPr>
+            <w:tcW w:w="0" w:type="auto"/>
+          </w:tcPr>
+          <w:p>
+            <w:pPr>
+              <w:rPr>
+                <w:sz w:val="16"/>
+                <w:szCs w:val="16"/>
+              </w:rPr>
+            </w:pPr>
+            <w:r>
+              <w:rPr>
+                <w:sz w:val="16"/>
+                <w:szCs w:val="16"/>
+              </w:rPr>
+              <w:t>"When I am sexually aroused, I feel changes in my stomach (e.g., bloating, rumbling, discomfort)"</w:t>
+            </w:r>
+          </w:p>
+        </w:tc>
+        <w:tc>
+          <w:tcPr>
+            <w:tcW w:w="0" w:type="auto"/>
+          </w:tcPr>
+          <w:p>
+            <w:pPr>
+              <w:rPr>
+                <w:sz w:val="16"/>
+                <w:szCs w:val="16"/>
+              </w:rPr>
+            </w:pPr>
+            <w:r>
+              <w:rPr>
+                <w:sz w:val="16"/>
+                <w:szCs w:val="16"/>
+              </w:rPr>
+              <w:t>"When I am sexually aroused, I notice specific sensations in my genital area (e.g., tingling, warmth</w:t>
+            </w:r>
+            <w:r>
+              <w:rPr>
+                <w:sz w:val="16"/>
+                <w:szCs w:val="16"/>
+              </w:rPr>
+              <w:t xml:space="preserve">, wetness, </w:t>
+            </w:r>
+            <w:r>
+              <w:rPr>
+                <w:b/>
+                <w:bCs/>
+                <w:color w:val="DA00DA"/>
+                <w:sz w:val="16"/>
+                <w:szCs w:val="16"/>
+              </w:rPr>
+              <w:t>pulsating</w:t>
+            </w:r>
+            <w:r>
+              <w:rPr>
+                <w:sz w:val="16"/>
+                <w:szCs w:val="16"/>
+              </w:rPr>
+              <w:t>)</w:t>
+            </w:r>
+            <w:r>
+              <w:rPr>
+                <w:sz w:val="16"/>
+                <w:szCs w:val="16"/>
+              </w:rPr>
+              <w:t>"</w:t>
+            </w:r>
+          </w:p>
+        </w:tc>
+        <w:tc>
+          <w:tcPr>
+            <w:tcW w:w="0" w:type="auto"/>
+          </w:tcPr>
+          <w:p>
+            <w:pPr>
+              <w:rPr>
+                <w:sz w:val="16"/>
+                <w:szCs w:val="16"/>
+              </w:rPr>
+            </w:pPr>
+            <w:r>
+              <w:rPr>
+                <w:sz w:val="16"/>
+                <w:szCs w:val="16"/>
+              </w:rPr>
+              <w:t>"When I am sexually aroused, I feel changes in my temperature (e.g., feeling warm or cold)"</w:t>
+            </w:r>
+          </w:p>
+          <w:p>
+            <w:pPr>
+              <w:rPr>
+                <w:sz w:val="16"/>
+                <w:szCs w:val="16"/>
+              </w:rPr>
+            </w:pPr>
+          </w:p>
+          <w:p>
+            <w:pPr>
+              <w:rPr>
+                <w:sz w:val="16"/>
+                <w:szCs w:val="16"/>
+              </w:rPr>
+            </w:pPr>
+            <w:r>
+              <w:rPr>
+                <w:sz w:val="16"/>
+                <w:szCs w:val="16"/>
+              </w:rPr>
+              <w:t xml:space="preserve">"When I am sexually aroused, I feel </w:t>
+            </w:r>
+            <w:r>
+              <w:rPr>
+                <w:sz w:val="16"/>
+                <w:szCs w:val="16"/>
+              </w:rPr>
+              <w:t xml:space="preserve">like some areas of my skin become sweaty (e.g., palms, back, </w:t>
+            </w:r>
+            <w:r>
+              <w:rPr>
+                <w:b/>
+                <w:bCs/>
+                <w:color w:val="DA00DA"/>
+                <w:sz w:val="16"/>
+                <w:szCs w:val="16"/>
+              </w:rPr>
+              <w:t>forehead</w:t>
+            </w:r>
+            <w:r>
+              <w:rPr>
+                <w:sz w:val="16"/>
+                <w:szCs w:val="16"/>
+              </w:rPr>
+              <w:t>)</w:t>
+            </w:r>
+            <w:r>
+              <w:rPr>
+                <w:sz w:val="16"/>
+                <w:szCs w:val="16"/>
+              </w:rPr>
+              <w:t>"</w:t>
+            </w:r>
+          </w:p>
+          <w:p>
+            <w:pPr>
+              <w:rPr>
+                <w:sz w:val="16"/>
+                <w:szCs w:val="16"/>
+              </w:rPr>
+            </w:pPr>
+          </w:p>
+          <w:p>
+            <w:pPr>
+              <w:rPr>
+                <w:sz w:val="16"/>
+                <w:szCs w:val="16"/>
+              </w:rPr>
+            </w:pPr>
+            <w:r>
+              <w:rPr>
+                <w:sz w:val="16"/>
+                <w:szCs w:val="16"/>
+              </w:rPr>
+              <w:t xml:space="preserve">"When I am </w:t>
+            </w:r>
+            <w:r>
+              <w:rPr>
+                <w:sz w:val="16"/>
+                <w:szCs w:val="16"/>
+              </w:rPr>
+              <w:t>sexually aroused</w:t>
+            </w:r>
+            <w:r>
+              <w:rPr>
+                <w:sz w:val="16"/>
+                <w:szCs w:val="16"/>
+              </w:rPr>
+              <w:t xml:space="preserve">, I feel my </w:t>
+            </w:r>
+            <w:r>
+              <w:rPr>
+                <w:sz w:val="16"/>
+                <w:szCs w:val="16"/>
+              </w:rPr>
+              <w:t>mouth becoming dry</w:t>
+            </w:r>
+            <w:r>
+              <w:rPr>
+                <w:sz w:val="16"/>
+                <w:szCs w:val="16"/>
+              </w:rPr>
+              <w:t>"</w:t>
+            </w:r>
+          </w:p>
+        </w:tc>
+        <w:tc>
+          <w:tcPr>
+            <w:tcW w:w="0" w:type="auto"/>
+          </w:tcPr>
+          <w:p>
+            <w:pPr>
+              <w:rPr>
+                <w:sz w:val="16"/>
+                <w:szCs w:val="16"/>
+              </w:rPr>
+            </w:pPr>
+            <w:r>
+              <w:rPr>
+                <w:sz w:val="16"/>
+                <w:szCs w:val="16"/>
+              </w:rPr>
+              <w:t xml:space="preserve">"When I am sexually aroused, I feel like I need to </w:t>
+            </w:r>
+            <w:r>
+              <w:rPr>
+                <w:sz w:val="16"/>
+                <w:szCs w:val="16"/>
+              </w:rPr>
+              <w:t xml:space="preserve">relieve myself (e.g., by urinating </w:t>
+            </w:r>
+            <w:r>
+              <w:rPr>
+                <w:sz w:val="16"/>
+                <w:szCs w:val="16"/>
+              </w:rPr>
+              <w:t xml:space="preserve">or </w:t>
+            </w:r>
+            <w:r>
+              <w:rPr>
+                <w:b/>
+                <w:bCs/>
+                <w:color w:val="DA00DA"/>
+                <w:sz w:val="16"/>
+                <w:szCs w:val="16"/>
+              </w:rPr>
+              <w:t>defecating</w:t>
+            </w:r>
+            <w:r>
+              <w:rPr>
+                <w:sz w:val="16"/>
+                <w:szCs w:val="16"/>
+              </w:rPr>
+              <w:t>)</w:t>
+            </w:r>
+            <w:r>
+              <w:rPr>
+                <w:sz w:val="16"/>
+                <w:szCs w:val="16"/>
+              </w:rPr>
+              <w:t>"</w:t>
+            </w:r>
+          </w:p>
+        </w:tc>
+      </w:tr>
+      <w:tr>
+        <w:tc>
+          <w:tcPr>
+            <w:tcW w:w="0" w:type="auto"/>
+          </w:tcPr>
+          <w:p>
+            <w:pPr>
+              <w:rPr>
+                <w:b/>
+                <w:bCs/>
+                <w:sz w:val="16"/>
+                <w:szCs w:val="16"/>
+              </w:rPr>
+            </w:pPr>
+            <w:r>
+              <w:rPr>
+                <w:b/>
+                <w:bCs/>
+                <w:sz w:val="16"/>
+                <w:szCs w:val="16"/>
+              </w:rPr>
+              <w:t>Negative Arousal (Anxious)</w:t>
+            </w:r>
+          </w:p>
+        </w:tc>
+        <w:tc>
+          <w:tcPr>
+            <w:tcW w:w="0" w:type="auto"/>
+          </w:tcPr>
+          <w:p>
+            <w:pPr>
+              <w:rPr>
+                <w:sz w:val="16"/>
+                <w:szCs w:val="16"/>
+              </w:rPr>
+            </w:pPr>
+            <w:r>
+              <w:rPr>
+                <w:b/>
+                <w:bCs/>
+                <w:sz w:val="16"/>
+                <w:szCs w:val="16"/>
+              </w:rPr>
+              <w:t>Cognitive:</w:t>
+            </w:r>
+            <w:r>
+              <w:rPr>
+                <w:sz w:val="16"/>
+                <w:szCs w:val="16"/>
+              </w:rPr>
+              <w:t xml:space="preserve"> "I always </w:t>
+            </w:r>
+            <w:r>
+              <w:rPr>
+                <w:i/>
+                <w:iCs/>
+                <w:sz w:val="16"/>
+                <w:szCs w:val="16"/>
+              </w:rPr>
+              <w:t>know</w:t>
+            </w:r>
+            <w:r>
+              <w:rPr>
+                <w:sz w:val="16"/>
+                <w:szCs w:val="16"/>
+              </w:rPr>
+              <w:t xml:space="preserve"> when I am </w:t>
+            </w:r>
+            <w:r>
+              <w:rPr>
+                <w:sz w:val="16"/>
+                <w:szCs w:val="16"/>
+              </w:rPr>
+              <w:t>anxious</w:t>
+            </w:r>
+            <w:r>
+              <w:rPr>
+                <w:sz w:val="16"/>
+                <w:szCs w:val="16"/>
+              </w:rPr>
+              <w:t>"</w:t>
+            </w:r>
+          </w:p>
+          <w:p>
+            <w:pPr>
+              <w:rPr>
+                <w:sz w:val="16"/>
+                <w:szCs w:val="16"/>
+              </w:rPr>
+            </w:pPr>
+          </w:p>
+          <w:p>
+            <w:pPr>
+              <w:rPr>
+                <w:sz w:val="16"/>
+                <w:szCs w:val="16"/>
+              </w:rPr>
+            </w:pPr>
+            <w:r>
+              <w:rPr>
+                <w:b/>
+                <w:bCs/>
+                <w:sz w:val="16"/>
+                <w:szCs w:val="16"/>
+              </w:rPr>
+              <w:t>Feeling:</w:t>
+            </w:r>
+            <w:r>
+              <w:rPr>
+                <w:sz w:val="16"/>
+                <w:szCs w:val="16"/>
+              </w:rPr>
+              <w:t xml:space="preserve"> "I always </w:t>
+            </w:r>
+            <w:r>
+              <w:rPr>
+                <w:i/>
+                <w:iCs/>
+                <w:sz w:val="16"/>
+                <w:szCs w:val="16"/>
+              </w:rPr>
+              <w:t>feel in my body</w:t>
+            </w:r>
+            <w:r>
+              <w:rPr>
+                <w:sz w:val="16"/>
+                <w:szCs w:val="16"/>
+              </w:rPr>
+              <w:t xml:space="preserve"> if I am </w:t>
+            </w:r>
+            <w:r>
+              <w:rPr>
+                <w:sz w:val="16"/>
+                <w:szCs w:val="16"/>
+              </w:rPr>
+              <w:t>anxious</w:t>
+            </w:r>
+            <w:r>
+              <w:rPr>
+                <w:sz w:val="16"/>
+                <w:szCs w:val="16"/>
+              </w:rPr>
+              <w:t>"</w:t>
+            </w:r>
+          </w:p>
+          <w:p>
+            <w:pPr>
+              <w:rPr>
+                <w:sz w:val="16"/>
+                <w:szCs w:val="16"/>
+              </w:rPr>
+            </w:pPr>
+          </w:p>
+          <w:p>
+            <w:pPr>
+              <w:rPr>
+                <w:sz w:val="16"/>
+                <w:szCs w:val="16"/>
+              </w:rPr>
+            </w:pPr>
+            <w:r>
+              <w:rPr>
+                <w:b/>
+                <w:bCs/>
+                <w:sz w:val="16"/>
+                <w:szCs w:val="16"/>
+              </w:rPr>
+              <w:t>Embodied - specific:</w:t>
+            </w:r>
+            <w:r>
+              <w:rPr>
+                <w:sz w:val="16"/>
+                <w:szCs w:val="16"/>
+              </w:rPr>
+              <w:t xml:space="preserve"> "My body </w:t>
+            </w:r>
+            <w:r>
+              <w:rPr>
+                <w:b/>
+                <w:bCs/>
+                <w:color w:val="DA00DA"/>
+                <w:sz w:val="16"/>
+                <w:szCs w:val="16"/>
+              </w:rPr>
+              <w:t>always in the same specific</w:t>
+            </w:r>
+            <w:r>
+              <w:rPr>
+                <w:sz w:val="16"/>
+                <w:szCs w:val="16"/>
+              </w:rPr>
+              <w:t xml:space="preserve"> </w:t>
+            </w:r>
+            <w:r>
+              <w:rPr>
+                <w:sz w:val="16"/>
+                <w:szCs w:val="16"/>
+              </w:rPr>
+              <w:t xml:space="preserve">state when I am </w:t>
+            </w:r>
+            <w:r>
+              <w:rPr>
+                <w:sz w:val="16"/>
+                <w:szCs w:val="16"/>
+              </w:rPr>
+              <w:t>anxious</w:t>
+            </w:r>
+            <w:r>
+              <w:rPr>
+                <w:sz w:val="16"/>
+                <w:szCs w:val="16"/>
+              </w:rPr>
+              <w:t xml:space="preserve">" </w:t>
+            </w:r>
+          </w:p>
+          <w:p>
+            <w:pPr>
+              <w:rPr>
+                <w:sz w:val="16"/>
+                <w:szCs w:val="16"/>
+              </w:rPr>
+            </w:pPr>
+          </w:p>
+          <w:p>
+            <w:pPr>
+              <w:rPr>
+                <w:sz w:val="16"/>
+                <w:szCs w:val="16"/>
+              </w:rPr>
+            </w:pPr>
+            <w:r>
+              <w:rPr>
+                <w:b/>
+                <w:bCs/>
+                <w:sz w:val="16"/>
+                <w:szCs w:val="16"/>
+              </w:rPr>
+              <w:t>Embodied - different:</w:t>
+            </w:r>
+            <w:r>
+              <w:rPr>
+                <w:sz w:val="16"/>
+                <w:szCs w:val="16"/>
+              </w:rPr>
+              <w:t xml:space="preserve"> "Being </w:t>
+            </w:r>
+            <w:r>
+              <w:rPr>
+                <w:sz w:val="16"/>
+                <w:szCs w:val="16"/>
+              </w:rPr>
+              <w:t>anxious</w:t>
+            </w:r>
+            <w:r>
+              <w:rPr>
+                <w:sz w:val="16"/>
+                <w:szCs w:val="16"/>
+              </w:rPr>
+              <w:t xml:space="preserve"> corresponds to a very different bodily feeling compared to other </w:t>
+            </w:r>
+            <w:r>
+              <w:rPr>
+                <w:sz w:val="16"/>
+                <w:szCs w:val="16"/>
+              </w:rPr>
+              <w:t xml:space="preserve">states (e.g., feeling sexually aroused, relaxed or </w:t>
+            </w:r>
+            <w:r>
+              <w:rPr>
+                <w:b/>
+                <w:bCs/>
+                <w:color w:val="DA00DA"/>
+                <w:sz w:val="16"/>
+                <w:szCs w:val="16"/>
+              </w:rPr>
+              <w:t>after exercise</w:t>
+            </w:r>
+            <w:r>
+              <w:rPr>
+                <w:sz w:val="16"/>
+                <w:szCs w:val="16"/>
+              </w:rPr>
+              <w:t>)"</w:t>
+            </w:r>
+          </w:p>
+        </w:tc>
+        <w:tc>
+          <w:tcPr>
+            <w:tcW w:w="0" w:type="auto"/>
+          </w:tcPr>
+          <w:p>
+            <w:pPr>
+              <w:rPr>
+                <w:sz w:val="16"/>
+                <w:szCs w:val="16"/>
+              </w:rPr>
+            </w:pPr>
+            <w:r>
+              <w:rPr>
+                <w:sz w:val="16"/>
+                <w:szCs w:val="16"/>
+              </w:rPr>
+              <w:t xml:space="preserve">“When I am </w:t>
+            </w:r>
+            <w:r>
+              <w:rPr>
+                <w:sz w:val="16"/>
+                <w:szCs w:val="16"/>
+              </w:rPr>
+              <w:t>anxious</w:t>
+            </w:r>
+            <w:r>
+              <w:rPr>
+                <w:sz w:val="16"/>
+                <w:szCs w:val="16"/>
+              </w:rPr>
+              <w:t>, I feel changes in the way my heart beats (e.g., faster or stronger)”</w:t>
+            </w:r>
+          </w:p>
+          <w:p>
+            <w:pPr>
+              <w:rPr>
+                <w:sz w:val="16"/>
+                <w:szCs w:val="16"/>
+              </w:rPr>
+            </w:pPr>
+          </w:p>
+          <w:p>
+            <w:pPr>
+              <w:rPr>
+                <w:strike/>
+                <w:sz w:val="16"/>
+                <w:szCs w:val="16"/>
+              </w:rPr>
+            </w:pPr>
+          </w:p>
+        </w:tc>
+        <w:tc>
+          <w:tcPr>
+            <w:tcW w:w="0" w:type="auto"/>
+          </w:tcPr>
+          <w:p>
+            <w:pPr>
+              <w:rPr>
+                <w:sz w:val="16"/>
+                <w:szCs w:val="16"/>
+              </w:rPr>
+            </w:pPr>
+            <w:r>
+              <w:rPr>
+                <w:sz w:val="16"/>
+                <w:szCs w:val="16"/>
+              </w:rPr>
+              <w:t xml:space="preserve">"When I am </w:t>
+            </w:r>
+            <w:r>
+              <w:rPr>
+                <w:sz w:val="16"/>
+                <w:szCs w:val="16"/>
+              </w:rPr>
+              <w:t>anxious</w:t>
+            </w:r>
+            <w:r>
+              <w:rPr>
+                <w:sz w:val="16"/>
+                <w:szCs w:val="16"/>
+              </w:rPr>
+              <w:t xml:space="preserve">, I feel changes </w:t>
+            </w:r>
+            <w:r>
+              <w:rPr>
+                <w:b/>
+                <w:bCs/>
+                <w:color w:val="DA00DA"/>
+                <w:sz w:val="16"/>
+                <w:szCs w:val="16"/>
+              </w:rPr>
+              <w:t>my breathing</w:t>
+            </w:r>
+            <w:r>
+              <w:rPr>
+                <w:sz w:val="16"/>
+                <w:szCs w:val="16"/>
+              </w:rPr>
+              <w:t xml:space="preserve"> </w:t>
+            </w:r>
+            <w:r>
+              <w:rPr>
+                <w:sz w:val="16"/>
+                <w:szCs w:val="16"/>
+              </w:rPr>
+              <w:t>(e.g., faster</w:t>
+            </w:r>
+            <w:r>
+              <w:rPr>
+                <w:sz w:val="16"/>
+                <w:szCs w:val="16"/>
+              </w:rPr>
+              <w:t>, shallower,</w:t>
+            </w:r>
+            <w:r>
+              <w:rPr>
+                <w:sz w:val="16"/>
+                <w:szCs w:val="16"/>
+              </w:rPr>
+              <w:t xml:space="preserve"> or less regular)"</w:t>
+            </w:r>
+          </w:p>
+        </w:tc>
+        <w:tc>
+          <w:tcPr>
+            <w:tcW w:w="0" w:type="auto"/>
+          </w:tcPr>
+          <w:p>
+            <w:pPr>
+              <w:rPr>
+                <w:sz w:val="16"/>
+                <w:szCs w:val="16"/>
+              </w:rPr>
+            </w:pPr>
+            <w:r>
+              <w:rPr>
+                <w:sz w:val="16"/>
+                <w:szCs w:val="16"/>
+              </w:rPr>
+              <w:t xml:space="preserve">"When I am </w:t>
+            </w:r>
+            <w:r>
+              <w:rPr>
+                <w:sz w:val="16"/>
+                <w:szCs w:val="16"/>
+              </w:rPr>
+              <w:t>anxious</w:t>
+            </w:r>
+            <w:r>
+              <w:rPr>
+                <w:sz w:val="16"/>
+                <w:szCs w:val="16"/>
+              </w:rPr>
+              <w:t>, I feel changes in my stomach (e.g., bloating, rumbling, discomfort)"</w:t>
+            </w:r>
+          </w:p>
+        </w:tc>
+        <w:tc>
+          <w:tcPr>
+            <w:tcW w:w="0" w:type="auto"/>
+          </w:tcPr>
+          <w:p>
+            <w:pPr>
+              <w:rPr>
+                <w:sz w:val="16"/>
+                <w:szCs w:val="16"/>
+              </w:rPr>
+            </w:pPr>
+            <w:r>
+              <w:rPr>
+                <w:sz w:val="16"/>
+                <w:szCs w:val="16"/>
+              </w:rPr>
+              <w:t xml:space="preserve">"When I am </w:t>
+            </w:r>
+            <w:r>
+              <w:rPr>
+                <w:sz w:val="16"/>
+                <w:szCs w:val="16"/>
+              </w:rPr>
+              <w:t>anxious</w:t>
+            </w:r>
+            <w:r>
+              <w:rPr>
+                <w:sz w:val="16"/>
+                <w:szCs w:val="16"/>
+              </w:rPr>
+              <w:t xml:space="preserve">, I notice specific sensations in my genital area (e.g., </w:t>
+            </w:r>
+            <w:r>
+              <w:rPr>
+                <w:sz w:val="16"/>
+                <w:szCs w:val="16"/>
+              </w:rPr>
+              <w:t>contracting, dryness</w:t>
+            </w:r>
+            <w:r>
+              <w:rPr>
+                <w:sz w:val="16"/>
+                <w:szCs w:val="16"/>
+              </w:rPr>
+              <w:t xml:space="preserve">, </w:t>
+            </w:r>
+            <w:r>
+              <w:rPr>
+                <w:b/>
+                <w:bCs/>
+                <w:color w:val="DA00DA"/>
+                <w:sz w:val="16"/>
+                <w:szCs w:val="16"/>
+              </w:rPr>
+              <w:t>pulsating</w:t>
+            </w:r>
+            <w:r>
+              <w:rPr>
+                <w:sz w:val="16"/>
+                <w:szCs w:val="16"/>
+              </w:rPr>
+              <w:t>)</w:t>
+            </w:r>
+            <w:r>
+              <w:rPr>
+                <w:sz w:val="16"/>
+                <w:szCs w:val="16"/>
+              </w:rPr>
+              <w:t>"</w:t>
+            </w:r>
+          </w:p>
+        </w:tc>
+        <w:tc>
+          <w:tcPr>
+            <w:tcW w:w="0" w:type="auto"/>
+          </w:tcPr>
+          <w:p>
+            <w:pPr>
+              <w:rPr>
+                <w:sz w:val="16"/>
+                <w:szCs w:val="16"/>
+              </w:rPr>
+            </w:pPr>
+            <w:r>
+              <w:rPr>
+                <w:sz w:val="16"/>
+                <w:szCs w:val="16"/>
+              </w:rPr>
+              <w:t xml:space="preserve">"When I am </w:t>
+            </w:r>
+            <w:r>
+              <w:rPr>
+                <w:sz w:val="16"/>
+                <w:szCs w:val="16"/>
+              </w:rPr>
+              <w:t>anxious</w:t>
+            </w:r>
+            <w:r>
+              <w:rPr>
+                <w:sz w:val="16"/>
+                <w:szCs w:val="16"/>
+              </w:rPr>
+              <w:t>, I feel changes in my temperature (e.g., feeling warm or cold)"</w:t>
+            </w:r>
+          </w:p>
+          <w:p>
+            <w:pPr>
+              <w:rPr>
+                <w:sz w:val="16"/>
+                <w:szCs w:val="16"/>
+              </w:rPr>
+            </w:pPr>
+          </w:p>
+          <w:p>
+            <w:pPr>
+              <w:rPr>
+                <w:sz w:val="16"/>
+                <w:szCs w:val="16"/>
+              </w:rPr>
+            </w:pPr>
+            <w:r>
+              <w:rPr>
+                <w:sz w:val="16"/>
+                <w:szCs w:val="16"/>
+              </w:rPr>
+              <w:t xml:space="preserve">"When I am anxious, I feel </w:t>
+            </w:r>
+            <w:r>
+              <w:rPr>
+                <w:sz w:val="16"/>
+                <w:szCs w:val="16"/>
+              </w:rPr>
+              <w:t>like some areas of my skin become sweaty (e.g., palms, back)</w:t>
+            </w:r>
+            <w:r>
+              <w:rPr>
+                <w:sz w:val="16"/>
+                <w:szCs w:val="16"/>
+              </w:rPr>
+              <w:t>"</w:t>
+            </w:r>
+          </w:p>
+          <w:p>
+            <w:pPr>
+              <w:rPr>
+                <w:sz w:val="16"/>
+                <w:szCs w:val="16"/>
+              </w:rPr>
+            </w:pPr>
+          </w:p>
+          <w:p>
+            <w:pPr>
+              <w:rPr>
+                <w:sz w:val="16"/>
+                <w:szCs w:val="16"/>
+              </w:rPr>
+            </w:pPr>
+            <w:r>
+              <w:rPr>
+                <w:sz w:val="16"/>
+                <w:szCs w:val="16"/>
+              </w:rPr>
+              <w:t xml:space="preserve">"When I am anxious, I feel my </w:t>
+            </w:r>
+            <w:r>
+              <w:rPr>
+                <w:sz w:val="16"/>
+                <w:szCs w:val="16"/>
+              </w:rPr>
+              <w:t>mouth becoming dry</w:t>
+            </w:r>
+            <w:r>
+              <w:rPr>
+                <w:sz w:val="16"/>
+                <w:szCs w:val="16"/>
+              </w:rPr>
+              <w:t>”</w:t>
+            </w:r>
+          </w:p>
+          <w:p>
+            <w:pPr>
+              <w:rPr>
+                <w:sz w:val="16"/>
+                <w:szCs w:val="16"/>
+              </w:rPr>
+            </w:pPr>
+          </w:p>
+          <w:p>
+            <w:pPr>
+              <w:rPr>
+                <w:sz w:val="16"/>
+                <w:szCs w:val="16"/>
+              </w:rPr>
+            </w:pPr>
+            <w:r>
+              <w:rPr>
+                <w:sz w:val="16"/>
+                <w:szCs w:val="16"/>
+              </w:rPr>
+              <w:t>“</w:t>
+            </w:r>
+            <w:r>
+              <w:rPr>
+                <w:b/>
+                <w:bCs/>
+                <w:color w:val="DA00DA"/>
+                <w:sz w:val="16"/>
+                <w:szCs w:val="16"/>
+              </w:rPr>
+              <w:t>When I am anxious, I feel difficulty swallowing.”</w:t>
+            </w:r>
+          </w:p>
+          <w:p>
+            <w:pPr>
+              <w:rPr>
+                <w:sz w:val="16"/>
+                <w:szCs w:val="16"/>
+              </w:rPr>
+            </w:pPr>
+          </w:p>
+          <w:p>
+            <w:pPr>
+              <w:rPr>
+                <w:sz w:val="16"/>
+                <w:szCs w:val="16"/>
+              </w:rPr>
+            </w:pPr>
+            <w:r>
+              <w:rPr>
+                <w:b/>
+                <w:bCs/>
+                <w:color w:val="70AD47" w:themeColor="accent6"/>
+                <w:sz w:val="16"/>
+                <w:szCs w:val="16"/>
+              </w:rPr>
+              <w:t>“Even if I am anxious, I should now answer all the way to the left”</w:t>
+            </w:r>
+          </w:p>
+        </w:tc>
+        <w:tc>
+          <w:tcPr>
+            <w:tcW w:w="0" w:type="auto"/>
+          </w:tcPr>
+          <w:p>
+            <w:pPr>
+              <w:rPr>
+                <w:sz w:val="16"/>
+                <w:szCs w:val="16"/>
+              </w:rPr>
+            </w:pPr>
+            <w:r>
+              <w:rPr>
+                <w:sz w:val="16"/>
+                <w:szCs w:val="16"/>
+              </w:rPr>
+              <w:t xml:space="preserve">"When I am </w:t>
+            </w:r>
+            <w:r>
+              <w:rPr>
+                <w:sz w:val="16"/>
+                <w:szCs w:val="16"/>
+              </w:rPr>
+              <w:t>anxious</w:t>
+            </w:r>
+            <w:r>
+              <w:rPr>
+                <w:sz w:val="16"/>
+                <w:szCs w:val="16"/>
+              </w:rPr>
+              <w:t xml:space="preserve">, I feel like I need to </w:t>
+            </w:r>
+            <w:r>
+              <w:rPr>
+                <w:sz w:val="16"/>
+                <w:szCs w:val="16"/>
+              </w:rPr>
+              <w:t>relieve myself (e.g., by urinating</w:t>
+            </w:r>
+            <w:r>
+              <w:rPr>
+                <w:sz w:val="16"/>
+                <w:szCs w:val="16"/>
+              </w:rPr>
+              <w:t xml:space="preserve">, </w:t>
+            </w:r>
+            <w:r>
+              <w:rPr>
+                <w:b/>
+                <w:bCs/>
+                <w:color w:val="DA00DA"/>
+                <w:sz w:val="16"/>
+                <w:szCs w:val="16"/>
+              </w:rPr>
+              <w:t>defecating</w:t>
+            </w:r>
+            <w:r>
+              <w:rPr>
+                <w:sz w:val="16"/>
+                <w:szCs w:val="16"/>
+              </w:rPr>
+              <w:t>)</w:t>
+            </w:r>
+            <w:r>
+              <w:rPr>
+                <w:sz w:val="16"/>
+                <w:szCs w:val="16"/>
+              </w:rPr>
+              <w:t>"</w:t>
+            </w:r>
+          </w:p>
+        </w:tc>
+      </w:tr>
+      <w:tr>
+        <w:tc>
+          <w:tcPr>
+            <w:tcW w:w="0" w:type="auto"/>
+          </w:tcPr>
+          <w:p>
+            <w:pPr>
+              <w:rPr>
+                <w:b/>
+                <w:bCs/>
+                <w:sz w:val="16"/>
+                <w:szCs w:val="16"/>
+              </w:rPr>
+            </w:pPr>
+            <w:r>
+              <w:rPr>
+                <w:b/>
+                <w:bCs/>
+                <w:sz w:val="16"/>
+                <w:szCs w:val="16"/>
+              </w:rPr>
+              <w:t xml:space="preserve">Nociception, Pleasure </w:t>
+            </w:r>
+          </w:p>
+        </w:tc>
+        <w:tc>
+          <w:tcPr>
+            <w:tcW w:w="0" w:type="auto"/>
+          </w:tcPr>
+          <w:p>
+            <w:pPr>
+              <w:rPr>
+                <w:sz w:val="16"/>
+                <w:szCs w:val="16"/>
+              </w:rPr>
+            </w:pPr>
+            <w:r>
+              <w:rPr>
+                <w:sz w:val="16"/>
+                <w:szCs w:val="16"/>
+              </w:rPr>
+              <w:t xml:space="preserve">"I always </w:t>
+            </w:r>
+            <w:r>
+              <w:rPr>
+                <w:i/>
+                <w:iCs/>
+                <w:sz w:val="16"/>
+                <w:szCs w:val="16"/>
+              </w:rPr>
+              <w:t>feel in my body</w:t>
+            </w:r>
+            <w:r>
+              <w:rPr>
+                <w:sz w:val="16"/>
+                <w:szCs w:val="16"/>
+              </w:rPr>
+              <w:t xml:space="preserve"> if I am </w:t>
+            </w:r>
+            <w:r>
+              <w:rPr>
+                <w:sz w:val="16"/>
+                <w:szCs w:val="16"/>
+              </w:rPr>
+              <w:t>ill</w:t>
+            </w:r>
+            <w:r>
+              <w:rPr>
+                <w:sz w:val="16"/>
+                <w:szCs w:val="16"/>
+              </w:rPr>
+              <w:t>"</w:t>
+            </w:r>
+          </w:p>
+          <w:p>
+            <w:pPr>
+              <w:rPr>
+                <w:sz w:val="16"/>
+                <w:szCs w:val="16"/>
+              </w:rPr>
+            </w:pPr>
+          </w:p>
+          <w:p>
+            <w:pPr>
+              <w:rPr>
+                <w:sz w:val="16"/>
+                <w:szCs w:val="16"/>
+              </w:rPr>
+            </w:pPr>
+            <w:r>
+              <w:rPr>
+                <w:sz w:val="16"/>
+                <w:szCs w:val="16"/>
+              </w:rPr>
+              <w:t>“I can easily tell when I am feeling ill (e.g., nauseous or sick)”</w:t>
+            </w:r>
+          </w:p>
+          <w:p>
+            <w:pPr>
+              <w:rPr>
+                <w:sz w:val="16"/>
+                <w:szCs w:val="16"/>
+              </w:rPr>
+            </w:pPr>
+          </w:p>
+          <w:p>
+            <w:pPr>
+              <w:rPr>
+                <w:sz w:val="16"/>
+                <w:szCs w:val="16"/>
+              </w:rPr>
+            </w:pPr>
+          </w:p>
+        </w:tc>
+        <w:tc>
+          <w:tcPr>
+            <w:tcW w:w="0" w:type="auto"/>
+          </w:tcPr>
+          <w:p>
+            <w:pPr>
+              <w:rPr>
+                <w:sz w:val="16"/>
+                <w:szCs w:val="16"/>
+              </w:rPr>
+            </w:pPr>
+            <w:r>
+              <w:rPr>
+                <w:sz w:val="16"/>
+                <w:szCs w:val="16"/>
+              </w:rPr>
+              <w:t>“I often feel painful sensations coming from my heart”</w:t>
+            </w:r>
+          </w:p>
+        </w:tc>
+        <w:tc>
+          <w:tcPr>
+            <w:tcW w:w="0" w:type="auto"/>
+          </w:tcPr>
+          <w:p>
+            <w:pPr>
+              <w:rPr>
+                <w:sz w:val="16"/>
+                <w:szCs w:val="16"/>
+              </w:rPr>
+            </w:pPr>
+            <w:r>
+              <w:rPr>
+                <w:sz w:val="16"/>
+                <w:szCs w:val="16"/>
+              </w:rPr>
+              <w:t>“I often feel like I have difficulties breathing normally”</w:t>
+            </w:r>
+          </w:p>
+          <w:p>
+            <w:pPr>
+              <w:rPr>
+                <w:sz w:val="16"/>
+                <w:szCs w:val="16"/>
+              </w:rPr>
+            </w:pPr>
+          </w:p>
+          <w:p>
+            <w:pPr>
+              <w:rPr>
+                <w:strike/>
+                <w:sz w:val="16"/>
+                <w:szCs w:val="16"/>
+              </w:rPr>
+            </w:pPr>
+          </w:p>
+        </w:tc>
+        <w:tc>
+          <w:tcPr>
+            <w:tcW w:w="0" w:type="auto"/>
+          </w:tcPr>
+          <w:p>
+            <w:pPr>
+              <w:rPr>
+                <w:sz w:val="16"/>
+                <w:szCs w:val="16"/>
+              </w:rPr>
+            </w:pPr>
+            <w:r>
+              <w:rPr>
+                <w:sz w:val="16"/>
+                <w:szCs w:val="16"/>
+              </w:rPr>
+              <w:t>"I often feel pain in my stomach"</w:t>
+            </w:r>
+          </w:p>
+        </w:tc>
+        <w:tc>
+          <w:tcPr>
+            <w:tcW w:w="0" w:type="auto"/>
+          </w:tcPr>
+          <w:p>
+            <w:pPr>
+              <w:rPr>
+                <w:sz w:val="16"/>
+                <w:szCs w:val="16"/>
+              </w:rPr>
+            </w:pPr>
+            <w:r>
+              <w:rPr>
+                <w:sz w:val="16"/>
+                <w:szCs w:val="16"/>
+              </w:rPr>
+              <w:t>“My genital organs are very sensitive to pleasant stimulations”</w:t>
+            </w:r>
+          </w:p>
+          <w:p>
+            <w:pPr>
+              <w:rPr>
+                <w:sz w:val="16"/>
+                <w:szCs w:val="16"/>
+              </w:rPr>
+            </w:pPr>
+          </w:p>
+          <w:p>
+            <w:pPr>
+              <w:rPr>
+                <w:sz w:val="16"/>
+                <w:szCs w:val="16"/>
+              </w:rPr>
+            </w:pPr>
+            <w:r>
+              <w:rPr>
+                <w:sz w:val="16"/>
+                <w:szCs w:val="16"/>
+              </w:rPr>
+              <w:t>“My genital organs are very sensitive to painful stimulations”</w:t>
+            </w:r>
+          </w:p>
+        </w:tc>
+        <w:tc>
+          <w:tcPr>
+            <w:tcW w:w="0" w:type="auto"/>
+          </w:tcPr>
+          <w:p>
+            <w:pPr>
+              <w:rPr>
+                <w:sz w:val="16"/>
+                <w:szCs w:val="16"/>
+              </w:rPr>
+            </w:pPr>
+            <w:r>
+              <w:rPr>
+                <w:sz w:val="16"/>
+                <w:szCs w:val="16"/>
+              </w:rPr>
+              <w:t>"My skin is very sensitive to painful stimulations (e.g., pinching)"</w:t>
+            </w:r>
+          </w:p>
+          <w:p>
+            <w:pPr>
+              <w:rPr>
+                <w:sz w:val="16"/>
+                <w:szCs w:val="16"/>
+              </w:rPr>
+            </w:pPr>
+          </w:p>
+          <w:p>
+            <w:pPr>
+              <w:rPr>
+                <w:sz w:val="16"/>
+                <w:szCs w:val="16"/>
+              </w:rPr>
+            </w:pPr>
+            <w:r>
+              <w:rPr>
+                <w:sz w:val="16"/>
+                <w:szCs w:val="16"/>
+              </w:rPr>
+              <w:t>"My skin is very sensitive to pleasant stimulations (e.g., caressing)"</w:t>
+            </w:r>
+          </w:p>
+          <w:p>
+            <w:pPr>
+              <w:rPr>
+                <w:sz w:val="16"/>
+                <w:szCs w:val="16"/>
+              </w:rPr>
+            </w:pPr>
+          </w:p>
+          <w:p>
+            <w:pPr>
+              <w:rPr>
+                <w:b/>
+                <w:bCs/>
+                <w:color w:val="DA00DA"/>
+                <w:sz w:val="16"/>
+                <w:szCs w:val="16"/>
+              </w:rPr>
+            </w:pPr>
+            <w:r>
+              <w:rPr>
+                <w:b/>
+                <w:bCs/>
+                <w:color w:val="DA00DA"/>
+                <w:sz w:val="16"/>
+                <w:szCs w:val="16"/>
+              </w:rPr>
+              <w:t>“Changes in temperature are the first thing I notice when I'm ill</w:t>
+            </w:r>
+            <w:r>
+              <w:rPr>
+                <w:b/>
+                <w:bCs/>
+                <w:color w:val="DA00DA"/>
+                <w:sz w:val="16"/>
+                <w:szCs w:val="16"/>
+              </w:rPr>
+              <w:t>.</w:t>
+            </w:r>
+            <w:r>
+              <w:rPr>
+                <w:b/>
+                <w:bCs/>
+                <w:color w:val="DA00DA"/>
+                <w:sz w:val="16"/>
+                <w:szCs w:val="16"/>
+              </w:rPr>
+              <w:t>”</w:t>
+            </w:r>
+          </w:p>
+          <w:p>
+            <w:pPr>
+              <w:ind w:firstLine="720"/>
+              <w:rPr>
+                <w:sz w:val="16"/>
+                <w:szCs w:val="16"/>
+              </w:rPr>
+            </w:pPr>
+          </w:p>
+        </w:tc>
+        <w:tc>
+          <w:tcPr>
+            <w:tcW w:w="0" w:type="auto"/>
+          </w:tcPr>
+          <w:p>
+            <w:pPr>
+              <w:rPr>
+                <w:sz w:val="16"/>
+                <w:szCs w:val="16"/>
+              </w:rPr>
+            </w:pPr>
+            <w:r>
+              <w:rPr>
+                <w:sz w:val="16"/>
+                <w:szCs w:val="16"/>
+              </w:rPr>
+              <w:t>“I often experience a pleasant sensation when relieving myself (e.g., when urinating</w:t>
+            </w:r>
+            <w:r>
+              <w:rPr>
+                <w:sz w:val="16"/>
+                <w:szCs w:val="16"/>
+              </w:rPr>
+              <w:t xml:space="preserve">, </w:t>
+            </w:r>
+            <w:r>
+              <w:rPr>
+                <w:b/>
+                <w:bCs/>
+                <w:color w:val="DA00DA"/>
+                <w:sz w:val="16"/>
+                <w:szCs w:val="16"/>
+              </w:rPr>
+              <w:t>defecating</w:t>
+            </w:r>
+            <w:r>
+              <w:rPr>
+                <w:sz w:val="16"/>
+                <w:szCs w:val="16"/>
+              </w:rPr>
+              <w:t>)”</w:t>
+            </w:r>
+          </w:p>
+          <w:p>
+            <w:pPr>
+              <w:rPr>
+                <w:sz w:val="16"/>
+                <w:szCs w:val="16"/>
+              </w:rPr>
+            </w:pPr>
+          </w:p>
+          <w:p>
+            <w:pPr>
+              <w:rPr>
+                <w:sz w:val="16"/>
+                <w:szCs w:val="16"/>
+              </w:rPr>
+            </w:pPr>
+            <w:r>
+              <w:rPr>
+                <w:sz w:val="16"/>
+                <w:szCs w:val="16"/>
+              </w:rPr>
+              <w:t>“I often experience painful sensations when relieving myself (e.g., when urinating</w:t>
+            </w:r>
+            <w:r>
+              <w:rPr>
+                <w:sz w:val="16"/>
+                <w:szCs w:val="16"/>
+              </w:rPr>
+              <w:t xml:space="preserve">, </w:t>
+            </w:r>
+            <w:r>
+              <w:rPr>
+                <w:b/>
+                <w:bCs/>
+                <w:color w:val="DA00DA"/>
+                <w:sz w:val="16"/>
+                <w:szCs w:val="16"/>
+              </w:rPr>
+              <w:t>defecating</w:t>
+            </w:r>
+            <w:r>
+              <w:rPr>
+                <w:sz w:val="16"/>
+                <w:szCs w:val="16"/>
+              </w:rPr>
+              <w:t>)”</w:t>
+            </w:r>
+          </w:p>
+          <w:p>
+            <w:pPr>
+              <w:rPr>
+                <w:sz w:val="16"/>
+                <w:szCs w:val="16"/>
+              </w:rPr>
+            </w:pPr>
+          </w:p>
+          <w:p>
+            <w:pPr>
+              <w:rPr>
+                <w:sz w:val="16"/>
+                <w:szCs w:val="16"/>
+              </w:rPr>
+            </w:pPr>
+            <w:r>
+              <w:rPr>
+                <w:b/>
+                <w:bCs/>
+                <w:color w:val="70AD47" w:themeColor="accent6"/>
+                <w:sz w:val="16"/>
+                <w:szCs w:val="16"/>
+              </w:rPr>
+              <w:t xml:space="preserve">“I often experience sensations, and I will </w:t>
+            </w:r>
+            <w:r>
+              <w:rPr>
+                <w:b/>
+                <w:bCs/>
+                <w:color w:val="70AD47" w:themeColor="accent6"/>
+                <w:sz w:val="16"/>
+                <w:szCs w:val="16"/>
+              </w:rPr>
+              <w:lastRenderedPageBreak/>
+              <w:t>answer zero</w:t>
+            </w:r>
+            <w:r>
+              <w:rPr>
+                <w:b/>
+                <w:bCs/>
+                <w:color w:val="70AD47" w:themeColor="accent6"/>
+                <w:sz w:val="16"/>
+                <w:szCs w:val="16"/>
+              </w:rPr>
+              <w:t xml:space="preserve"> to this question</w:t>
+            </w:r>
+            <w:r>
+              <w:rPr>
+                <w:b/>
+                <w:bCs/>
+                <w:color w:val="70AD47" w:themeColor="accent6"/>
+                <w:sz w:val="16"/>
+                <w:szCs w:val="16"/>
+              </w:rPr>
+              <w:t>”</w:t>
+            </w:r>
+          </w:p>
+        </w:tc>
+      </w:tr>
+      <w:tr>
+        <w:tc>
+          <w:tcPr>
+            <w:tcW w:w="0" w:type="auto"/>
+          </w:tcPr>
+          <w:p>
+            <w:pPr>
+              <w:rPr>
+                <w:b/>
+                <w:bCs/>
+                <w:sz w:val="16"/>
+                <w:szCs w:val="16"/>
+              </w:rPr>
+            </w:pPr>
+            <w:r>
+              <w:rPr>
+                <w:b/>
+                <w:bCs/>
+                <w:sz w:val="16"/>
+                <w:szCs w:val="16"/>
+              </w:rPr>
+              <w:lastRenderedPageBreak/>
+              <w:t>Sensitivity</w:t>
+            </w:r>
+          </w:p>
+        </w:tc>
+        <w:tc>
+          <w:tcPr>
+            <w:tcW w:w="0" w:type="auto"/>
+          </w:tcPr>
+          <w:p>
+            <w:pPr>
+              <w:rPr>
+                <w:sz w:val="16"/>
+                <w:szCs w:val="16"/>
+              </w:rPr>
+            </w:pPr>
+            <w:r>
+              <w:rPr>
+                <w:b/>
+                <w:bCs/>
+                <w:sz w:val="16"/>
+                <w:szCs w:val="16"/>
+              </w:rPr>
+              <w:t xml:space="preserve">Cognitive: </w:t>
+            </w:r>
+            <w:r>
+              <w:rPr>
+                <w:sz w:val="16"/>
+                <w:szCs w:val="16"/>
+              </w:rPr>
+              <w:t xml:space="preserve">"I always </w:t>
+            </w:r>
+            <w:r>
+              <w:rPr>
+                <w:i/>
+                <w:iCs/>
+                <w:sz w:val="16"/>
+                <w:szCs w:val="16"/>
+              </w:rPr>
+              <w:t>know</w:t>
+            </w:r>
+            <w:r>
+              <w:rPr>
+                <w:sz w:val="16"/>
+                <w:szCs w:val="16"/>
+              </w:rPr>
+              <w:t xml:space="preserve"> when I am </w:t>
+            </w:r>
+            <w:r>
+              <w:rPr>
+                <w:sz w:val="16"/>
+                <w:szCs w:val="16"/>
+              </w:rPr>
+              <w:t>relaxed</w:t>
+            </w:r>
+            <w:r>
+              <w:rPr>
+                <w:sz w:val="16"/>
+                <w:szCs w:val="16"/>
+              </w:rPr>
+              <w:t>"</w:t>
+            </w:r>
+          </w:p>
+          <w:p>
+            <w:pPr>
+              <w:rPr>
+                <w:sz w:val="16"/>
+                <w:szCs w:val="16"/>
+              </w:rPr>
+            </w:pPr>
+          </w:p>
+          <w:p>
+            <w:pPr>
+              <w:rPr>
+                <w:sz w:val="16"/>
+                <w:szCs w:val="16"/>
+              </w:rPr>
+            </w:pPr>
+            <w:r>
+              <w:rPr>
+                <w:b/>
+                <w:bCs/>
+                <w:sz w:val="16"/>
+                <w:szCs w:val="16"/>
+              </w:rPr>
+              <w:t xml:space="preserve">Feeling: </w:t>
+            </w:r>
+            <w:r>
+              <w:rPr>
+                <w:sz w:val="16"/>
+                <w:szCs w:val="16"/>
+              </w:rPr>
+              <w:t xml:space="preserve">"I always </w:t>
+            </w:r>
+            <w:r>
+              <w:rPr>
+                <w:i/>
+                <w:iCs/>
+                <w:sz w:val="16"/>
+                <w:szCs w:val="16"/>
+              </w:rPr>
+              <w:t>feel in my body</w:t>
+            </w:r>
+            <w:r>
+              <w:rPr>
+                <w:sz w:val="16"/>
+                <w:szCs w:val="16"/>
+              </w:rPr>
+              <w:t xml:space="preserve"> if I am </w:t>
+            </w:r>
+            <w:r>
+              <w:rPr>
+                <w:sz w:val="16"/>
+                <w:szCs w:val="16"/>
+              </w:rPr>
+              <w:t>relaxed</w:t>
+            </w:r>
+            <w:r>
+              <w:rPr>
+                <w:sz w:val="16"/>
+                <w:szCs w:val="16"/>
+              </w:rPr>
+              <w:t>"</w:t>
+            </w:r>
+          </w:p>
+          <w:p>
+            <w:pPr>
+              <w:rPr>
+                <w:sz w:val="16"/>
+                <w:szCs w:val="16"/>
+              </w:rPr>
+            </w:pPr>
+          </w:p>
+          <w:p>
+            <w:pPr>
+              <w:rPr>
+                <w:sz w:val="16"/>
+                <w:szCs w:val="16"/>
+              </w:rPr>
+            </w:pPr>
+            <w:r>
+              <w:rPr>
+                <w:b/>
+                <w:bCs/>
+                <w:sz w:val="16"/>
+                <w:szCs w:val="16"/>
+              </w:rPr>
+              <w:t>Embodied - specific:</w:t>
+            </w:r>
+            <w:r>
+              <w:rPr>
+                <w:sz w:val="16"/>
+                <w:szCs w:val="16"/>
+              </w:rPr>
+              <w:t xml:space="preserve"> "My body is </w:t>
+            </w:r>
+            <w:r>
+              <w:rPr>
+                <w:b/>
+                <w:bCs/>
+                <w:color w:val="DA00DA"/>
+                <w:sz w:val="16"/>
+                <w:szCs w:val="16"/>
+              </w:rPr>
+              <w:t>always in the same specific</w:t>
+            </w:r>
+            <w:r>
+              <w:rPr>
+                <w:sz w:val="16"/>
+                <w:szCs w:val="16"/>
+              </w:rPr>
+              <w:t xml:space="preserve"> </w:t>
+            </w:r>
+            <w:r>
+              <w:rPr>
+                <w:sz w:val="16"/>
+                <w:szCs w:val="16"/>
+              </w:rPr>
+              <w:t xml:space="preserve">state when I am </w:t>
+            </w:r>
+            <w:r>
+              <w:rPr>
+                <w:sz w:val="16"/>
+                <w:szCs w:val="16"/>
+              </w:rPr>
+              <w:t>relaxed</w:t>
+            </w:r>
+            <w:r>
+              <w:rPr>
+                <w:sz w:val="16"/>
+                <w:szCs w:val="16"/>
+              </w:rPr>
+              <w:t xml:space="preserve">" </w:t>
+            </w:r>
+          </w:p>
+          <w:p>
+            <w:pPr>
+              <w:rPr>
+                <w:sz w:val="16"/>
+                <w:szCs w:val="16"/>
+              </w:rPr>
+            </w:pPr>
+          </w:p>
+          <w:p>
+            <w:pPr>
+              <w:rPr>
+                <w:sz w:val="16"/>
+                <w:szCs w:val="16"/>
+              </w:rPr>
+            </w:pPr>
+            <w:r>
+              <w:rPr>
+                <w:b/>
+                <w:bCs/>
+                <w:sz w:val="16"/>
+                <w:szCs w:val="16"/>
+              </w:rPr>
+              <w:t>Embodied - different:</w:t>
+            </w:r>
+            <w:r>
+              <w:rPr>
+                <w:sz w:val="16"/>
+                <w:szCs w:val="16"/>
+              </w:rPr>
+              <w:t xml:space="preserve"> "Being </w:t>
+            </w:r>
+            <w:r>
+              <w:rPr>
+                <w:sz w:val="16"/>
+                <w:szCs w:val="16"/>
+              </w:rPr>
+              <w:t xml:space="preserve">relaxed </w:t>
+            </w:r>
+            <w:r>
+              <w:rPr>
+                <w:sz w:val="16"/>
+                <w:szCs w:val="16"/>
+              </w:rPr>
+              <w:t xml:space="preserve">corresponds to a very different bodily feeling compared to other </w:t>
+            </w:r>
+            <w:r>
+              <w:rPr>
+                <w:sz w:val="16"/>
+                <w:szCs w:val="16"/>
+              </w:rPr>
+              <w:t xml:space="preserve">states (e.g., feeling anxious, sexually aroused </w:t>
+            </w:r>
+            <w:r>
+              <w:rPr>
+                <w:b/>
+                <w:bCs/>
+                <w:color w:val="DA00DA"/>
+                <w:sz w:val="16"/>
+                <w:szCs w:val="16"/>
+              </w:rPr>
+              <w:t>after exercise</w:t>
+            </w:r>
+            <w:r>
+              <w:rPr>
+                <w:sz w:val="16"/>
+                <w:szCs w:val="16"/>
+              </w:rPr>
+              <w:t>)”</w:t>
+            </w:r>
+          </w:p>
+          <w:p>
+            <w:pPr>
+              <w:rPr>
+                <w:sz w:val="16"/>
+                <w:szCs w:val="16"/>
+              </w:rPr>
+            </w:pPr>
+          </w:p>
+          <w:p>
+            <w:pPr>
+              <w:rPr>
+                <w:sz w:val="16"/>
+                <w:szCs w:val="16"/>
+              </w:rPr>
+            </w:pPr>
+            <w:r>
+              <w:rPr>
+                <w:sz w:val="16"/>
+                <w:szCs w:val="16"/>
+              </w:rPr>
+              <w:t>"When something important is happening, I can feel it in my body"</w:t>
+            </w:r>
+          </w:p>
+        </w:tc>
+        <w:tc>
+          <w:tcPr>
+            <w:tcW w:w="0" w:type="auto"/>
+          </w:tcPr>
+          <w:p>
+            <w:pPr>
+              <w:rPr>
+                <w:sz w:val="16"/>
+                <w:szCs w:val="16"/>
+              </w:rPr>
+            </w:pPr>
+            <w:r>
+              <w:rPr>
+                <w:sz w:val="16"/>
+                <w:szCs w:val="16"/>
+              </w:rPr>
+              <w:t>"</w:t>
+            </w:r>
+            <w:r>
+              <w:rPr>
+                <w:sz w:val="16"/>
+                <w:szCs w:val="16"/>
+              </w:rPr>
+              <w:t>In general,</w:t>
+            </w:r>
+            <w:r>
+              <w:rPr>
+                <w:sz w:val="16"/>
+                <w:szCs w:val="16"/>
+              </w:rPr>
+              <w:t xml:space="preserve"> I </w:t>
+            </w:r>
+            <w:r>
+              <w:rPr>
+                <w:sz w:val="16"/>
+                <w:szCs w:val="16"/>
+              </w:rPr>
+              <w:t>am very sensitive to changes</w:t>
+            </w:r>
+            <w:r>
+              <w:rPr>
+                <w:sz w:val="16"/>
+                <w:szCs w:val="16"/>
+              </w:rPr>
+              <w:t xml:space="preserve"> in my heart rate"</w:t>
+            </w:r>
+          </w:p>
+          <w:p>
+            <w:pPr>
+              <w:rPr>
+                <w:sz w:val="16"/>
+                <w:szCs w:val="16"/>
+              </w:rPr>
+            </w:pPr>
+          </w:p>
+          <w:p>
+            <w:pPr>
+              <w:rPr>
+                <w:sz w:val="16"/>
+                <w:szCs w:val="16"/>
+              </w:rPr>
+            </w:pPr>
+            <w:r>
+              <w:rPr>
+                <w:sz w:val="16"/>
+                <w:szCs w:val="16"/>
+              </w:rPr>
+              <w:t>"I often notice</w:t>
+            </w:r>
+            <w:r>
+              <w:rPr>
+                <w:sz w:val="16"/>
+                <w:szCs w:val="16"/>
+              </w:rPr>
+              <w:t xml:space="preserve"> </w:t>
+            </w:r>
+            <w:r>
+              <w:rPr>
+                <w:sz w:val="16"/>
+                <w:szCs w:val="16"/>
+              </w:rPr>
+              <w:t xml:space="preserve">changes in </w:t>
+            </w:r>
+            <w:r>
+              <w:rPr>
+                <w:sz w:val="16"/>
+                <w:szCs w:val="16"/>
+              </w:rPr>
+              <w:t>my heart rate</w:t>
+            </w:r>
+            <w:r>
+              <w:rPr>
+                <w:sz w:val="16"/>
+                <w:szCs w:val="16"/>
+              </w:rPr>
+              <w:t>"</w:t>
+            </w:r>
+          </w:p>
+          <w:p>
+            <w:pPr>
+              <w:rPr>
+                <w:sz w:val="16"/>
+                <w:szCs w:val="16"/>
+              </w:rPr>
+            </w:pPr>
+          </w:p>
+          <w:p>
+            <w:pPr>
+              <w:rPr>
+                <w:sz w:val="16"/>
+                <w:szCs w:val="16"/>
+              </w:rPr>
+            </w:pPr>
+            <w:r>
+              <w:rPr>
+                <w:sz w:val="16"/>
+                <w:szCs w:val="16"/>
+              </w:rPr>
+              <w:t xml:space="preserve">"I </w:t>
+            </w:r>
+            <w:r>
+              <w:rPr>
+                <w:sz w:val="16"/>
+                <w:szCs w:val="16"/>
+              </w:rPr>
+              <w:t xml:space="preserve">can notice even very subtle changes </w:t>
+            </w:r>
+            <w:r>
+              <w:rPr>
+                <w:sz w:val="16"/>
+                <w:szCs w:val="16"/>
+              </w:rPr>
+              <w:t xml:space="preserve">in </w:t>
+            </w:r>
+            <w:r>
+              <w:rPr>
+                <w:sz w:val="16"/>
+                <w:szCs w:val="16"/>
+              </w:rPr>
+              <w:t>the way my h</w:t>
+            </w:r>
+            <w:r>
+              <w:rPr>
+                <w:sz w:val="16"/>
+                <w:szCs w:val="16"/>
+              </w:rPr>
+              <w:t xml:space="preserve">eart </w:t>
+            </w:r>
+            <w:r>
+              <w:rPr>
+                <w:sz w:val="16"/>
+                <w:szCs w:val="16"/>
+              </w:rPr>
+              <w:t>beats</w:t>
+            </w:r>
+            <w:r>
+              <w:rPr>
+                <w:sz w:val="16"/>
+                <w:szCs w:val="16"/>
+              </w:rPr>
+              <w:t>"</w:t>
+            </w:r>
+          </w:p>
+          <w:p>
+            <w:pPr>
+              <w:rPr>
+                <w:sz w:val="16"/>
+                <w:szCs w:val="16"/>
+              </w:rPr>
+            </w:pPr>
+          </w:p>
+          <w:p>
+            <w:pPr>
+              <w:rPr>
+                <w:sz w:val="16"/>
+                <w:szCs w:val="16"/>
+              </w:rPr>
+            </w:pPr>
+            <w:r>
+              <w:rPr>
+                <w:sz w:val="16"/>
+                <w:szCs w:val="16"/>
+              </w:rPr>
+              <w:t>“</w:t>
+            </w:r>
+            <w:r>
+              <w:rPr>
+                <w:sz w:val="16"/>
+                <w:szCs w:val="16"/>
+              </w:rPr>
+              <w:t xml:space="preserve">I </w:t>
+            </w:r>
+            <w:r>
+              <w:rPr>
+                <w:sz w:val="16"/>
+                <w:szCs w:val="16"/>
+              </w:rPr>
+              <w:t>am always very aware of</w:t>
+            </w:r>
+            <w:r>
+              <w:rPr>
+                <w:sz w:val="16"/>
+                <w:szCs w:val="16"/>
+              </w:rPr>
+              <w:t xml:space="preserve"> my heartbeats</w:t>
+            </w:r>
+            <w:r>
+              <w:rPr>
+                <w:sz w:val="16"/>
+                <w:szCs w:val="16"/>
+              </w:rPr>
+              <w:t>, even when I am calm”</w:t>
+            </w:r>
+          </w:p>
+          <w:p>
+            <w:pPr>
+              <w:rPr>
+                <w:sz w:val="16"/>
+                <w:szCs w:val="16"/>
+              </w:rPr>
+            </w:pPr>
+          </w:p>
+          <w:p>
+            <w:pPr>
+              <w:rPr>
+                <w:sz w:val="16"/>
+                <w:szCs w:val="16"/>
+              </w:rPr>
+            </w:pPr>
+            <w:r>
+              <w:rPr>
+                <w:sz w:val="16"/>
+                <w:szCs w:val="16"/>
+              </w:rPr>
+              <w:t>“I only notice my heart when it is thumping in my chest”</w:t>
+            </w:r>
+          </w:p>
+          <w:p>
+            <w:pPr>
+              <w:rPr>
+                <w:sz w:val="16"/>
+                <w:szCs w:val="16"/>
+              </w:rPr>
+            </w:pPr>
+          </w:p>
+          <w:p>
+            <w:pPr>
+              <w:rPr>
+                <w:sz w:val="16"/>
+                <w:szCs w:val="16"/>
+              </w:rPr>
+            </w:pPr>
+            <w:r>
+              <w:rPr>
+                <w:sz w:val="16"/>
+                <w:szCs w:val="16"/>
+              </w:rPr>
+              <w:t>“I often try to feel my heart with my hands (e.g., by putting my hand on my chest)”</w:t>
+            </w:r>
+          </w:p>
+          <w:p>
+            <w:pPr>
+              <w:rPr>
+                <w:sz w:val="16"/>
+                <w:szCs w:val="16"/>
+              </w:rPr>
+            </w:pPr>
+          </w:p>
+          <w:p>
+            <w:pPr>
+              <w:rPr>
+                <w:sz w:val="16"/>
+                <w:szCs w:val="16"/>
+              </w:rPr>
+            </w:pPr>
+            <w:r>
+              <w:rPr>
+                <w:sz w:val="16"/>
+                <w:szCs w:val="16"/>
+              </w:rPr>
+              <w:t>"When something important is happening, I can immediately feel changes in my heart rate"</w:t>
+            </w:r>
+          </w:p>
+          <w:p>
+            <w:pPr>
+              <w:rPr>
+                <w:sz w:val="16"/>
+                <w:szCs w:val="16"/>
+              </w:rPr>
+            </w:pPr>
+          </w:p>
+          <w:p>
+            <w:pPr>
+              <w:rPr>
+                <w:sz w:val="16"/>
+                <w:szCs w:val="16"/>
+              </w:rPr>
+            </w:pPr>
+            <w:r>
+              <w:rPr>
+                <w:color w:val="70AD47" w:themeColor="accent6"/>
+                <w:sz w:val="16"/>
+                <w:szCs w:val="16"/>
+              </w:rPr>
+              <w:t>“In general, I am very sensitive and attentive to the questions I am currently answering”</w:t>
+            </w:r>
+          </w:p>
+        </w:tc>
+        <w:tc>
+          <w:tcPr>
+            <w:tcW w:w="0" w:type="auto"/>
+          </w:tcPr>
+          <w:p>
+            <w:pPr>
+              <w:rPr>
+                <w:sz w:val="16"/>
+                <w:szCs w:val="16"/>
+              </w:rPr>
+            </w:pPr>
+            <w:r>
+              <w:rPr>
+                <w:sz w:val="16"/>
+                <w:szCs w:val="16"/>
+              </w:rPr>
+              <w:t>"</w:t>
+            </w:r>
+            <w:r>
+              <w:rPr>
+                <w:sz w:val="16"/>
+                <w:szCs w:val="16"/>
+              </w:rPr>
+              <w:t>In general,</w:t>
+            </w:r>
+            <w:r>
+              <w:rPr>
+                <w:sz w:val="16"/>
+                <w:szCs w:val="16"/>
+              </w:rPr>
+              <w:t xml:space="preserve"> I </w:t>
+            </w:r>
+            <w:r>
+              <w:rPr>
+                <w:sz w:val="16"/>
+                <w:szCs w:val="16"/>
+              </w:rPr>
+              <w:t>am very sensitive to changes</w:t>
+            </w:r>
+            <w:r>
+              <w:rPr>
+                <w:sz w:val="16"/>
+                <w:szCs w:val="16"/>
+              </w:rPr>
+              <w:t xml:space="preserve"> in </w:t>
+            </w:r>
+            <w:r>
+              <w:rPr>
+                <w:b/>
+                <w:bCs/>
+                <w:color w:val="DA00DA"/>
+                <w:sz w:val="16"/>
+                <w:szCs w:val="16"/>
+              </w:rPr>
+              <w:t>my breathing</w:t>
+            </w:r>
+            <w:r>
+              <w:rPr>
+                <w:sz w:val="16"/>
+                <w:szCs w:val="16"/>
+              </w:rPr>
+              <w:t xml:space="preserve"> </w:t>
+            </w:r>
+            <w:r>
+              <w:rPr>
+                <w:sz w:val="16"/>
+                <w:szCs w:val="16"/>
+              </w:rPr>
+              <w:t>"</w:t>
+            </w:r>
+          </w:p>
+          <w:p>
+            <w:pPr>
+              <w:rPr>
+                <w:sz w:val="16"/>
+                <w:szCs w:val="16"/>
+              </w:rPr>
+            </w:pPr>
+          </w:p>
+          <w:p>
+            <w:pPr>
+              <w:rPr>
+                <w:sz w:val="16"/>
+                <w:szCs w:val="16"/>
+              </w:rPr>
+            </w:pPr>
+            <w:r>
+              <w:rPr>
+                <w:sz w:val="16"/>
+                <w:szCs w:val="16"/>
+              </w:rPr>
+              <w:t xml:space="preserve">"I often notice changes in </w:t>
+            </w:r>
+            <w:r>
+              <w:rPr>
+                <w:b/>
+                <w:bCs/>
+                <w:color w:val="DA00DA"/>
+                <w:sz w:val="16"/>
+                <w:szCs w:val="16"/>
+              </w:rPr>
+              <w:t>my breathing</w:t>
+            </w:r>
+            <w:r>
+              <w:rPr>
+                <w:sz w:val="16"/>
+                <w:szCs w:val="16"/>
+              </w:rPr>
+              <w:t xml:space="preserve"> </w:t>
+            </w:r>
+            <w:r>
+              <w:rPr>
+                <w:sz w:val="16"/>
+                <w:szCs w:val="16"/>
+              </w:rPr>
+              <w:t>"</w:t>
+            </w:r>
+          </w:p>
+          <w:p>
+            <w:pPr>
+              <w:rPr>
+                <w:sz w:val="16"/>
+                <w:szCs w:val="16"/>
+              </w:rPr>
+            </w:pPr>
+          </w:p>
+          <w:p>
+            <w:pPr>
+              <w:rPr>
+                <w:sz w:val="16"/>
+                <w:szCs w:val="16"/>
+              </w:rPr>
+            </w:pPr>
+            <w:r>
+              <w:rPr>
+                <w:sz w:val="16"/>
+                <w:szCs w:val="16"/>
+              </w:rPr>
+              <w:t xml:space="preserve">"I </w:t>
+            </w:r>
+            <w:r>
+              <w:rPr>
+                <w:sz w:val="16"/>
+                <w:szCs w:val="16"/>
+              </w:rPr>
+              <w:t xml:space="preserve">can notice even very subtle changes </w:t>
+            </w:r>
+            <w:r>
+              <w:rPr>
+                <w:sz w:val="16"/>
+                <w:szCs w:val="16"/>
+              </w:rPr>
+              <w:t xml:space="preserve">in </w:t>
+            </w:r>
+            <w:r>
+              <w:rPr>
+                <w:b/>
+                <w:bCs/>
+                <w:color w:val="DA00DA"/>
+                <w:sz w:val="16"/>
+                <w:szCs w:val="16"/>
+              </w:rPr>
+              <w:t>my breathing</w:t>
+            </w:r>
+            <w:r>
+              <w:rPr>
+                <w:sz w:val="16"/>
+                <w:szCs w:val="16"/>
+              </w:rPr>
+              <w:t xml:space="preserve"> </w:t>
+            </w:r>
+            <w:r>
+              <w:rPr>
+                <w:sz w:val="16"/>
+                <w:szCs w:val="16"/>
+              </w:rPr>
+              <w:t>"</w:t>
+            </w:r>
+          </w:p>
+          <w:p>
+            <w:pPr>
+              <w:rPr>
+                <w:sz w:val="16"/>
+                <w:szCs w:val="16"/>
+              </w:rPr>
+            </w:pPr>
+          </w:p>
+          <w:p>
+            <w:pPr>
+              <w:rPr>
+                <w:sz w:val="16"/>
+                <w:szCs w:val="16"/>
+              </w:rPr>
+            </w:pPr>
+            <w:r>
+              <w:rPr>
+                <w:sz w:val="16"/>
+                <w:szCs w:val="16"/>
+              </w:rPr>
+              <w:t>“I am always very aware of how I am breathing, even when I am calm”</w:t>
+            </w:r>
+          </w:p>
+          <w:p>
+            <w:pPr>
+              <w:rPr>
+                <w:sz w:val="16"/>
+                <w:szCs w:val="16"/>
+              </w:rPr>
+            </w:pPr>
+          </w:p>
+          <w:p>
+            <w:pPr>
+              <w:rPr>
+                <w:sz w:val="16"/>
+                <w:szCs w:val="16"/>
+              </w:rPr>
+            </w:pPr>
+            <w:r>
+              <w:rPr>
+                <w:sz w:val="16"/>
+                <w:szCs w:val="16"/>
+              </w:rPr>
+              <w:t>“I often only notice how I am breathing when I am breathing</w:t>
+            </w:r>
+            <w:r>
+              <w:rPr>
+                <w:sz w:val="16"/>
+                <w:szCs w:val="16"/>
+              </w:rPr>
+              <w:t xml:space="preserve"> </w:t>
+            </w:r>
+            <w:r>
+              <w:rPr>
+                <w:b/>
+                <w:bCs/>
+                <w:color w:val="DA00DA"/>
+                <w:sz w:val="16"/>
+                <w:szCs w:val="16"/>
+              </w:rPr>
+              <w:t>is irregular</w:t>
+            </w:r>
+            <w:r>
+              <w:rPr>
+                <w:sz w:val="16"/>
+                <w:szCs w:val="16"/>
+              </w:rPr>
+              <w:t>”</w:t>
+            </w:r>
+          </w:p>
+          <w:p>
+            <w:pPr>
+              <w:rPr>
+                <w:sz w:val="16"/>
+                <w:szCs w:val="16"/>
+              </w:rPr>
+            </w:pPr>
+          </w:p>
+          <w:p>
+            <w:pPr>
+              <w:rPr>
+                <w:sz w:val="16"/>
+                <w:szCs w:val="16"/>
+              </w:rPr>
+            </w:pPr>
+            <w:r>
+              <w:rPr>
+                <w:sz w:val="16"/>
+                <w:szCs w:val="16"/>
+              </w:rPr>
+              <w:t>"When something important is happening, I can immediately feel changes</w:t>
+            </w:r>
+            <w:r>
+              <w:rPr>
+                <w:sz w:val="16"/>
+                <w:szCs w:val="16"/>
+              </w:rPr>
+              <w:t xml:space="preserve"> in</w:t>
+            </w:r>
+            <w:r>
+              <w:rPr>
+                <w:sz w:val="16"/>
+                <w:szCs w:val="16"/>
+              </w:rPr>
+              <w:t xml:space="preserve"> </w:t>
+            </w:r>
+            <w:r>
+              <w:rPr>
+                <w:b/>
+                <w:bCs/>
+                <w:color w:val="DA00DA"/>
+                <w:sz w:val="16"/>
+                <w:szCs w:val="16"/>
+              </w:rPr>
+              <w:t>my breathing</w:t>
+            </w:r>
+            <w:r>
+              <w:rPr>
+                <w:sz w:val="16"/>
+                <w:szCs w:val="16"/>
+              </w:rPr>
+              <w:t xml:space="preserve"> </w:t>
+            </w:r>
+            <w:r>
+              <w:rPr>
+                <w:sz w:val="16"/>
+                <w:szCs w:val="16"/>
+              </w:rPr>
+              <w:t>"</w:t>
+            </w:r>
+          </w:p>
+        </w:tc>
+        <w:tc>
+          <w:tcPr>
+            <w:tcW w:w="0" w:type="auto"/>
+          </w:tcPr>
+          <w:p>
+            <w:pPr>
+              <w:rPr>
+                <w:sz w:val="16"/>
+                <w:szCs w:val="16"/>
+              </w:rPr>
+            </w:pPr>
+            <w:r>
+              <w:rPr>
+                <w:sz w:val="16"/>
+                <w:szCs w:val="16"/>
+              </w:rPr>
+              <w:t>"</w:t>
+            </w:r>
+            <w:r>
+              <w:rPr>
+                <w:sz w:val="16"/>
+                <w:szCs w:val="16"/>
+              </w:rPr>
+              <w:t xml:space="preserve">In general, </w:t>
+            </w:r>
+            <w:r>
+              <w:rPr>
+                <w:sz w:val="16"/>
+                <w:szCs w:val="16"/>
+              </w:rPr>
+              <w:t xml:space="preserve">I </w:t>
+            </w:r>
+            <w:r>
+              <w:rPr>
+                <w:sz w:val="16"/>
+                <w:szCs w:val="16"/>
+              </w:rPr>
+              <w:t>am very sensitive to what my stomach is doing”</w:t>
+            </w:r>
+          </w:p>
+          <w:p>
+            <w:pPr>
+              <w:rPr>
+                <w:sz w:val="16"/>
+                <w:szCs w:val="16"/>
+              </w:rPr>
+            </w:pPr>
+          </w:p>
+          <w:p>
+            <w:pPr>
+              <w:rPr>
+                <w:sz w:val="16"/>
+                <w:szCs w:val="16"/>
+              </w:rPr>
+            </w:pPr>
+            <w:r>
+              <w:rPr>
+                <w:sz w:val="16"/>
+                <w:szCs w:val="16"/>
+              </w:rPr>
+              <w:t xml:space="preserve">"I </w:t>
+            </w:r>
+            <w:r>
+              <w:rPr>
+                <w:sz w:val="16"/>
+                <w:szCs w:val="16"/>
+              </w:rPr>
+              <w:t xml:space="preserve">can notice even very subtle changes </w:t>
+            </w:r>
+            <w:r>
+              <w:rPr>
+                <w:sz w:val="16"/>
+                <w:szCs w:val="16"/>
+              </w:rPr>
+              <w:t xml:space="preserve">in </w:t>
+            </w:r>
+            <w:r>
+              <w:rPr>
+                <w:sz w:val="16"/>
+                <w:szCs w:val="16"/>
+              </w:rPr>
+              <w:t>what my stomach is doing</w:t>
+            </w:r>
+            <w:r>
+              <w:rPr>
+                <w:sz w:val="16"/>
+                <w:szCs w:val="16"/>
+              </w:rPr>
+              <w:t>"</w:t>
+            </w:r>
+          </w:p>
+          <w:p>
+            <w:pPr>
+              <w:rPr>
+                <w:sz w:val="16"/>
+                <w:szCs w:val="16"/>
+              </w:rPr>
+            </w:pPr>
+          </w:p>
+          <w:p>
+            <w:pPr>
+              <w:rPr>
+                <w:sz w:val="16"/>
+                <w:szCs w:val="16"/>
+              </w:rPr>
+            </w:pPr>
+            <w:r>
+              <w:rPr>
+                <w:sz w:val="16"/>
+                <w:szCs w:val="16"/>
+              </w:rPr>
+              <w:t>“I am always very aware of what my stomach is doing, even when I am calm”</w:t>
+            </w:r>
+          </w:p>
+          <w:p>
+            <w:pPr>
+              <w:rPr>
+                <w:sz w:val="16"/>
+                <w:szCs w:val="16"/>
+              </w:rPr>
+            </w:pPr>
+          </w:p>
+          <w:p>
+            <w:pPr>
+              <w:rPr>
+                <w:sz w:val="16"/>
+                <w:szCs w:val="16"/>
+              </w:rPr>
+            </w:pPr>
+            <w:r>
+              <w:rPr>
+                <w:sz w:val="16"/>
+                <w:szCs w:val="16"/>
+              </w:rPr>
+              <w:t>"I often check the smell of my own breath"</w:t>
+            </w:r>
+          </w:p>
+          <w:p>
+            <w:pPr>
+              <w:rPr>
+                <w:sz w:val="16"/>
+                <w:szCs w:val="16"/>
+              </w:rPr>
+            </w:pPr>
+          </w:p>
+          <w:p>
+            <w:pPr>
+              <w:rPr>
+                <w:sz w:val="16"/>
+                <w:szCs w:val="16"/>
+              </w:rPr>
+            </w:pPr>
+            <w:r>
+              <w:rPr>
+                <w:sz w:val="16"/>
+                <w:szCs w:val="16"/>
+              </w:rPr>
+              <w:t>"I often check the smell of my farts"</w:t>
+            </w:r>
+          </w:p>
+          <w:p>
+            <w:pPr>
+              <w:rPr>
+                <w:sz w:val="16"/>
+                <w:szCs w:val="16"/>
+              </w:rPr>
+            </w:pPr>
+          </w:p>
+          <w:p>
+            <w:pPr>
+              <w:rPr>
+                <w:sz w:val="16"/>
+                <w:szCs w:val="16"/>
+              </w:rPr>
+            </w:pPr>
+            <w:r>
+              <w:rPr>
+                <w:sz w:val="16"/>
+                <w:szCs w:val="16"/>
+              </w:rPr>
+              <w:t xml:space="preserve">"I often </w:t>
+            </w:r>
+            <w:r>
+              <w:rPr>
+                <w:sz w:val="16"/>
+                <w:szCs w:val="16"/>
+              </w:rPr>
+              <w:t>pay attention to the noises of my stomach</w:t>
+            </w:r>
+            <w:r>
+              <w:rPr>
+                <w:sz w:val="16"/>
+                <w:szCs w:val="16"/>
+              </w:rPr>
+              <w:t>"</w:t>
+            </w:r>
+          </w:p>
+          <w:p>
+            <w:pPr>
+              <w:rPr>
+                <w:sz w:val="16"/>
+                <w:szCs w:val="16"/>
+              </w:rPr>
+            </w:pPr>
+          </w:p>
+          <w:p>
+            <w:pPr>
+              <w:rPr>
+                <w:sz w:val="16"/>
+                <w:szCs w:val="16"/>
+              </w:rPr>
+            </w:pPr>
+            <w:r>
+              <w:rPr>
+                <w:b/>
+                <w:bCs/>
+                <w:color w:val="70AD47" w:themeColor="accent6"/>
+                <w:sz w:val="16"/>
+                <w:szCs w:val="16"/>
+              </w:rPr>
+              <w:t>“I am always very aware of the answers I am giving</w:t>
+            </w:r>
+            <w:r>
+              <w:rPr>
+                <w:b/>
+                <w:bCs/>
+                <w:color w:val="70AD47" w:themeColor="accent6"/>
+                <w:sz w:val="16"/>
+                <w:szCs w:val="16"/>
+              </w:rPr>
+              <w:t xml:space="preserve"> right now</w:t>
+            </w:r>
+            <w:r>
+              <w:rPr>
+                <w:b/>
+                <w:bCs/>
+                <w:color w:val="70AD47" w:themeColor="accent6"/>
+                <w:sz w:val="16"/>
+                <w:szCs w:val="16"/>
+              </w:rPr>
+              <w:t>”</w:t>
+            </w:r>
+          </w:p>
+        </w:tc>
+        <w:tc>
+          <w:tcPr>
+            <w:tcW w:w="0" w:type="auto"/>
+          </w:tcPr>
+          <w:p>
+            <w:pPr>
+              <w:rPr>
+                <w:sz w:val="16"/>
+                <w:szCs w:val="16"/>
+              </w:rPr>
+            </w:pPr>
+            <w:r>
+              <w:rPr>
+                <w:sz w:val="16"/>
+                <w:szCs w:val="16"/>
+              </w:rPr>
+              <w:t>"</w:t>
+            </w:r>
+            <w:r>
+              <w:rPr>
+                <w:sz w:val="16"/>
+                <w:szCs w:val="16"/>
+              </w:rPr>
+              <w:t>In general,</w:t>
+            </w:r>
+            <w:r>
+              <w:rPr>
+                <w:sz w:val="16"/>
+                <w:szCs w:val="16"/>
+              </w:rPr>
+              <w:t xml:space="preserve"> I </w:t>
+            </w:r>
+            <w:r>
+              <w:rPr>
+                <w:sz w:val="16"/>
+                <w:szCs w:val="16"/>
+              </w:rPr>
+              <w:t>am very sensitive to changes</w:t>
+            </w:r>
+            <w:r>
+              <w:rPr>
+                <w:sz w:val="16"/>
+                <w:szCs w:val="16"/>
+              </w:rPr>
+              <w:t xml:space="preserve"> in </w:t>
+            </w:r>
+            <w:r>
+              <w:rPr>
+                <w:sz w:val="16"/>
+                <w:szCs w:val="16"/>
+              </w:rPr>
+              <w:t>my genital organs</w:t>
+            </w:r>
+            <w:r>
+              <w:rPr>
+                <w:sz w:val="16"/>
+                <w:szCs w:val="16"/>
+              </w:rPr>
+              <w:t>"</w:t>
+            </w:r>
+          </w:p>
+          <w:p>
+            <w:pPr>
+              <w:rPr>
+                <w:sz w:val="16"/>
+                <w:szCs w:val="16"/>
+              </w:rPr>
+            </w:pPr>
+          </w:p>
+          <w:p>
+            <w:pPr>
+              <w:rPr>
+                <w:sz w:val="16"/>
+                <w:szCs w:val="16"/>
+              </w:rPr>
+            </w:pPr>
+            <w:r>
+              <w:rPr>
+                <w:sz w:val="16"/>
+                <w:szCs w:val="16"/>
+              </w:rPr>
+              <w:t xml:space="preserve">"I </w:t>
+            </w:r>
+            <w:r>
+              <w:rPr>
+                <w:sz w:val="16"/>
+                <w:szCs w:val="16"/>
+              </w:rPr>
+              <w:t xml:space="preserve">can notice even very subtle changes </w:t>
+            </w:r>
+            <w:r>
+              <w:rPr>
+                <w:sz w:val="16"/>
+                <w:szCs w:val="16"/>
+              </w:rPr>
+              <w:t xml:space="preserve">in </w:t>
+            </w:r>
+            <w:r>
+              <w:rPr>
+                <w:sz w:val="16"/>
+                <w:szCs w:val="16"/>
+              </w:rPr>
+              <w:t>the state of my genital organs</w:t>
+            </w:r>
+            <w:r>
+              <w:rPr>
+                <w:sz w:val="16"/>
+                <w:szCs w:val="16"/>
+              </w:rPr>
+              <w:t>"</w:t>
+            </w:r>
+          </w:p>
+          <w:p>
+            <w:pPr>
+              <w:rPr>
+                <w:sz w:val="16"/>
+                <w:szCs w:val="16"/>
+              </w:rPr>
+            </w:pPr>
+          </w:p>
+          <w:p>
+            <w:pPr>
+              <w:rPr>
+                <w:sz w:val="16"/>
+                <w:szCs w:val="16"/>
+              </w:rPr>
+            </w:pPr>
+            <w:r>
+              <w:rPr>
+                <w:sz w:val="16"/>
+                <w:szCs w:val="16"/>
+              </w:rPr>
+              <w:t>“I am always very aware of the state of my genital organs, even when I am calm”</w:t>
+            </w:r>
+          </w:p>
+        </w:tc>
+        <w:tc>
+          <w:tcPr>
+            <w:tcW w:w="0" w:type="auto"/>
+          </w:tcPr>
+          <w:p>
+            <w:pPr>
+              <w:rPr>
+                <w:sz w:val="16"/>
+                <w:szCs w:val="16"/>
+              </w:rPr>
+            </w:pPr>
+            <w:r>
+              <w:rPr>
+                <w:sz w:val="16"/>
+                <w:szCs w:val="16"/>
+              </w:rPr>
+              <w:t>"</w:t>
+            </w:r>
+            <w:r>
+              <w:rPr>
+                <w:sz w:val="16"/>
+                <w:szCs w:val="16"/>
+              </w:rPr>
+              <w:t>In general, my skin is very sensitive</w:t>
+            </w:r>
+            <w:r>
+              <w:rPr>
+                <w:sz w:val="16"/>
+                <w:szCs w:val="16"/>
+              </w:rPr>
+              <w:t>"</w:t>
+            </w:r>
+          </w:p>
+          <w:p>
+            <w:pPr>
+              <w:rPr>
+                <w:sz w:val="16"/>
+                <w:szCs w:val="16"/>
+              </w:rPr>
+            </w:pPr>
+          </w:p>
+          <w:p>
+            <w:pPr>
+              <w:rPr>
+                <w:sz w:val="16"/>
+                <w:szCs w:val="16"/>
+              </w:rPr>
+            </w:pPr>
+            <w:r>
+              <w:rPr>
+                <w:sz w:val="16"/>
+                <w:szCs w:val="16"/>
+              </w:rPr>
+              <w:t xml:space="preserve">"I </w:t>
+            </w:r>
+            <w:r>
+              <w:rPr>
+                <w:sz w:val="16"/>
+                <w:szCs w:val="16"/>
+              </w:rPr>
+              <w:t>can notice even very subtle stimulations to my skin (e.g., very light touches)</w:t>
+            </w:r>
+            <w:r>
+              <w:rPr>
+                <w:sz w:val="16"/>
+                <w:szCs w:val="16"/>
+              </w:rPr>
+              <w:t>"</w:t>
+            </w:r>
+          </w:p>
+          <w:p>
+            <w:pPr>
+              <w:rPr>
+                <w:sz w:val="16"/>
+                <w:szCs w:val="16"/>
+              </w:rPr>
+            </w:pPr>
+          </w:p>
+          <w:p>
+            <w:pPr>
+              <w:rPr>
+                <w:sz w:val="16"/>
+                <w:szCs w:val="16"/>
+              </w:rPr>
+            </w:pPr>
+            <w:r>
+              <w:rPr>
+                <w:sz w:val="16"/>
+                <w:szCs w:val="16"/>
+              </w:rPr>
+              <w:t>“I can notice even very subtle changes if my skin becomes dry or sweaty”</w:t>
+            </w:r>
+          </w:p>
+          <w:p>
+            <w:pPr>
+              <w:rPr>
+                <w:sz w:val="16"/>
+                <w:szCs w:val="16"/>
+              </w:rPr>
+            </w:pPr>
+          </w:p>
+          <w:p>
+            <w:pPr>
+              <w:rPr>
+                <w:sz w:val="16"/>
+                <w:szCs w:val="16"/>
+              </w:rPr>
+            </w:pPr>
+            <w:r>
+              <w:rPr>
+                <w:sz w:val="16"/>
+                <w:szCs w:val="16"/>
+              </w:rPr>
+              <w:t>“</w:t>
+            </w:r>
+            <w:r>
+              <w:rPr>
+                <w:sz w:val="16"/>
+                <w:szCs w:val="16"/>
+              </w:rPr>
+              <w:t xml:space="preserve">I </w:t>
+            </w:r>
+            <w:r>
+              <w:rPr>
+                <w:sz w:val="16"/>
+                <w:szCs w:val="16"/>
+              </w:rPr>
+              <w:t>am always very aware if my hands and feet are cold or warm”</w:t>
+            </w:r>
+          </w:p>
+          <w:p>
+            <w:pPr>
+              <w:rPr>
+                <w:sz w:val="16"/>
+                <w:szCs w:val="16"/>
+              </w:rPr>
+            </w:pPr>
+          </w:p>
+          <w:p>
+            <w:pPr>
+              <w:rPr>
+                <w:sz w:val="16"/>
+                <w:szCs w:val="16"/>
+              </w:rPr>
+            </w:pPr>
+            <w:r>
+              <w:rPr>
+                <w:sz w:val="16"/>
+                <w:szCs w:val="16"/>
+              </w:rPr>
+              <w:t xml:space="preserve">"I often </w:t>
+            </w:r>
+            <w:r>
+              <w:rPr>
+                <w:sz w:val="16"/>
+                <w:szCs w:val="16"/>
+              </w:rPr>
+              <w:t xml:space="preserve">check the </w:t>
+            </w:r>
+            <w:r>
+              <w:rPr>
+                <w:sz w:val="16"/>
+                <w:szCs w:val="16"/>
+              </w:rPr>
+              <w:t xml:space="preserve">smell </w:t>
+            </w:r>
+            <w:r>
+              <w:rPr>
+                <w:sz w:val="16"/>
+                <w:szCs w:val="16"/>
+              </w:rPr>
+              <w:t>of my armpits</w:t>
+            </w:r>
+            <w:r>
+              <w:rPr>
+                <w:sz w:val="16"/>
+                <w:szCs w:val="16"/>
+              </w:rPr>
+              <w:t>"</w:t>
+            </w:r>
+          </w:p>
+          <w:p>
+            <w:pPr>
+              <w:rPr>
+                <w:sz w:val="16"/>
+                <w:szCs w:val="16"/>
+              </w:rPr>
+            </w:pPr>
+          </w:p>
+          <w:p>
+            <w:pPr>
+              <w:rPr>
+                <w:b/>
+                <w:bCs/>
+                <w:color w:val="DA00DA"/>
+                <w:sz w:val="16"/>
+                <w:szCs w:val="16"/>
+              </w:rPr>
+            </w:pPr>
+            <w:r>
+              <w:rPr>
+                <w:b/>
+                <w:bCs/>
+                <w:color w:val="DA00DA"/>
+                <w:sz w:val="16"/>
+                <w:szCs w:val="16"/>
+              </w:rPr>
+              <w:t>“My skin is very sensitive to different fabrics</w:t>
+            </w:r>
+            <w:r>
+              <w:rPr>
+                <w:b/>
+                <w:bCs/>
+                <w:color w:val="DA00DA"/>
+                <w:sz w:val="16"/>
+                <w:szCs w:val="16"/>
+              </w:rPr>
+              <w:t>”</w:t>
+            </w:r>
+          </w:p>
+          <w:p>
+            <w:pPr>
+              <w:rPr>
+                <w:b/>
+                <w:bCs/>
+                <w:color w:val="DA00DA"/>
+                <w:sz w:val="16"/>
+                <w:szCs w:val="16"/>
+              </w:rPr>
+            </w:pPr>
+          </w:p>
+          <w:p>
+            <w:pPr>
+              <w:rPr>
+                <w:b/>
+                <w:bCs/>
+                <w:color w:val="DA00DA"/>
+                <w:sz w:val="16"/>
+                <w:szCs w:val="16"/>
+              </w:rPr>
+            </w:pPr>
+            <w:r>
+              <w:rPr>
+                <w:b/>
+                <w:bCs/>
+                <w:color w:val="DA00DA"/>
+                <w:sz w:val="16"/>
+                <w:szCs w:val="16"/>
+              </w:rPr>
+              <w:t>“I often have goosebumps</w:t>
+            </w:r>
+            <w:r>
+              <w:rPr>
+                <w:b/>
+                <w:bCs/>
+                <w:color w:val="DA00DA"/>
+                <w:sz w:val="16"/>
+                <w:szCs w:val="16"/>
+              </w:rPr>
+              <w:t>”</w:t>
+            </w:r>
+          </w:p>
+          <w:p>
+            <w:pPr>
+              <w:rPr>
+                <w:sz w:val="16"/>
+                <w:szCs w:val="16"/>
+              </w:rPr>
+            </w:pPr>
+          </w:p>
+        </w:tc>
+        <w:tc>
+          <w:tcPr>
+            <w:tcW w:w="0" w:type="auto"/>
+          </w:tcPr>
+          <w:p>
+            <w:pPr>
+              <w:rPr>
+                <w:sz w:val="16"/>
+                <w:szCs w:val="16"/>
+              </w:rPr>
+            </w:pPr>
+            <w:r>
+              <w:rPr>
+                <w:sz w:val="16"/>
+                <w:szCs w:val="16"/>
+              </w:rPr>
+              <w:t>"</w:t>
+            </w:r>
+            <w:r>
+              <w:rPr>
+                <w:sz w:val="16"/>
+                <w:szCs w:val="16"/>
+              </w:rPr>
+              <w:t>In general,</w:t>
+            </w:r>
+            <w:r>
+              <w:rPr>
+                <w:sz w:val="16"/>
+                <w:szCs w:val="16"/>
+              </w:rPr>
+              <w:t xml:space="preserve"> I </w:t>
+            </w:r>
+            <w:r>
+              <w:rPr>
+                <w:sz w:val="16"/>
+                <w:szCs w:val="16"/>
+              </w:rPr>
+              <w:t>am very sensitive to the way I am defecating</w:t>
+            </w:r>
+            <w:r>
+              <w:rPr>
+                <w:sz w:val="16"/>
+                <w:szCs w:val="16"/>
+              </w:rPr>
+              <w:t>"</w:t>
+            </w:r>
+          </w:p>
+          <w:p>
+            <w:pPr>
+              <w:rPr>
+                <w:sz w:val="16"/>
+                <w:szCs w:val="16"/>
+              </w:rPr>
+            </w:pPr>
+          </w:p>
+          <w:p>
+            <w:pPr>
+              <w:rPr>
+                <w:sz w:val="16"/>
+                <w:szCs w:val="16"/>
+              </w:rPr>
+            </w:pPr>
+            <w:r>
+              <w:rPr>
+                <w:sz w:val="16"/>
+                <w:szCs w:val="16"/>
+              </w:rPr>
+              <w:t>"</w:t>
+            </w:r>
+            <w:r>
+              <w:rPr>
+                <w:sz w:val="16"/>
+                <w:szCs w:val="16"/>
+              </w:rPr>
+              <w:t>In general,</w:t>
+            </w:r>
+            <w:r>
+              <w:rPr>
+                <w:sz w:val="16"/>
+                <w:szCs w:val="16"/>
+              </w:rPr>
+              <w:t xml:space="preserve"> I </w:t>
+            </w:r>
+            <w:r>
+              <w:rPr>
+                <w:sz w:val="16"/>
+                <w:szCs w:val="16"/>
+              </w:rPr>
+              <w:t>am very sensitive to the way I am urinating</w:t>
+            </w:r>
+            <w:r>
+              <w:rPr>
+                <w:sz w:val="16"/>
+                <w:szCs w:val="16"/>
+              </w:rPr>
+              <w:t>"</w:t>
+            </w:r>
+          </w:p>
+          <w:p>
+            <w:pPr>
+              <w:rPr>
+                <w:sz w:val="16"/>
+                <w:szCs w:val="16"/>
+              </w:rPr>
+            </w:pPr>
+          </w:p>
+          <w:p>
+            <w:pPr>
+              <w:rPr>
+                <w:sz w:val="16"/>
+                <w:szCs w:val="16"/>
+              </w:rPr>
+            </w:pPr>
+            <w:r>
+              <w:rPr>
+                <w:sz w:val="16"/>
+                <w:szCs w:val="16"/>
+              </w:rPr>
+              <w:t>"I often check the colour of my urine"</w:t>
+            </w:r>
+          </w:p>
+          <w:p>
+            <w:pPr>
+              <w:rPr>
+                <w:sz w:val="16"/>
+                <w:szCs w:val="16"/>
+              </w:rPr>
+            </w:pPr>
+          </w:p>
+          <w:p>
+            <w:pPr>
+              <w:rPr>
+                <w:sz w:val="16"/>
+                <w:szCs w:val="16"/>
+              </w:rPr>
+            </w:pPr>
+            <w:r>
+              <w:rPr>
+                <w:sz w:val="16"/>
+                <w:szCs w:val="16"/>
+              </w:rPr>
+              <w:t>"I often check the colour of my faeces"</w:t>
+            </w:r>
+          </w:p>
+          <w:p>
+            <w:pPr>
+              <w:rPr>
+                <w:sz w:val="16"/>
+                <w:szCs w:val="16"/>
+              </w:rPr>
+            </w:pPr>
+          </w:p>
+        </w:tc>
+      </w:tr>
+      <w:tr>
+        <w:tc>
+          <w:tcPr>
+            <w:tcW w:w="0" w:type="auto"/>
+          </w:tcPr>
+          <w:p>
+            <w:pPr>
+              <w:rPr>
+                <w:b/>
+                <w:bCs/>
+                <w:sz w:val="16"/>
+                <w:szCs w:val="16"/>
+              </w:rPr>
+            </w:pPr>
+            <w:r>
+              <w:rPr>
+                <w:b/>
+                <w:bCs/>
+                <w:sz w:val="16"/>
+                <w:szCs w:val="16"/>
+              </w:rPr>
+              <w:t>Accuracy</w:t>
+            </w:r>
+          </w:p>
+        </w:tc>
+        <w:tc>
+          <w:tcPr>
+            <w:tcW w:w="0" w:type="auto"/>
+          </w:tcPr>
+          <w:p>
+            <w:pPr>
+              <w:rPr>
+                <w:sz w:val="16"/>
+                <w:szCs w:val="16"/>
+              </w:rPr>
+            </w:pPr>
+            <w:r>
+              <w:rPr>
+                <w:sz w:val="16"/>
+                <w:szCs w:val="16"/>
+              </w:rPr>
+              <w:t>“I can always accurately feel when I am about to cough”</w:t>
+            </w:r>
+          </w:p>
+          <w:p>
+            <w:pPr>
+              <w:rPr>
+                <w:sz w:val="16"/>
+                <w:szCs w:val="16"/>
+              </w:rPr>
+            </w:pPr>
+          </w:p>
+          <w:p>
+            <w:pPr>
+              <w:rPr>
+                <w:sz w:val="16"/>
+                <w:szCs w:val="16"/>
+              </w:rPr>
+            </w:pPr>
+            <w:r>
+              <w:rPr>
+                <w:sz w:val="16"/>
+                <w:szCs w:val="16"/>
+              </w:rPr>
+              <w:t>“I can always accurately feel when I am about to sneeze”</w:t>
+            </w:r>
+          </w:p>
+          <w:p>
+            <w:pPr>
+              <w:rPr>
+                <w:sz w:val="16"/>
+                <w:szCs w:val="16"/>
+              </w:rPr>
+            </w:pPr>
+          </w:p>
+          <w:p>
+            <w:pPr>
+              <w:rPr>
+                <w:sz w:val="16"/>
+                <w:szCs w:val="16"/>
+              </w:rPr>
+            </w:pPr>
+            <w:r>
+              <w:rPr>
+                <w:sz w:val="16"/>
+                <w:szCs w:val="16"/>
+              </w:rPr>
+              <w:t>“I can always accurately feel when I am about to vomit”</w:t>
+            </w:r>
+          </w:p>
+          <w:p>
+            <w:pPr>
+              <w:rPr>
+                <w:sz w:val="16"/>
+                <w:szCs w:val="16"/>
+              </w:rPr>
+            </w:pPr>
+          </w:p>
+          <w:p>
+            <w:pPr>
+              <w:rPr>
+                <w:sz w:val="16"/>
+                <w:szCs w:val="16"/>
+              </w:rPr>
+            </w:pPr>
+            <w:r>
+              <w:rPr>
+                <w:sz w:val="16"/>
+                <w:szCs w:val="16"/>
+              </w:rPr>
+              <w:t>“I can always accurately feel when I am starting to be hungry”</w:t>
+            </w:r>
+          </w:p>
+          <w:p>
+            <w:pPr>
+              <w:rPr>
+                <w:sz w:val="16"/>
+                <w:szCs w:val="16"/>
+              </w:rPr>
+            </w:pPr>
+          </w:p>
+          <w:p>
+            <w:pPr>
+              <w:rPr>
+                <w:sz w:val="16"/>
+                <w:szCs w:val="16"/>
+              </w:rPr>
+            </w:pPr>
+            <w:r>
+              <w:rPr>
+                <w:sz w:val="16"/>
+                <w:szCs w:val="16"/>
+              </w:rPr>
+              <w:t>“I can always accurately feel when I am starting to be thirsty”</w:t>
+            </w:r>
+          </w:p>
+          <w:p>
+            <w:pPr>
+              <w:rPr>
+                <w:sz w:val="16"/>
+                <w:szCs w:val="16"/>
+              </w:rPr>
+            </w:pPr>
+          </w:p>
+          <w:p>
+            <w:pPr>
+              <w:rPr>
+                <w:sz w:val="16"/>
+                <w:szCs w:val="16"/>
+              </w:rPr>
+            </w:pPr>
+          </w:p>
+        </w:tc>
+        <w:tc>
+          <w:tcPr>
+            <w:tcW w:w="0" w:type="auto"/>
+          </w:tcPr>
+          <w:p>
+            <w:pPr>
+              <w:rPr>
+                <w:sz w:val="16"/>
+                <w:szCs w:val="16"/>
+              </w:rPr>
+            </w:pPr>
+            <w:r>
+              <w:rPr>
+                <w:sz w:val="16"/>
+                <w:szCs w:val="16"/>
+              </w:rPr>
+              <w:t>“</w:t>
+            </w:r>
+            <w:r>
+              <w:rPr>
+                <w:sz w:val="16"/>
+                <w:szCs w:val="16"/>
+              </w:rPr>
+              <w:t xml:space="preserve">I can </w:t>
+            </w:r>
+            <w:r>
+              <w:rPr>
+                <w:sz w:val="16"/>
+                <w:szCs w:val="16"/>
+              </w:rPr>
+              <w:t>always</w:t>
+            </w:r>
+            <w:r>
+              <w:rPr>
+                <w:sz w:val="16"/>
+                <w:szCs w:val="16"/>
+              </w:rPr>
+              <w:t xml:space="preserve"> </w:t>
+            </w:r>
+            <w:r>
+              <w:rPr>
+                <w:sz w:val="16"/>
+                <w:szCs w:val="16"/>
+              </w:rPr>
+              <w:t>accurately f</w:t>
+            </w:r>
+            <w:r>
+              <w:rPr>
+                <w:sz w:val="16"/>
+                <w:szCs w:val="16"/>
+              </w:rPr>
+              <w:t xml:space="preserve">eel </w:t>
+            </w:r>
+            <w:r>
+              <w:rPr>
+                <w:sz w:val="16"/>
+                <w:szCs w:val="16"/>
+              </w:rPr>
+              <w:t>if my heart rate is slow or fast”</w:t>
+            </w:r>
+          </w:p>
+          <w:p>
+            <w:pPr>
+              <w:rPr>
+                <w:sz w:val="16"/>
+                <w:szCs w:val="16"/>
+              </w:rPr>
+            </w:pPr>
+          </w:p>
+          <w:p>
+            <w:pPr>
+              <w:rPr>
+                <w:sz w:val="16"/>
+                <w:szCs w:val="16"/>
+              </w:rPr>
+            </w:pPr>
+          </w:p>
+        </w:tc>
+        <w:tc>
+          <w:tcPr>
+            <w:tcW w:w="0" w:type="auto"/>
+          </w:tcPr>
+          <w:p>
+            <w:pPr>
+              <w:rPr>
+                <w:sz w:val="16"/>
+                <w:szCs w:val="16"/>
+              </w:rPr>
+            </w:pPr>
+            <w:r>
+              <w:rPr>
+                <w:sz w:val="16"/>
+                <w:szCs w:val="16"/>
+              </w:rPr>
+              <w:t>“</w:t>
+            </w:r>
+            <w:r>
+              <w:rPr>
+                <w:sz w:val="16"/>
+                <w:szCs w:val="16"/>
+              </w:rPr>
+              <w:t xml:space="preserve">I can </w:t>
+            </w:r>
+            <w:r>
+              <w:rPr>
+                <w:sz w:val="16"/>
+                <w:szCs w:val="16"/>
+              </w:rPr>
+              <w:t xml:space="preserve">always accurately </w:t>
+            </w:r>
+            <w:r>
+              <w:rPr>
+                <w:sz w:val="16"/>
+                <w:szCs w:val="16"/>
+              </w:rPr>
+              <w:t>feel</w:t>
+            </w:r>
+            <w:r>
+              <w:rPr>
+                <w:sz w:val="16"/>
+                <w:szCs w:val="16"/>
+              </w:rPr>
+              <w:t xml:space="preserve"> how I am breathing (e.g., fast or slow, deep or shallow)”</w:t>
+            </w:r>
+          </w:p>
+          <w:p>
+            <w:pPr>
+              <w:rPr>
+                <w:sz w:val="16"/>
+                <w:szCs w:val="16"/>
+              </w:rPr>
+            </w:pPr>
+          </w:p>
+          <w:p>
+            <w:pPr>
+              <w:rPr>
+                <w:b/>
+                <w:bCs/>
+                <w:color w:val="70AD47" w:themeColor="accent6"/>
+                <w:sz w:val="16"/>
+                <w:szCs w:val="16"/>
+              </w:rPr>
+            </w:pPr>
+            <w:r>
+              <w:rPr>
+                <w:b/>
+                <w:bCs/>
+                <w:color w:val="70AD47" w:themeColor="accent6"/>
+                <w:sz w:val="16"/>
+                <w:szCs w:val="16"/>
+              </w:rPr>
+              <w:t xml:space="preserve">“I can always accurately answer to the left </w:t>
+            </w:r>
+            <w:r>
+              <w:rPr>
+                <w:b/>
+                <w:bCs/>
+                <w:color w:val="70AD47" w:themeColor="accent6"/>
+                <w:sz w:val="16"/>
+                <w:szCs w:val="16"/>
+              </w:rPr>
+              <w:t>on</w:t>
+            </w:r>
+            <w:r>
+              <w:rPr>
+                <w:b/>
+                <w:bCs/>
+                <w:color w:val="70AD47" w:themeColor="accent6"/>
+                <w:sz w:val="16"/>
+                <w:szCs w:val="16"/>
+              </w:rPr>
+              <w:t xml:space="preserve"> this question to show that I am reading it”</w:t>
+            </w:r>
+          </w:p>
+          <w:p>
+            <w:pPr>
+              <w:rPr>
+                <w:sz w:val="16"/>
+                <w:szCs w:val="16"/>
+              </w:rPr>
+            </w:pPr>
+          </w:p>
+        </w:tc>
+        <w:tc>
+          <w:tcPr>
+            <w:tcW w:w="0" w:type="auto"/>
+          </w:tcPr>
+          <w:p>
+            <w:pPr>
+              <w:rPr>
+                <w:sz w:val="16"/>
+                <w:szCs w:val="16"/>
+              </w:rPr>
+            </w:pPr>
+            <w:r>
+              <w:rPr>
+                <w:sz w:val="16"/>
+                <w:szCs w:val="16"/>
+              </w:rPr>
+              <w:t>“I can always accurately feel when I am about to fart”</w:t>
+            </w:r>
+          </w:p>
+          <w:p>
+            <w:pPr>
+              <w:rPr>
+                <w:sz w:val="16"/>
+                <w:szCs w:val="16"/>
+              </w:rPr>
+            </w:pPr>
+          </w:p>
+          <w:p>
+            <w:pPr>
+              <w:rPr>
+                <w:sz w:val="16"/>
+                <w:szCs w:val="16"/>
+              </w:rPr>
+            </w:pPr>
+            <w:r>
+              <w:rPr>
+                <w:sz w:val="16"/>
+                <w:szCs w:val="16"/>
+              </w:rPr>
+              <w:t>“I can always accurately feel when I am about to burp”</w:t>
+            </w:r>
+          </w:p>
+          <w:p>
+            <w:pPr>
+              <w:rPr>
+                <w:sz w:val="16"/>
+                <w:szCs w:val="16"/>
+              </w:rPr>
+            </w:pPr>
+          </w:p>
+          <w:p>
+            <w:pPr>
+              <w:rPr>
+                <w:sz w:val="16"/>
+                <w:szCs w:val="16"/>
+              </w:rPr>
+            </w:pPr>
+            <w:r>
+              <w:rPr>
+                <w:sz w:val="16"/>
+                <w:szCs w:val="16"/>
+              </w:rPr>
+              <w:t>“</w:t>
+            </w:r>
+            <w:r>
+              <w:rPr>
+                <w:sz w:val="16"/>
+                <w:szCs w:val="16"/>
+              </w:rPr>
+              <w:t xml:space="preserve">I </w:t>
+            </w:r>
+            <w:r>
+              <w:rPr>
+                <w:sz w:val="16"/>
+                <w:szCs w:val="16"/>
+              </w:rPr>
+              <w:t>often feel</w:t>
+            </w:r>
+            <w:r>
+              <w:rPr>
+                <w:sz w:val="16"/>
+                <w:szCs w:val="16"/>
+              </w:rPr>
+              <w:t xml:space="preserve"> thirsty</w:t>
+            </w:r>
+            <w:r>
+              <w:rPr>
+                <w:sz w:val="16"/>
+                <w:szCs w:val="16"/>
+              </w:rPr>
+              <w:t xml:space="preserve"> even if I drank recently”</w:t>
+            </w:r>
+          </w:p>
+          <w:p>
+            <w:pPr>
+              <w:rPr>
+                <w:sz w:val="16"/>
+                <w:szCs w:val="16"/>
+              </w:rPr>
+            </w:pPr>
+          </w:p>
+          <w:p>
+            <w:pPr>
+              <w:rPr>
+                <w:sz w:val="16"/>
+                <w:szCs w:val="16"/>
+              </w:rPr>
+            </w:pPr>
+            <w:r>
+              <w:rPr>
+                <w:sz w:val="16"/>
+                <w:szCs w:val="16"/>
+              </w:rPr>
+              <w:t>“I don’t always feel the need to drink until I am really thirsty”</w:t>
+            </w:r>
+          </w:p>
+          <w:p>
+            <w:pPr>
+              <w:rPr>
+                <w:sz w:val="16"/>
+                <w:szCs w:val="16"/>
+              </w:rPr>
+            </w:pPr>
+          </w:p>
+          <w:p>
+            <w:pPr>
+              <w:rPr>
+                <w:sz w:val="16"/>
+                <w:szCs w:val="16"/>
+              </w:rPr>
+            </w:pPr>
+            <w:r>
+              <w:rPr>
+                <w:sz w:val="16"/>
+                <w:szCs w:val="16"/>
+              </w:rPr>
+              <w:t>“</w:t>
+            </w:r>
+            <w:r>
+              <w:rPr>
+                <w:sz w:val="16"/>
+                <w:szCs w:val="16"/>
+              </w:rPr>
+              <w:t xml:space="preserve">I </w:t>
+            </w:r>
+            <w:r>
+              <w:rPr>
+                <w:sz w:val="16"/>
+                <w:szCs w:val="16"/>
+              </w:rPr>
+              <w:t>often feel</w:t>
+            </w:r>
+            <w:r>
+              <w:rPr>
+                <w:sz w:val="16"/>
+                <w:szCs w:val="16"/>
+              </w:rPr>
+              <w:t xml:space="preserve"> </w:t>
+            </w:r>
+            <w:r>
+              <w:rPr>
+                <w:sz w:val="16"/>
+                <w:szCs w:val="16"/>
+              </w:rPr>
+              <w:t>hungry even if I ate recently”</w:t>
+            </w:r>
+          </w:p>
+          <w:p>
+            <w:pPr>
+              <w:rPr>
+                <w:sz w:val="16"/>
+                <w:szCs w:val="16"/>
+              </w:rPr>
+            </w:pPr>
+          </w:p>
+          <w:p>
+            <w:pPr>
+              <w:rPr>
+                <w:sz w:val="16"/>
+                <w:szCs w:val="16"/>
+              </w:rPr>
+            </w:pPr>
+            <w:r>
+              <w:rPr>
+                <w:sz w:val="16"/>
+                <w:szCs w:val="16"/>
+              </w:rPr>
+              <w:t>“I don’t always feel the need to eat until I am really hungry”</w:t>
+            </w:r>
+          </w:p>
+        </w:tc>
+        <w:tc>
+          <w:tcPr>
+            <w:tcW w:w="0" w:type="auto"/>
+          </w:tcPr>
+          <w:p>
+            <w:pPr>
+              <w:rPr>
+                <w:sz w:val="16"/>
+                <w:szCs w:val="16"/>
+              </w:rPr>
+            </w:pPr>
+            <w:r>
+              <w:rPr>
+                <w:sz w:val="16"/>
+                <w:szCs w:val="16"/>
+              </w:rPr>
+              <w:lastRenderedPageBreak/>
+              <w:t>“I can always accurately perceive if my genital organs are in a state of arousal (e.g., hard, wet</w:t>
+            </w:r>
+            <w:r>
+              <w:rPr>
+                <w:sz w:val="16"/>
+                <w:szCs w:val="16"/>
+              </w:rPr>
+              <w:t xml:space="preserve">, </w:t>
+            </w:r>
+            <w:r>
+              <w:rPr>
+                <w:b/>
+                <w:bCs/>
+                <w:color w:val="DA00DA"/>
+                <w:sz w:val="16"/>
+                <w:szCs w:val="16"/>
+              </w:rPr>
+              <w:t>pulsating</w:t>
+            </w:r>
+            <w:r>
+              <w:rPr>
+                <w:sz w:val="16"/>
+                <w:szCs w:val="16"/>
+              </w:rPr>
+              <w:t>)”</w:t>
+            </w:r>
+          </w:p>
+          <w:p>
+            <w:pPr>
+              <w:rPr>
+                <w:sz w:val="16"/>
+                <w:szCs w:val="16"/>
+              </w:rPr>
+            </w:pPr>
+          </w:p>
+          <w:p>
+            <w:pPr>
+              <w:rPr>
+                <w:sz w:val="16"/>
+                <w:szCs w:val="16"/>
+              </w:rPr>
+            </w:pPr>
+            <w:r>
+              <w:rPr>
+                <w:b/>
+                <w:bCs/>
+                <w:color w:val="70AD47" w:themeColor="accent6"/>
+                <w:sz w:val="16"/>
+                <w:szCs w:val="16"/>
+              </w:rPr>
+              <w:t>“I can always accurately perceive that to this question I should answer the lowest option”</w:t>
+            </w:r>
+          </w:p>
+        </w:tc>
+        <w:tc>
+          <w:tcPr>
+            <w:tcW w:w="0" w:type="auto"/>
+          </w:tcPr>
+          <w:p>
+            <w:pPr>
+              <w:rPr>
+                <w:sz w:val="16"/>
+                <w:szCs w:val="16"/>
+              </w:rPr>
+            </w:pPr>
+            <w:r>
+              <w:rPr>
+                <w:sz w:val="16"/>
+                <w:szCs w:val="16"/>
+              </w:rPr>
+              <w:t>“</w:t>
+            </w:r>
+            <w:r>
+              <w:rPr>
+                <w:sz w:val="16"/>
+                <w:szCs w:val="16"/>
+              </w:rPr>
+              <w:t xml:space="preserve">I can always accurately </w:t>
+            </w:r>
+            <w:r>
+              <w:rPr>
+                <w:sz w:val="16"/>
+                <w:szCs w:val="16"/>
+              </w:rPr>
+              <w:t xml:space="preserve">feel </w:t>
+            </w:r>
+            <w:r>
+              <w:rPr>
+                <w:sz w:val="16"/>
+                <w:szCs w:val="16"/>
+              </w:rPr>
+              <w:t>when something is going to be itchy</w:t>
+            </w:r>
+            <w:r>
+              <w:rPr>
+                <w:sz w:val="16"/>
+                <w:szCs w:val="16"/>
+              </w:rPr>
+              <w:t>”</w:t>
+            </w:r>
+          </w:p>
+          <w:p>
+            <w:pPr>
+              <w:rPr>
+                <w:sz w:val="16"/>
+                <w:szCs w:val="16"/>
+              </w:rPr>
+            </w:pPr>
+          </w:p>
+          <w:p>
+            <w:pPr>
+              <w:rPr>
+                <w:sz w:val="16"/>
+                <w:szCs w:val="16"/>
+              </w:rPr>
+            </w:pPr>
+            <w:r>
+              <w:rPr>
+                <w:sz w:val="16"/>
+                <w:szCs w:val="16"/>
+              </w:rPr>
+              <w:t>“</w:t>
+            </w:r>
+            <w:r>
+              <w:rPr>
+                <w:sz w:val="16"/>
+                <w:szCs w:val="16"/>
+              </w:rPr>
+              <w:t xml:space="preserve">I can </w:t>
+            </w:r>
+            <w:r>
+              <w:rPr>
+                <w:sz w:val="16"/>
+                <w:szCs w:val="16"/>
+              </w:rPr>
+              <w:t>always</w:t>
+            </w:r>
+            <w:r>
+              <w:rPr>
+                <w:sz w:val="16"/>
+                <w:szCs w:val="16"/>
+              </w:rPr>
+              <w:t xml:space="preserve"> </w:t>
+            </w:r>
+            <w:r>
+              <w:rPr>
+                <w:sz w:val="16"/>
+                <w:szCs w:val="16"/>
+              </w:rPr>
+              <w:t xml:space="preserve">accurately </w:t>
+            </w:r>
+            <w:r>
+              <w:rPr>
+                <w:sz w:val="16"/>
+                <w:szCs w:val="16"/>
+              </w:rPr>
+              <w:t xml:space="preserve">feel </w:t>
+            </w:r>
+            <w:r>
+              <w:rPr>
+                <w:sz w:val="16"/>
+                <w:szCs w:val="16"/>
+              </w:rPr>
+              <w:t>when I start to have a fever”</w:t>
+            </w:r>
+          </w:p>
+          <w:p>
+            <w:pPr>
+              <w:rPr>
+                <w:sz w:val="16"/>
+                <w:szCs w:val="16"/>
+              </w:rPr>
+            </w:pPr>
+          </w:p>
+          <w:p>
+            <w:pPr>
+              <w:rPr>
+                <w:sz w:val="16"/>
+                <w:szCs w:val="16"/>
+              </w:rPr>
+            </w:pPr>
+            <w:r>
+              <w:rPr>
+                <w:sz w:val="16"/>
+                <w:szCs w:val="16"/>
+              </w:rPr>
+              <w:t>“When something touches my skin, I can always accurately feel if it’s hot or cold”</w:t>
+            </w:r>
+          </w:p>
+        </w:tc>
+        <w:tc>
+          <w:tcPr>
+            <w:tcW w:w="0" w:type="auto"/>
+          </w:tcPr>
+          <w:p>
+            <w:pPr>
+              <w:rPr>
+                <w:sz w:val="16"/>
+                <w:szCs w:val="16"/>
+              </w:rPr>
+            </w:pPr>
+            <w:r>
+              <w:rPr>
+                <w:sz w:val="16"/>
+                <w:szCs w:val="16"/>
+              </w:rPr>
+              <w:t>“</w:t>
+            </w:r>
+            <w:r>
+              <w:rPr>
+                <w:sz w:val="16"/>
+                <w:szCs w:val="16"/>
+              </w:rPr>
+              <w:t>I often feel the need to urinate even when my bladder is not full</w:t>
+            </w:r>
+            <w:r>
+              <w:rPr>
+                <w:sz w:val="16"/>
+                <w:szCs w:val="16"/>
+              </w:rPr>
+              <w:t>”</w:t>
+            </w:r>
+          </w:p>
+          <w:p>
+            <w:pPr>
+              <w:rPr>
+                <w:sz w:val="16"/>
+                <w:szCs w:val="16"/>
+              </w:rPr>
+            </w:pPr>
+          </w:p>
+          <w:p>
+            <w:pPr>
+              <w:rPr>
+                <w:sz w:val="16"/>
+                <w:szCs w:val="16"/>
+              </w:rPr>
+            </w:pPr>
+            <w:r>
+              <w:rPr>
+                <w:sz w:val="16"/>
+                <w:szCs w:val="16"/>
+              </w:rPr>
+              <w:t>“</w:t>
+            </w:r>
+            <w:r>
+              <w:rPr>
+                <w:sz w:val="16"/>
+                <w:szCs w:val="16"/>
+              </w:rPr>
+              <w:t>I don</w:t>
+            </w:r>
+            <w:r>
+              <w:rPr>
+                <w:sz w:val="16"/>
+                <w:szCs w:val="16"/>
+              </w:rPr>
+              <w:t>’</w:t>
+            </w:r>
+            <w:r>
+              <w:rPr>
+                <w:sz w:val="16"/>
+                <w:szCs w:val="16"/>
+              </w:rPr>
+              <w:t>t always feel the need to urinate until my bladder is very full</w:t>
+            </w:r>
+            <w:r>
+              <w:rPr>
+                <w:sz w:val="16"/>
+                <w:szCs w:val="16"/>
+              </w:rPr>
+              <w:t>”</w:t>
+            </w:r>
+          </w:p>
+          <w:p>
+            <w:pPr>
+              <w:rPr>
+                <w:sz w:val="16"/>
+                <w:szCs w:val="16"/>
+              </w:rPr>
+            </w:pPr>
+          </w:p>
+          <w:p>
+            <w:pPr>
+              <w:rPr>
+                <w:sz w:val="16"/>
+                <w:szCs w:val="16"/>
+              </w:rPr>
+            </w:pPr>
+            <w:r>
+              <w:rPr>
+                <w:sz w:val="16"/>
+                <w:szCs w:val="16"/>
+              </w:rPr>
+              <w:t>"I often feel the need to defecate even when my intestine is not full"</w:t>
+            </w:r>
+          </w:p>
+          <w:p>
+            <w:pPr>
+              <w:rPr>
+                <w:sz w:val="16"/>
+                <w:szCs w:val="16"/>
+              </w:rPr>
+            </w:pPr>
+          </w:p>
+          <w:p>
+            <w:pPr>
+              <w:rPr>
+                <w:sz w:val="16"/>
+                <w:szCs w:val="16"/>
+              </w:rPr>
+            </w:pPr>
+            <w:r>
+              <w:rPr>
+                <w:sz w:val="16"/>
+                <w:szCs w:val="16"/>
+              </w:rPr>
+              <w:t>"I don't always feel the need to defecate until my intestine is very full"</w:t>
+            </w:r>
           </w:p>
         </w:tc>
       </w:tr>
@@ -8785,7 +13552,6 @@
   <w:style w:type="character" w:default="1" w:styleId="DefaultParagraphFont">
     <w:name w:val="Default Paragraph Font"/>
     <w:uiPriority w:val="1"/>
-    <w:semiHidden/>
     <w:unhideWhenUsed/>
   </w:style>
   <w:style w:type="table" w:default="1" w:styleId="TableNormal">

</xml_diff>

<commit_message>
Adding the new items and changes
I added any new items as well as adding changes to the existing items. I also added the confusion row to the table.
</commit_message>
<xml_diff>
--- a/study1/newscale_items.docx
+++ b/study1/newscale_items.docx
@@ -60,109 +60,17 @@
           <w:lang w:val="fr-FR"/>
         </w:rPr>
       </w:pPr>
-      <w:proofErr w:type="spellStart"/>
       <w:r>
         <w:rPr>
           <w:lang w:val="fr-FR"/>
         </w:rPr>
-        <w:t>MInI</w:t>
-      </w:r>
-      <w:proofErr w:type="spellEnd"/>
-      <w:r>
-        <w:rPr>
-          <w:lang w:val="fr-FR"/>
-        </w:rPr>
-        <w:t xml:space="preserve"> / </w:t>
-      </w:r>
-      <w:proofErr w:type="spellStart"/>
-      <w:r>
-        <w:rPr>
-          <w:lang w:val="fr-FR"/>
-        </w:rPr>
-        <w:t>MInti</w:t>
-      </w:r>
-      <w:proofErr w:type="spellEnd"/>
-      <w:r>
-        <w:rPr>
-          <w:lang w:val="fr-FR"/>
-        </w:rPr>
-        <w:t xml:space="preserve"> / </w:t>
-      </w:r>
-      <w:proofErr w:type="gramStart"/>
-      <w:r>
-        <w:rPr>
-          <w:lang w:val="fr-FR"/>
-        </w:rPr>
-        <w:t>Mint:</w:t>
-      </w:r>
-      <w:proofErr w:type="gramEnd"/>
-      <w:r>
-        <w:rPr>
-          <w:lang w:val="fr-FR"/>
-        </w:rPr>
-        <w:t xml:space="preserve"> </w:t>
-      </w:r>
-      <w:proofErr w:type="spellStart"/>
-      <w:r>
-        <w:rPr>
-          <w:lang w:val="fr-FR"/>
-        </w:rPr>
-        <w:t>Multidimensional</w:t>
-      </w:r>
-      <w:proofErr w:type="spellEnd"/>
-      <w:r>
-        <w:rPr>
-          <w:lang w:val="fr-FR"/>
-        </w:rPr>
-        <w:t xml:space="preserve"> </w:t>
-      </w:r>
-      <w:proofErr w:type="spellStart"/>
-      <w:r>
-        <w:rPr>
-          <w:lang w:val="fr-FR"/>
-        </w:rPr>
-        <w:t>Interoceptive</w:t>
-      </w:r>
-      <w:proofErr w:type="spellEnd"/>
-      <w:r>
-        <w:rPr>
-          <w:lang w:val="fr-FR"/>
-        </w:rPr>
-        <w:t xml:space="preserve"> Inventory</w:t>
+        <w:t>MInI / MInti / Mint: Multidimensional Interoceptive Inventory</w:t>
       </w:r>
       <w:r>
         <w:rPr>
           <w:lang w:val="fr-FR"/>
         </w:rPr>
-        <w:t xml:space="preserve"> / </w:t>
-      </w:r>
-      <w:proofErr w:type="spellStart"/>
-      <w:r>
-        <w:rPr>
-          <w:lang w:val="fr-FR"/>
-        </w:rPr>
-        <w:t>MInt</w:t>
-      </w:r>
-      <w:proofErr w:type="spellEnd"/>
-      <w:r>
-        <w:rPr>
-          <w:lang w:val="fr-FR"/>
-        </w:rPr>
-        <w:t xml:space="preserve"> </w:t>
-      </w:r>
-      <w:proofErr w:type="spellStart"/>
-      <w:r>
-        <w:rPr>
-          <w:lang w:val="fr-FR"/>
-        </w:rPr>
-        <w:t>scale</w:t>
-      </w:r>
-      <w:proofErr w:type="spellEnd"/>
-      <w:r>
-        <w:rPr>
-          <w:lang w:val="fr-FR"/>
-        </w:rPr>
-        <w:t xml:space="preserve"> </w:t>
+        <w:t xml:space="preserve"> / MInt scale </w:t>
       </w:r>
     </w:p>
     <w:p>
@@ -315,29 +223,7 @@
         <w:rPr>
           <w:lang w:val="fr-FR"/>
         </w:rPr>
-        <w:t xml:space="preserve">Convergent </w:t>
-      </w:r>
-      <w:proofErr w:type="spellStart"/>
-      <w:proofErr w:type="gramStart"/>
-      <w:r>
-        <w:rPr>
-          <w:lang w:val="fr-FR"/>
-        </w:rPr>
-        <w:t>validity</w:t>
-      </w:r>
-      <w:proofErr w:type="spellEnd"/>
-      <w:r>
-        <w:rPr>
-          <w:lang w:val="fr-FR"/>
-        </w:rPr>
-        <w:t>:</w:t>
-      </w:r>
-      <w:proofErr w:type="gramEnd"/>
-      <w:r>
-        <w:rPr>
-          <w:lang w:val="fr-FR"/>
-        </w:rPr>
-        <w:t xml:space="preserve"> </w:t>
+        <w:t xml:space="preserve">Convergent validity: </w:t>
       </w:r>
     </w:p>
     <w:p>
@@ -355,21 +241,7 @@
         <w:rPr>
           <w:lang w:val="fr-FR"/>
         </w:rPr>
-        <w:t>MAIA/</w:t>
-      </w:r>
-      <w:proofErr w:type="gramStart"/>
-      <w:r>
-        <w:rPr>
-          <w:lang w:val="fr-FR"/>
-        </w:rPr>
-        <w:t>IAS?</w:t>
-      </w:r>
-      <w:proofErr w:type="gramEnd"/>
-      <w:r>
-        <w:rPr>
-          <w:lang w:val="fr-FR"/>
-        </w:rPr>
-        <w:t xml:space="preserve"> </w:t>
+        <w:t xml:space="preserve">MAIA/IAS? </w:t>
       </w:r>
     </w:p>
     <w:p>
@@ -387,111 +259,7 @@
         <w:rPr>
           <w:lang w:val="fr-FR"/>
         </w:rPr>
-        <w:t>PHQ4/</w:t>
-      </w:r>
-      <w:proofErr w:type="spellStart"/>
-      <w:proofErr w:type="gramStart"/>
-      <w:r>
-        <w:rPr>
-          <w:lang w:val="fr-FR"/>
-        </w:rPr>
-        <w:t>Psychopathology</w:t>
-      </w:r>
-      <w:proofErr w:type="spellEnd"/>
-      <w:r>
-        <w:rPr>
-          <w:lang w:val="fr-FR"/>
-        </w:rPr>
-        <w:t>?</w:t>
-      </w:r>
-      <w:proofErr w:type="gramEnd"/>
-    </w:p>
-    <w:p>
-      <w:pPr>
-        <w:pStyle w:val="ListParagraph"/>
-        <w:numPr>
-          <w:ilvl w:val="1"/>
-          <w:numId w:val="3"/>
-        </w:numPr>
-        <w:rPr>
-          <w:lang w:val="fr-FR"/>
-        </w:rPr>
-      </w:pPr>
-      <w:proofErr w:type="spellStart"/>
-      <w:r>
-        <w:rPr>
-          <w:lang w:val="fr-FR"/>
-        </w:rPr>
-        <w:t>Conspiracy</w:t>
-      </w:r>
-      <w:proofErr w:type="spellEnd"/>
-      <w:r>
-        <w:rPr>
-          <w:lang w:val="fr-FR"/>
-        </w:rPr>
-        <w:t xml:space="preserve"> </w:t>
-      </w:r>
-      <w:proofErr w:type="spellStart"/>
-      <w:r>
-        <w:rPr>
-          <w:lang w:val="fr-FR"/>
-        </w:rPr>
-        <w:t>beliefs</w:t>
-      </w:r>
-      <w:proofErr w:type="spellEnd"/>
-      <w:r>
-        <w:rPr>
-          <w:lang w:val="fr-FR"/>
-        </w:rPr>
-        <w:t xml:space="preserve"> / AI-</w:t>
-      </w:r>
-      <w:proofErr w:type="spellStart"/>
-      <w:r>
-        <w:rPr>
-          <w:lang w:val="fr-FR"/>
-        </w:rPr>
-        <w:t>attitutes</w:t>
-      </w:r>
-      <w:proofErr w:type="spellEnd"/>
-    </w:p>
-    <w:p>
-      <w:pPr>
-        <w:pStyle w:val="ListParagraph"/>
-        <w:numPr>
-          <w:ilvl w:val="1"/>
-          <w:numId w:val="3"/>
-        </w:numPr>
-        <w:rPr>
-          <w:lang w:val="fr-FR"/>
-        </w:rPr>
-      </w:pPr>
-      <w:proofErr w:type="spellStart"/>
-      <w:r>
-        <w:rPr>
-          <w:lang w:val="fr-FR"/>
-        </w:rPr>
-        <w:t>Depersonalization</w:t>
-      </w:r>
-      <w:proofErr w:type="spellEnd"/>
-      <w:r>
-        <w:rPr>
-          <w:lang w:val="fr-FR"/>
-        </w:rPr>
-        <w:t xml:space="preserve"> / </w:t>
-      </w:r>
-      <w:proofErr w:type="spellStart"/>
-      <w:r>
-        <w:rPr>
-          <w:lang w:val="fr-FR"/>
-        </w:rPr>
-        <w:t>Sense</w:t>
-      </w:r>
-      <w:proofErr w:type="spellEnd"/>
-      <w:r>
-        <w:rPr>
-          <w:lang w:val="fr-FR"/>
-        </w:rPr>
-        <w:t xml:space="preserve"> of reality</w:t>
+        <w:t>PHQ4/Psychopathology?</w:t>
       </w:r>
     </w:p>
     <w:p>
@@ -509,16 +277,44 @@
         <w:rPr>
           <w:lang w:val="fr-FR"/>
         </w:rPr>
-        <w:t xml:space="preserve">Primal world </w:t>
+        <w:t>Conspiracy beliefs / AI-attitutes</w:t>
       </w:r>
-      <w:proofErr w:type="spellStart"/>
+    </w:p>
+    <w:p>
+      <w:pPr>
+        <w:pStyle w:val="ListParagraph"/>
+        <w:numPr>
+          <w:ilvl w:val="1"/>
+          <w:numId w:val="3"/>
+        </w:numPr>
+        <w:rPr>
+          <w:lang w:val="fr-FR"/>
+        </w:rPr>
+      </w:pPr>
       <w:r>
         <w:rPr>
           <w:lang w:val="fr-FR"/>
         </w:rPr>
-        <w:t>beliefs</w:t>
+        <w:t>Depersonalization / Sense of reality</w:t>
       </w:r>
-      <w:proofErr w:type="spellEnd"/>
+    </w:p>
+    <w:p>
+      <w:pPr>
+        <w:pStyle w:val="ListParagraph"/>
+        <w:numPr>
+          <w:ilvl w:val="1"/>
+          <w:numId w:val="3"/>
+        </w:numPr>
+        <w:rPr>
+          <w:lang w:val="fr-FR"/>
+        </w:rPr>
+      </w:pPr>
+      <w:r>
+        <w:rPr>
+          <w:lang w:val="fr-FR"/>
+        </w:rPr>
+        <w:t>Primal world beliefs</w:t>
+      </w:r>
     </w:p>
     <w:p>
       <w:pPr>
@@ -657,7 +453,6 @@
           <w:szCs w:val="20"/>
         </w:rPr>
       </w:pPr>
-      <w:proofErr w:type="gramStart"/>
       <w:r>
         <w:rPr>
           <w:sz w:val="20"/>
@@ -665,7 +460,6 @@
         </w:rPr>
         <w:t>Todo :</w:t>
       </w:r>
-      <w:proofErr w:type="gramEnd"/>
     </w:p>
     <w:p>
       <w:pPr>
@@ -758,6 +552,7 @@
           <w:b/>
           <w:bCs/>
         </w:rPr>
+        <w:lastRenderedPageBreak/>
         <w:br w:type="page"/>
       </w:r>
     </w:p>
@@ -2071,6 +1866,7 @@
                 <w:sz w:val="14"/>
                 <w:szCs w:val="14"/>
               </w:rPr>
+              <w:lastRenderedPageBreak/>
               <w:t>Meaning</w:t>
             </w:r>
           </w:p>
@@ -2226,7 +2022,6 @@
                 <w:sz w:val="14"/>
                 <w:szCs w:val="14"/>
               </w:rPr>
-              <w:lastRenderedPageBreak/>
               <w:t>Exteroception / Information gathering</w:t>
             </w:r>
           </w:p>
@@ -2600,25 +2395,7 @@
                 <w:sz w:val="14"/>
                 <w:szCs w:val="14"/>
               </w:rPr>
-              <w:t xml:space="preserve">“My genital organs are very sensitive to </w:t>
-            </w:r>
-            <w:proofErr w:type="gramStart"/>
-            <w:r>
-              <w:rPr>
-                <w:color w:val="ED7D31" w:themeColor="accent2"/>
-                <w:sz w:val="14"/>
-                <w:szCs w:val="14"/>
-              </w:rPr>
-              <w:t>pleasant  stimulations</w:t>
-            </w:r>
-            <w:proofErr w:type="gramEnd"/>
-            <w:r>
-              <w:rPr>
-                <w:color w:val="ED7D31" w:themeColor="accent2"/>
-                <w:sz w:val="14"/>
-                <w:szCs w:val="14"/>
-              </w:rPr>
-              <w:t>”</w:t>
+              <w:t>“My genital organs are very sensitive to pleasant  stimulations”</w:t>
             </w:r>
           </w:p>
           <w:p>
@@ -3071,18 +2848,20 @@
     <w:tbl>
       <w:tblPr>
         <w:tblStyle w:val="TableGrid"/>
+        <w:tblpPr w:leftFromText="180" w:rightFromText="180" w:vertAnchor="text" w:tblpY="1"/>
+        <w:tblOverlap w:val="never"/>
         <w:tblW w:w="0" w:type="auto"/>
         <w:tblLook w:val="04A0" w:firstRow="1" w:lastRow="0" w:firstColumn="1" w:lastColumn="0" w:noHBand="0" w:noVBand="1"/>
       </w:tblPr>
       <w:tblGrid>
-        <w:gridCol w:w="1410"/>
-        <w:gridCol w:w="2562"/>
-        <w:gridCol w:w="1883"/>
-        <w:gridCol w:w="1890"/>
-        <w:gridCol w:w="1832"/>
-        <w:gridCol w:w="1984"/>
-        <w:gridCol w:w="2166"/>
-        <w:gridCol w:w="1661"/>
+        <w:gridCol w:w="1247"/>
+        <w:gridCol w:w="2245"/>
+        <w:gridCol w:w="2000"/>
+        <w:gridCol w:w="1792"/>
+        <w:gridCol w:w="1742"/>
+        <w:gridCol w:w="2218"/>
+        <w:gridCol w:w="2164"/>
+        <w:gridCol w:w="1980"/>
       </w:tblGrid>
       <w:tr>
         <w:tc>
@@ -3491,73 +3270,267 @@
             </w:r>
             <w:r>
               <w:rPr>
-                <w:sz w:val="16"/>
-                <w:szCs w:val="16"/>
-              </w:rPr>
-              <w:t xml:space="preserve"> "Being sexually aroused corresponds to a very different bodily feeling compared to other states</w:t>
-            </w:r>
-            <w:r>
-              <w:rPr>
-                <w:sz w:val="16"/>
-                <w:szCs w:val="16"/>
-              </w:rPr>
-              <w:t xml:space="preserve"> </w:t>
-            </w:r>
-            <w:r>
-              <w:rPr>
-                <w:b/>
-                <w:bCs/>
-                <w:color w:val="ED7D31" w:themeColor="accent2"/>
-                <w:sz w:val="16"/>
-                <w:szCs w:val="16"/>
-              </w:rPr>
-              <w:t>(e.g.,</w:t>
-            </w:r>
-            <w:r>
-              <w:rPr>
-                <w:b/>
-                <w:bCs/>
-                <w:color w:val="ED7D31" w:themeColor="accent2"/>
-                <w:sz w:val="16"/>
-                <w:szCs w:val="16"/>
-              </w:rPr>
-              <w:t xml:space="preserve"> feeling anxious, </w:t>
-            </w:r>
-            <w:r>
-              <w:rPr>
-                <w:b/>
-                <w:bCs/>
-                <w:color w:val="ED7D31" w:themeColor="accent2"/>
-                <w:sz w:val="16"/>
-                <w:szCs w:val="16"/>
-              </w:rPr>
-              <w:t>relaxed</w:t>
-            </w:r>
-            <w:r>
-              <w:rPr>
-                <w:b/>
-                <w:bCs/>
-                <w:color w:val="ED7D31" w:themeColor="accent2"/>
-                <w:sz w:val="16"/>
-                <w:szCs w:val="16"/>
-              </w:rPr>
-              <w:t xml:space="preserve">, </w:t>
-            </w:r>
-            <w:r>
-              <w:rPr>
-                <w:b/>
-                <w:bCs/>
-                <w:color w:val="ED7D31" w:themeColor="accent2"/>
-                <w:sz w:val="16"/>
-                <w:szCs w:val="16"/>
-              </w:rPr>
-              <w:t>or after a physical effort</w:t>
-            </w:r>
-            <w:r>
-              <w:rPr>
-                <w:b/>
-                <w:bCs/>
-                <w:color w:val="ED7D31" w:themeColor="accent2"/>
+                <w:b/>
+                <w:bCs/>
+                <w:sz w:val="16"/>
+                <w:szCs w:val="16"/>
+              </w:rPr>
+              <w:t xml:space="preserve"> “</w:t>
+            </w:r>
+            <w:r>
+              <w:rPr>
+                <w:sz w:val="16"/>
+                <w:szCs w:val="16"/>
+              </w:rPr>
+              <w:t xml:space="preserve">Being sexually aroused is very different </w:t>
+            </w:r>
+            <w:r>
+              <w:rPr>
+                <w:sz w:val="16"/>
+                <w:szCs w:val="16"/>
+              </w:rPr>
+              <w:t>bodily feeling compared to other states (</w:t>
+            </w:r>
+            <w:r>
+              <w:rPr>
+                <w:sz w:val="16"/>
+                <w:szCs w:val="16"/>
+              </w:rPr>
+              <w:t>e.g., feeling anxious, relaxed, or after physical exercise)”</w:t>
+            </w:r>
+          </w:p>
+          <w:p>
+            <w:pPr>
+              <w:rPr>
+                <w:sz w:val="16"/>
+                <w:szCs w:val="16"/>
+              </w:rPr>
+            </w:pPr>
+          </w:p>
+          <w:p>
+            <w:pPr>
+              <w:rPr>
+                <w:sz w:val="16"/>
+                <w:szCs w:val="16"/>
+              </w:rPr>
+            </w:pPr>
+            <w:r>
+              <w:rPr>
+                <w:sz w:val="16"/>
+                <w:szCs w:val="16"/>
+              </w:rPr>
+              <w:t>“I can always tell that I am sexually aroused from the way I feel inside”</w:t>
+            </w:r>
+          </w:p>
+          <w:p>
+            <w:pPr>
+              <w:rPr>
+                <w:sz w:val="16"/>
+                <w:szCs w:val="16"/>
+              </w:rPr>
+            </w:pPr>
+          </w:p>
+          <w:p>
+            <w:pPr>
+              <w:rPr>
+                <w:b/>
+                <w:bCs/>
+                <w:color w:val="70AD47" w:themeColor="accent6"/>
+                <w:sz w:val="16"/>
+                <w:szCs w:val="16"/>
+              </w:rPr>
+            </w:pPr>
+            <w:r>
+              <w:rPr>
+                <w:b/>
+                <w:bCs/>
+                <w:color w:val="70AD47" w:themeColor="accent6"/>
+                <w:sz w:val="16"/>
+                <w:szCs w:val="16"/>
+              </w:rPr>
+              <w:t xml:space="preserve">“I always know </w:t>
+            </w:r>
+            <w:r>
+              <w:rPr>
+                <w:b/>
+                <w:bCs/>
+                <w:color w:val="70AD47" w:themeColor="accent6"/>
+                <w:sz w:val="16"/>
+                <w:szCs w:val="16"/>
+              </w:rPr>
+              <w:t>that I am attentively doing a study”</w:t>
+            </w:r>
+          </w:p>
+          <w:p>
+            <w:pPr>
+              <w:rPr>
+                <w:b/>
+                <w:bCs/>
+                <w:sz w:val="16"/>
+                <w:szCs w:val="16"/>
+              </w:rPr>
+            </w:pPr>
+          </w:p>
+        </w:tc>
+        <w:tc>
+          <w:tcPr>
+            <w:tcW w:w="0" w:type="auto"/>
+          </w:tcPr>
+          <w:p>
+            <w:pPr>
+              <w:rPr>
+                <w:sz w:val="16"/>
+                <w:szCs w:val="16"/>
+              </w:rPr>
+            </w:pPr>
+            <w:r>
+              <w:rPr>
+                <w:sz w:val="16"/>
+                <w:szCs w:val="16"/>
+              </w:rPr>
+              <w:t xml:space="preserve">“When I am sexually aroused, I </w:t>
+            </w:r>
+            <w:r>
+              <w:rPr>
+                <w:sz w:val="16"/>
+                <w:szCs w:val="16"/>
+              </w:rPr>
+              <w:t xml:space="preserve">always </w:t>
+            </w:r>
+            <w:r>
+              <w:rPr>
+                <w:sz w:val="16"/>
+                <w:szCs w:val="16"/>
+              </w:rPr>
+              <w:t>feel changes in the way my heart beats (e.g., faster or stronger)”</w:t>
+            </w:r>
+          </w:p>
+        </w:tc>
+        <w:tc>
+          <w:tcPr>
+            <w:tcW w:w="0" w:type="auto"/>
+          </w:tcPr>
+          <w:p>
+            <w:pPr>
+              <w:rPr>
+                <w:sz w:val="16"/>
+                <w:szCs w:val="16"/>
+              </w:rPr>
+            </w:pPr>
+            <w:r>
+              <w:rPr>
+                <w:sz w:val="16"/>
+                <w:szCs w:val="16"/>
+              </w:rPr>
+              <w:t>"When I am sexually aroused, I feel changes in the way I breath</w:t>
+            </w:r>
+            <w:r>
+              <w:rPr>
+                <w:sz w:val="16"/>
+                <w:szCs w:val="16"/>
+              </w:rPr>
+              <w:t>e</w:t>
+            </w:r>
+            <w:r>
+              <w:rPr>
+                <w:sz w:val="16"/>
+                <w:szCs w:val="16"/>
+              </w:rPr>
+              <w:t xml:space="preserve"> (e.g., faster</w:t>
+            </w:r>
+            <w:r>
+              <w:rPr>
+                <w:sz w:val="16"/>
+                <w:szCs w:val="16"/>
+              </w:rPr>
+              <w:t>, shallower,</w:t>
+            </w:r>
+            <w:r>
+              <w:rPr>
+                <w:sz w:val="16"/>
+                <w:szCs w:val="16"/>
+              </w:rPr>
+              <w:t xml:space="preserve"> or less regular)"</w:t>
+            </w:r>
+          </w:p>
+        </w:tc>
+        <w:tc>
+          <w:tcPr>
+            <w:tcW w:w="0" w:type="auto"/>
+          </w:tcPr>
+          <w:p>
+            <w:pPr>
+              <w:rPr>
+                <w:sz w:val="16"/>
+                <w:szCs w:val="16"/>
+              </w:rPr>
+            </w:pPr>
+            <w:r>
+              <w:rPr>
+                <w:sz w:val="16"/>
+                <w:szCs w:val="16"/>
+              </w:rPr>
+              <w:t>"When I am sexually aroused, I feel changes in my stomach (e.g., bloating, rumbling, discomfort)"</w:t>
+            </w:r>
+          </w:p>
+          <w:p>
+            <w:pPr>
+              <w:rPr>
+                <w:sz w:val="16"/>
+                <w:szCs w:val="16"/>
+              </w:rPr>
+            </w:pPr>
+          </w:p>
+          <w:p>
+            <w:pPr>
+              <w:rPr>
+                <w:sz w:val="16"/>
+                <w:szCs w:val="16"/>
+              </w:rPr>
+            </w:pPr>
+            <w:r>
+              <w:rPr>
+                <w:sz w:val="16"/>
+                <w:szCs w:val="16"/>
+              </w:rPr>
+              <w:t>“When I am sexually aroused, I often feel butterflies in my stomach”</w:t>
+            </w:r>
+          </w:p>
+        </w:tc>
+        <w:tc>
+          <w:tcPr>
+            <w:tcW w:w="0" w:type="auto"/>
+          </w:tcPr>
+          <w:p>
+            <w:pPr>
+              <w:rPr>
+                <w:sz w:val="16"/>
+                <w:szCs w:val="16"/>
+              </w:rPr>
+            </w:pPr>
+            <w:r>
+              <w:rPr>
+                <w:sz w:val="16"/>
+                <w:szCs w:val="16"/>
+              </w:rPr>
+              <w:t>"When I am sexually aroused, I notice specific sensations in my genital area (e.g., tingling, warmth</w:t>
+            </w:r>
+            <w:r>
+              <w:rPr>
+                <w:sz w:val="16"/>
+                <w:szCs w:val="16"/>
+              </w:rPr>
+              <w:t>, wetness</w:t>
+            </w:r>
+            <w:r>
+              <w:rPr>
+                <w:sz w:val="16"/>
+                <w:szCs w:val="16"/>
+              </w:rPr>
+              <w:t>, stiffness, pulsations</w:t>
+            </w:r>
+            <w:r>
+              <w:rPr>
                 <w:sz w:val="16"/>
                 <w:szCs w:val="16"/>
               </w:rPr>
@@ -3582,31 +3555,16 @@
           <w:p>
             <w:pPr>
               <w:rPr>
-                <w:b/>
-                <w:bCs/>
-                <w:sz w:val="16"/>
-                <w:szCs w:val="16"/>
-              </w:rPr>
-            </w:pPr>
-            <w:r>
-              <w:rPr>
-                <w:b/>
-                <w:bCs/>
-                <w:color w:val="70AD47" w:themeColor="accent6"/>
-                <w:sz w:val="16"/>
-                <w:szCs w:val="16"/>
-              </w:rPr>
-              <w:t xml:space="preserve">“I always know </w:t>
-            </w:r>
-            <w:r>
-              <w:rPr>
-                <w:b/>
-                <w:bCs/>
-                <w:color w:val="70AD47" w:themeColor="accent6"/>
-                <w:sz w:val="16"/>
-                <w:szCs w:val="16"/>
-              </w:rPr>
-              <w:t>that I am attentively doing a study”</w:t>
+                <w:sz w:val="16"/>
+                <w:szCs w:val="16"/>
+              </w:rPr>
+            </w:pPr>
+            <w:r>
+              <w:rPr>
+                <w:sz w:val="16"/>
+                <w:szCs w:val="16"/>
+              </w:rPr>
+              <w:t>“During sex or masturbation, I feel very strong sensations coming from my genital areas”</w:t>
             </w:r>
           </w:p>
         </w:tc>
@@ -3626,21 +3584,109 @@
                 <w:sz w:val="16"/>
                 <w:szCs w:val="16"/>
               </w:rPr>
-              <w:t xml:space="preserve">“When I am sexually aroused, I </w:t>
-            </w:r>
-            <w:r>
-              <w:rPr>
-                <w:sz w:val="16"/>
-                <w:szCs w:val="16"/>
-              </w:rPr>
-              <w:t xml:space="preserve">always </w:t>
-            </w:r>
-            <w:r>
-              <w:rPr>
-                <w:sz w:val="16"/>
-                <w:szCs w:val="16"/>
-              </w:rPr>
-              <w:t>feel changes in the way my heart beats (e.g., faster or stronger)”</w:t>
+              <w:t>"When I am sexually aroused, I feel changes in my temperature (e.g., feeling warm or cold)"</w:t>
+            </w:r>
+          </w:p>
+          <w:p>
+            <w:pPr>
+              <w:rPr>
+                <w:sz w:val="16"/>
+                <w:szCs w:val="16"/>
+              </w:rPr>
+            </w:pPr>
+          </w:p>
+          <w:p>
+            <w:pPr>
+              <w:rPr>
+                <w:sz w:val="16"/>
+                <w:szCs w:val="16"/>
+              </w:rPr>
+            </w:pPr>
+            <w:r>
+              <w:rPr>
+                <w:sz w:val="16"/>
+                <w:szCs w:val="16"/>
+              </w:rPr>
+              <w:t xml:space="preserve">"When I am sexually aroused, I feel </w:t>
+            </w:r>
+            <w:r>
+              <w:rPr>
+                <w:sz w:val="16"/>
+                <w:szCs w:val="16"/>
+              </w:rPr>
+              <w:t xml:space="preserve">like some areas of my skin </w:t>
+            </w:r>
+            <w:r>
+              <w:rPr>
+                <w:sz w:val="16"/>
+                <w:szCs w:val="16"/>
+              </w:rPr>
+              <w:t>become</w:t>
+            </w:r>
+            <w:r>
+              <w:rPr>
+                <w:sz w:val="16"/>
+                <w:szCs w:val="16"/>
+              </w:rPr>
+              <w:t xml:space="preserve"> sweaty (e.g., palms, back)</w:t>
+            </w:r>
+            <w:r>
+              <w:rPr>
+                <w:sz w:val="16"/>
+                <w:szCs w:val="16"/>
+              </w:rPr>
+              <w:t>"</w:t>
+            </w:r>
+          </w:p>
+          <w:p>
+            <w:pPr>
+              <w:rPr>
+                <w:sz w:val="16"/>
+                <w:szCs w:val="16"/>
+              </w:rPr>
+            </w:pPr>
+          </w:p>
+          <w:p>
+            <w:pPr>
+              <w:rPr>
+                <w:sz w:val="16"/>
+                <w:szCs w:val="16"/>
+              </w:rPr>
+            </w:pPr>
+            <w:r>
+              <w:rPr>
+                <w:sz w:val="16"/>
+                <w:szCs w:val="16"/>
+              </w:rPr>
+              <w:t xml:space="preserve">"When I am </w:t>
+            </w:r>
+            <w:r>
+              <w:rPr>
+                <w:sz w:val="16"/>
+                <w:szCs w:val="16"/>
+              </w:rPr>
+              <w:t>sexually aroused</w:t>
+            </w:r>
+            <w:r>
+              <w:rPr>
+                <w:sz w:val="16"/>
+                <w:szCs w:val="16"/>
+              </w:rPr>
+              <w:t xml:space="preserve">, I feel my </w:t>
+            </w:r>
+            <w:r>
+              <w:rPr>
+                <w:sz w:val="16"/>
+                <w:szCs w:val="16"/>
+              </w:rPr>
+              <w:t>mouth becoming dry</w:t>
+            </w:r>
+            <w:r>
+              <w:rPr>
+                <w:sz w:val="16"/>
+                <w:szCs w:val="16"/>
+              </w:rPr>
+              <w:t>"</w:t>
             </w:r>
           </w:p>
         </w:tc>
@@ -3660,82 +3706,14 @@
                 <w:sz w:val="16"/>
                 <w:szCs w:val="16"/>
               </w:rPr>
-              <w:t>"When I am sexually aroused, I feel changes in the way I breath</w:t>
-            </w:r>
-            <w:r>
-              <w:rPr>
-                <w:sz w:val="16"/>
-                <w:szCs w:val="16"/>
-              </w:rPr>
-              <w:t>e</w:t>
-            </w:r>
-            <w:r>
-              <w:rPr>
-                <w:sz w:val="16"/>
-                <w:szCs w:val="16"/>
-              </w:rPr>
-              <w:t xml:space="preserve"> (e.g., faster</w:t>
-            </w:r>
-            <w:r>
-              <w:rPr>
-                <w:sz w:val="16"/>
-                <w:szCs w:val="16"/>
-              </w:rPr>
-              <w:t>, shallower,</w:t>
-            </w:r>
-            <w:r>
-              <w:rPr>
-                <w:sz w:val="16"/>
-                <w:szCs w:val="16"/>
-              </w:rPr>
-              <w:t xml:space="preserve"> or less regular)"</w:t>
-            </w:r>
-          </w:p>
-        </w:tc>
-        <w:tc>
-          <w:tcPr>
-            <w:tcW w:w="0" w:type="auto"/>
-          </w:tcPr>
-          <w:p>
-            <w:pPr>
-              <w:rPr>
-                <w:sz w:val="16"/>
-                <w:szCs w:val="16"/>
-              </w:rPr>
-            </w:pPr>
-            <w:r>
-              <w:rPr>
-                <w:sz w:val="16"/>
-                <w:szCs w:val="16"/>
-              </w:rPr>
-              <w:t>"When I am sexually aroused, I feel changes in my stomach (e.g., bloating, rumbling, discomfort)"</w:t>
-            </w:r>
-          </w:p>
-        </w:tc>
-        <w:tc>
-          <w:tcPr>
-            <w:tcW w:w="0" w:type="auto"/>
-          </w:tcPr>
-          <w:p>
-            <w:pPr>
-              <w:rPr>
-                <w:sz w:val="16"/>
-                <w:szCs w:val="16"/>
-              </w:rPr>
-            </w:pPr>
-            <w:r>
-              <w:rPr>
-                <w:sz w:val="16"/>
-                <w:szCs w:val="16"/>
-              </w:rPr>
-              <w:t>"When I am sexually aroused, I notice specific sensations in my genital area (e.g., tingling, warmth</w:t>
-            </w:r>
-            <w:r>
-              <w:rPr>
-                <w:sz w:val="16"/>
-                <w:szCs w:val="16"/>
-              </w:rPr>
-              <w:t>, wetness)</w:t>
+              <w:t xml:space="preserve">"When I am sexually aroused, I feel like I need to </w:t>
+            </w:r>
+            <w:r>
+              <w:rPr>
+                <w:sz w:val="16"/>
+                <w:szCs w:val="16"/>
+              </w:rPr>
+              <w:t>relieve myself (e.g., by urinating)</w:t>
             </w:r>
             <w:r>
               <w:rPr>
@@ -3745,160 +3723,34 @@
               <w:t>"</w:t>
             </w:r>
           </w:p>
-        </w:tc>
-        <w:tc>
-          <w:tcPr>
-            <w:tcW w:w="0" w:type="auto"/>
-          </w:tcPr>
-          <w:p>
-            <w:pPr>
-              <w:rPr>
-                <w:sz w:val="16"/>
-                <w:szCs w:val="16"/>
-              </w:rPr>
-            </w:pPr>
-            <w:r>
-              <w:rPr>
-                <w:sz w:val="16"/>
-                <w:szCs w:val="16"/>
-              </w:rPr>
-              <w:t>"When I am sexually aroused, I feel changes in my temperature (e.g., feeling warm or cold)"</w:t>
-            </w:r>
-          </w:p>
-          <w:p>
-            <w:pPr>
-              <w:rPr>
-                <w:sz w:val="16"/>
-                <w:szCs w:val="16"/>
-              </w:rPr>
-            </w:pPr>
-          </w:p>
-          <w:p>
-            <w:pPr>
-              <w:rPr>
-                <w:sz w:val="16"/>
-                <w:szCs w:val="16"/>
-              </w:rPr>
-            </w:pPr>
-            <w:r>
-              <w:rPr>
-                <w:sz w:val="16"/>
-                <w:szCs w:val="16"/>
-              </w:rPr>
-              <w:t xml:space="preserve">"When I am sexually aroused, I feel </w:t>
-            </w:r>
-            <w:r>
-              <w:rPr>
-                <w:sz w:val="16"/>
-                <w:szCs w:val="16"/>
-              </w:rPr>
-              <w:t xml:space="preserve">like some areas of my skin </w:t>
-            </w:r>
-            <w:r>
-              <w:rPr>
-                <w:sz w:val="16"/>
-                <w:szCs w:val="16"/>
-              </w:rPr>
-              <w:t>become</w:t>
-            </w:r>
-            <w:r>
-              <w:rPr>
-                <w:sz w:val="16"/>
-                <w:szCs w:val="16"/>
-              </w:rPr>
-              <w:t xml:space="preserve"> sweaty (e.g., palms, back)</w:t>
-            </w:r>
-            <w:r>
-              <w:rPr>
-                <w:sz w:val="16"/>
-                <w:szCs w:val="16"/>
-              </w:rPr>
-              <w:t>"</w:t>
-            </w:r>
-          </w:p>
-          <w:p>
-            <w:pPr>
-              <w:rPr>
-                <w:sz w:val="16"/>
-                <w:szCs w:val="16"/>
-              </w:rPr>
-            </w:pPr>
-          </w:p>
-          <w:p>
-            <w:pPr>
-              <w:rPr>
-                <w:sz w:val="16"/>
-                <w:szCs w:val="16"/>
-              </w:rPr>
-            </w:pPr>
-            <w:r>
-              <w:rPr>
-                <w:sz w:val="16"/>
-                <w:szCs w:val="16"/>
-              </w:rPr>
-              <w:t xml:space="preserve">"When I am </w:t>
-            </w:r>
-            <w:r>
-              <w:rPr>
-                <w:sz w:val="16"/>
-                <w:szCs w:val="16"/>
-              </w:rPr>
-              <w:t>sexually aroused</w:t>
-            </w:r>
-            <w:r>
-              <w:rPr>
-                <w:sz w:val="16"/>
-                <w:szCs w:val="16"/>
-              </w:rPr>
-              <w:t xml:space="preserve">, I feel my </w:t>
-            </w:r>
-            <w:r>
-              <w:rPr>
-                <w:sz w:val="16"/>
-                <w:szCs w:val="16"/>
-              </w:rPr>
-              <w:t>mouth becoming dry</w:t>
-            </w:r>
-            <w:r>
-              <w:rPr>
-                <w:sz w:val="16"/>
-                <w:szCs w:val="16"/>
-              </w:rPr>
-              <w:t>"</w:t>
-            </w:r>
-          </w:p>
-        </w:tc>
-        <w:tc>
-          <w:tcPr>
-            <w:tcW w:w="0" w:type="auto"/>
-          </w:tcPr>
-          <w:p>
-            <w:pPr>
-              <w:rPr>
-                <w:sz w:val="16"/>
-                <w:szCs w:val="16"/>
-              </w:rPr>
-            </w:pPr>
-            <w:r>
-              <w:rPr>
-                <w:sz w:val="16"/>
-                <w:szCs w:val="16"/>
-              </w:rPr>
-              <w:t xml:space="preserve">"When I am sexually aroused, I feel like I need to </w:t>
-            </w:r>
-            <w:r>
-              <w:rPr>
-                <w:sz w:val="16"/>
-                <w:szCs w:val="16"/>
-              </w:rPr>
-              <w:t>relieve myself (e.g., by urinating)</w:t>
-            </w:r>
-            <w:r>
-              <w:rPr>
-                <w:sz w:val="16"/>
-                <w:szCs w:val="16"/>
-              </w:rPr>
-              <w:t>"</w:t>
+          <w:p>
+            <w:pPr>
+              <w:rPr>
+                <w:sz w:val="16"/>
+                <w:szCs w:val="16"/>
+              </w:rPr>
+            </w:pPr>
+          </w:p>
+          <w:p>
+            <w:pPr>
+              <w:rPr>
+                <w:sz w:val="16"/>
+                <w:szCs w:val="16"/>
+              </w:rPr>
+            </w:pPr>
+            <w:r>
+              <w:rPr>
+                <w:sz w:val="16"/>
+                <w:szCs w:val="16"/>
+              </w:rPr>
+              <w:t>“During sex or masturbation, I feel like I need to relieve myself by urinating or def</w:t>
+            </w:r>
+            <w:r>
+              <w:rPr>
+                <w:sz w:val="16"/>
+                <w:szCs w:val="16"/>
+              </w:rPr>
+              <w:t>ecating”</w:t>
             </w:r>
           </w:p>
         </w:tc>
@@ -4131,99 +3983,61 @@
                 <w:sz w:val="16"/>
                 <w:szCs w:val="16"/>
               </w:rPr>
-              <w:t xml:space="preserve"> "Being </w:t>
-            </w:r>
-            <w:r>
-              <w:rPr>
-                <w:sz w:val="16"/>
-                <w:szCs w:val="16"/>
-              </w:rPr>
-              <w:t>anxious</w:t>
-            </w:r>
-            <w:r>
-              <w:rPr>
-                <w:sz w:val="16"/>
-                <w:szCs w:val="16"/>
-              </w:rPr>
-              <w:t xml:space="preserve"> corresponds to a very different bodily feeling compared to other states</w:t>
-            </w:r>
-            <w:r>
-              <w:rPr>
-                <w:sz w:val="16"/>
-                <w:szCs w:val="16"/>
-              </w:rPr>
-              <w:t xml:space="preserve"> </w:t>
-            </w:r>
-            <w:r>
-              <w:rPr>
-                <w:b/>
-                <w:bCs/>
-                <w:color w:val="ED7D31" w:themeColor="accent2"/>
-                <w:sz w:val="16"/>
-                <w:szCs w:val="16"/>
-              </w:rPr>
-              <w:t>(e</w:t>
-            </w:r>
-            <w:r>
-              <w:rPr>
-                <w:b/>
-                <w:bCs/>
-                <w:color w:val="ED7D31" w:themeColor="accent2"/>
-                <w:sz w:val="16"/>
-                <w:szCs w:val="16"/>
-              </w:rPr>
-              <w:t xml:space="preserve">.g., </w:t>
-            </w:r>
-            <w:r>
-              <w:rPr>
-                <w:b/>
-                <w:bCs/>
-                <w:color w:val="ED7D31" w:themeColor="accent2"/>
-                <w:sz w:val="16"/>
-                <w:szCs w:val="16"/>
-              </w:rPr>
-              <w:t>feeling sexually aroused</w:t>
-            </w:r>
-            <w:r>
-              <w:rPr>
-                <w:b/>
-                <w:bCs/>
-                <w:color w:val="ED7D31" w:themeColor="accent2"/>
-                <w:sz w:val="16"/>
-                <w:szCs w:val="16"/>
-              </w:rPr>
-              <w:t xml:space="preserve">, </w:t>
-            </w:r>
-            <w:r>
-              <w:rPr>
-                <w:b/>
-                <w:bCs/>
-                <w:color w:val="ED7D31" w:themeColor="accent2"/>
-                <w:sz w:val="16"/>
-                <w:szCs w:val="16"/>
-              </w:rPr>
-              <w:t>relaxed or after a physical effort</w:t>
-            </w:r>
-            <w:r>
-              <w:rPr>
-                <w:b/>
-                <w:bCs/>
-                <w:color w:val="ED7D31" w:themeColor="accent2"/>
-                <w:sz w:val="16"/>
-                <w:szCs w:val="16"/>
-              </w:rPr>
-              <w:t>)</w:t>
-            </w:r>
-            <w:r>
-              <w:rPr>
-                <w:b/>
-                <w:bCs/>
-                <w:color w:val="ED7D31" w:themeColor="accent2"/>
-                <w:sz w:val="16"/>
-                <w:szCs w:val="16"/>
-              </w:rPr>
-              <w:t>"</w:t>
-            </w:r>
+              <w:t xml:space="preserve"> "</w:t>
+            </w:r>
+            <w:r>
+              <w:rPr>
+                <w:sz w:val="16"/>
+                <w:szCs w:val="16"/>
+              </w:rPr>
+              <w:t xml:space="preserve">Being anxious is a very different bodily feeling compared to other states (e.g., </w:t>
+            </w:r>
+            <w:r>
+              <w:rPr>
+                <w:sz w:val="16"/>
+                <w:szCs w:val="16"/>
+              </w:rPr>
+              <w:t>feeling sexually aroused, relaxed, or after exercise”</w:t>
+            </w:r>
+          </w:p>
+          <w:p>
+            <w:pPr>
+              <w:rPr>
+                <w:sz w:val="16"/>
+                <w:szCs w:val="16"/>
+              </w:rPr>
+            </w:pPr>
+          </w:p>
+          <w:p>
+            <w:pPr>
+              <w:rPr>
+                <w:sz w:val="16"/>
+                <w:szCs w:val="16"/>
+              </w:rPr>
+            </w:pPr>
+            <w:r>
+              <w:rPr>
+                <w:sz w:val="16"/>
+                <w:szCs w:val="16"/>
+              </w:rPr>
+              <w:t>“I often realise that I am anxious only when others tell me”</w:t>
+            </w:r>
+          </w:p>
+          <w:p>
+            <w:pPr>
+              <w:rPr>
+                <w:sz w:val="16"/>
+                <w:szCs w:val="16"/>
+              </w:rPr>
+            </w:pPr>
+          </w:p>
+          <w:p>
+            <w:pPr>
+              <w:rPr>
+                <w:sz w:val="16"/>
+                <w:szCs w:val="16"/>
+              </w:rPr>
+            </w:pPr>
           </w:p>
         </w:tc>
         <w:tc>
@@ -4421,7 +4235,21 @@
                 <w:sz w:val="16"/>
                 <w:szCs w:val="16"/>
               </w:rPr>
-              <w:t>contracting, dryness)</w:t>
+              <w:t>contracti</w:t>
+            </w:r>
+            <w:r>
+              <w:rPr>
+                <w:sz w:val="16"/>
+                <w:szCs w:val="16"/>
+              </w:rPr>
+              <w:t>ons</w:t>
+            </w:r>
+            <w:r>
+              <w:rPr>
+                <w:sz w:val="16"/>
+                <w:szCs w:val="16"/>
+              </w:rPr>
+              <w:t>, dryness)</w:t>
             </w:r>
             <w:r>
               <w:rPr>
@@ -4506,7 +4334,21 @@
                 <w:sz w:val="16"/>
                 <w:szCs w:val="16"/>
               </w:rPr>
-              <w:t xml:space="preserve"> sweaty (e.g., palms, back)</w:t>
+              <w:t xml:space="preserve"> sweaty (e.g., palms, back</w:t>
+            </w:r>
+            <w:r>
+              <w:rPr>
+                <w:sz w:val="16"/>
+                <w:szCs w:val="16"/>
+              </w:rPr>
+              <w:t>, forehead</w:t>
+            </w:r>
+            <w:r>
+              <w:rPr>
+                <w:sz w:val="16"/>
+                <w:szCs w:val="16"/>
+              </w:rPr>
+              <w:t>)</w:t>
             </w:r>
             <w:r>
               <w:rPr>
@@ -4551,6 +4393,29 @@
                 <w:szCs w:val="16"/>
               </w:rPr>
               <w:t>"</w:t>
+            </w:r>
+          </w:p>
+          <w:p>
+            <w:pPr>
+              <w:rPr>
+                <w:sz w:val="16"/>
+                <w:szCs w:val="16"/>
+              </w:rPr>
+            </w:pPr>
+          </w:p>
+          <w:p>
+            <w:pPr>
+              <w:rPr>
+                <w:sz w:val="16"/>
+                <w:szCs w:val="16"/>
+              </w:rPr>
+            </w:pPr>
+            <w:r>
+              <w:rPr>
+                <w:sz w:val="16"/>
+                <w:szCs w:val="16"/>
+              </w:rPr>
+              <w:t>“When I am anxious, I have difficulty swallowing”</w:t>
             </w:r>
           </w:p>
           <w:p>
@@ -4651,6 +4516,7 @@
                 <w:sz w:val="16"/>
                 <w:szCs w:val="16"/>
               </w:rPr>
+              <w:lastRenderedPageBreak/>
               <w:t xml:space="preserve">Nociception, Pleasure </w:t>
             </w:r>
             <w:commentRangeEnd w:id="2"/>
@@ -4770,6 +4636,29 @@
               <w:t>“I often feel painful sensations coming from my heart”</w:t>
             </w:r>
           </w:p>
+          <w:p>
+            <w:pPr>
+              <w:rPr>
+                <w:sz w:val="16"/>
+                <w:szCs w:val="16"/>
+              </w:rPr>
+            </w:pPr>
+          </w:p>
+          <w:p>
+            <w:pPr>
+              <w:rPr>
+                <w:sz w:val="16"/>
+                <w:szCs w:val="16"/>
+              </w:rPr>
+            </w:pPr>
+            <w:r>
+              <w:rPr>
+                <w:sz w:val="16"/>
+                <w:szCs w:val="16"/>
+              </w:rPr>
+              <w:t>“I often experience painful sensations coming from my chest”</w:t>
+            </w:r>
+          </w:p>
         </w:tc>
         <w:tc>
           <w:tcPr>
@@ -4788,6 +4677,29 @@
                 <w:szCs w:val="16"/>
               </w:rPr>
               <w:t>“I often feel like I have difficulties breathing normally”</w:t>
+            </w:r>
+          </w:p>
+          <w:p>
+            <w:pPr>
+              <w:rPr>
+                <w:sz w:val="16"/>
+                <w:szCs w:val="16"/>
+              </w:rPr>
+            </w:pPr>
+          </w:p>
+          <w:p>
+            <w:pPr>
+              <w:rPr>
+                <w:sz w:val="16"/>
+                <w:szCs w:val="16"/>
+              </w:rPr>
+            </w:pPr>
+            <w:r>
+              <w:rPr>
+                <w:sz w:val="16"/>
+                <w:szCs w:val="16"/>
+              </w:rPr>
+              <w:t>“I often feel like I can’t get enough oxygen by breathing normally”</w:t>
             </w:r>
           </w:p>
           <w:p>
@@ -4924,6 +4836,29 @@
               <w:t>"My skin is very sensitive to pleasant stimulations (e.g., caressing)"</w:t>
             </w:r>
           </w:p>
+          <w:p>
+            <w:pPr>
+              <w:rPr>
+                <w:sz w:val="16"/>
+                <w:szCs w:val="16"/>
+              </w:rPr>
+            </w:pPr>
+          </w:p>
+          <w:p>
+            <w:pPr>
+              <w:rPr>
+                <w:sz w:val="16"/>
+                <w:szCs w:val="16"/>
+              </w:rPr>
+            </w:pPr>
+            <w:r>
+              <w:rPr>
+                <w:sz w:val="16"/>
+                <w:szCs w:val="16"/>
+              </w:rPr>
+              <w:t>“Changes in temperature (e.g., feeling feverish or cold) are the first things I notice when I am becoming ill”</w:t>
+            </w:r>
+          </w:p>
         </w:tc>
         <w:tc>
           <w:tcPr>
@@ -4948,7 +4883,14 @@
                 <w:sz w:val="16"/>
                 <w:szCs w:val="16"/>
               </w:rPr>
-              <w:t xml:space="preserve"> (e.g., when urinating)</w:t>
+              <w:t xml:space="preserve"> when urinating</w:t>
+            </w:r>
+            <w:r>
+              <w:rPr>
+                <w:sz w:val="16"/>
+                <w:szCs w:val="16"/>
+              </w:rPr>
+              <w:t xml:space="preserve"> or defecating</w:t>
             </w:r>
             <w:r>
               <w:rPr>
@@ -4985,7 +4927,14 @@
                 <w:sz w:val="16"/>
                 <w:szCs w:val="16"/>
               </w:rPr>
-              <w:t xml:space="preserve"> (e.g., when urinating)”</w:t>
+              <w:t xml:space="preserve"> </w:t>
+            </w:r>
+            <w:r>
+              <w:rPr>
+                <w:sz w:val="16"/>
+                <w:szCs w:val="16"/>
+              </w:rPr>
+              <w:t>when urinating or defecating”</w:t>
             </w:r>
           </w:p>
           <w:p>
@@ -5058,7 +5007,6 @@
                 <w:sz w:val="16"/>
                 <w:szCs w:val="16"/>
               </w:rPr>
-              <w:lastRenderedPageBreak/>
               <w:t>Sensitivity</w:t>
             </w:r>
             <w:commentRangeEnd w:id="3"/>
@@ -5265,26 +5213,111 @@
                 <w:sz w:val="16"/>
                 <w:szCs w:val="16"/>
               </w:rPr>
-              <w:t xml:space="preserve"> "Being </w:t>
-            </w:r>
-            <w:r>
-              <w:rPr>
-                <w:sz w:val="16"/>
-                <w:szCs w:val="16"/>
-              </w:rPr>
-              <w:t xml:space="preserve">relaxed </w:t>
-            </w:r>
-            <w:r>
-              <w:rPr>
-                <w:sz w:val="16"/>
-                <w:szCs w:val="16"/>
-              </w:rPr>
-              <w:t>corresponds to a very different bodily feeling compared to other states</w:t>
-            </w:r>
-            <w:r>
-              <w:rPr>
-                <w:b/>
-                <w:bCs/>
+              <w:t xml:space="preserve"> "Being</w:t>
+            </w:r>
+            <w:r>
+              <w:rPr>
+                <w:sz w:val="16"/>
+                <w:szCs w:val="16"/>
+              </w:rPr>
+              <w:t xml:space="preserve"> relaxed is a very different bodily feeling compared to other states (e.g., feeling anxious, sexually aroused, or after exercise)”</w:t>
+            </w:r>
+          </w:p>
+          <w:p>
+            <w:pPr>
+              <w:rPr>
+                <w:sz w:val="16"/>
+                <w:szCs w:val="16"/>
+              </w:rPr>
+            </w:pPr>
+          </w:p>
+          <w:p>
+            <w:pPr>
+              <w:rPr>
+                <w:sz w:val="16"/>
+                <w:szCs w:val="16"/>
+              </w:rPr>
+            </w:pPr>
+            <w:r>
+              <w:rPr>
+                <w:sz w:val="16"/>
+                <w:szCs w:val="16"/>
+              </w:rPr>
+              <w:t>"When something important is happening, I can feel it in my body"</w:t>
+            </w:r>
+          </w:p>
+        </w:tc>
+        <w:tc>
+          <w:tcPr>
+            <w:tcW w:w="0" w:type="auto"/>
+          </w:tcPr>
+          <w:p>
+            <w:pPr>
+              <w:rPr>
+                <w:sz w:val="16"/>
+                <w:szCs w:val="16"/>
+              </w:rPr>
+            </w:pPr>
+            <w:r>
+              <w:rPr>
+                <w:sz w:val="16"/>
+                <w:szCs w:val="16"/>
+              </w:rPr>
+              <w:t>"</w:t>
+            </w:r>
+            <w:r>
+              <w:rPr>
+                <w:sz w:val="16"/>
+                <w:szCs w:val="16"/>
+              </w:rPr>
+              <w:t>In general,</w:t>
+            </w:r>
+            <w:r>
+              <w:rPr>
+                <w:sz w:val="16"/>
+                <w:szCs w:val="16"/>
+              </w:rPr>
+              <w:t xml:space="preserve"> I </w:t>
+            </w:r>
+            <w:r>
+              <w:rPr>
+                <w:sz w:val="16"/>
+                <w:szCs w:val="16"/>
+              </w:rPr>
+              <w:t>am very sensitive to changes</w:t>
+            </w:r>
+            <w:r>
+              <w:rPr>
+                <w:sz w:val="16"/>
+                <w:szCs w:val="16"/>
+              </w:rPr>
+              <w:t xml:space="preserve"> in my heart rate"</w:t>
+            </w:r>
+          </w:p>
+          <w:p>
+            <w:pPr>
+              <w:rPr>
+                <w:sz w:val="16"/>
+                <w:szCs w:val="16"/>
+              </w:rPr>
+            </w:pPr>
+          </w:p>
+          <w:p>
+            <w:pPr>
+              <w:rPr>
+                <w:sz w:val="16"/>
+                <w:szCs w:val="16"/>
+              </w:rPr>
+            </w:pPr>
+            <w:r>
+              <w:rPr>
+                <w:sz w:val="16"/>
+                <w:szCs w:val="16"/>
+              </w:rPr>
+              <w:t>"I often notice</w:t>
+            </w:r>
+            <w:r>
+              <w:rPr>
                 <w:sz w:val="16"/>
                 <w:szCs w:val="16"/>
               </w:rPr>
@@ -5292,69 +5325,448 @@
             </w:r>
             <w:r>
               <w:rPr>
-                <w:b/>
-                <w:bCs/>
-                <w:color w:val="ED7D31" w:themeColor="accent2"/>
-                <w:sz w:val="16"/>
-                <w:szCs w:val="16"/>
-              </w:rPr>
-              <w:t>(</w:t>
-            </w:r>
-            <w:r>
-              <w:rPr>
-                <w:b/>
-                <w:bCs/>
-                <w:color w:val="ED7D31" w:themeColor="accent2"/>
-                <w:sz w:val="16"/>
-                <w:szCs w:val="16"/>
-              </w:rPr>
-              <w:t xml:space="preserve">e.g., </w:t>
-            </w:r>
-            <w:r>
-              <w:rPr>
-                <w:b/>
-                <w:bCs/>
-                <w:color w:val="ED7D31" w:themeColor="accent2"/>
-                <w:sz w:val="16"/>
-                <w:szCs w:val="16"/>
-              </w:rPr>
-              <w:t>feeling anxious</w:t>
-            </w:r>
-            <w:r>
-              <w:rPr>
-                <w:b/>
-                <w:bCs/>
-                <w:color w:val="ED7D31" w:themeColor="accent2"/>
-                <w:sz w:val="16"/>
-                <w:szCs w:val="16"/>
-              </w:rPr>
-              <w:t xml:space="preserve">, sexually aroused or after </w:t>
-            </w:r>
-            <w:r>
-              <w:rPr>
-                <w:b/>
-                <w:bCs/>
-                <w:color w:val="ED7D31" w:themeColor="accent2"/>
-                <w:sz w:val="16"/>
-                <w:szCs w:val="16"/>
-              </w:rPr>
-              <w:t>a physical effort</w:t>
-            </w:r>
-            <w:r>
-              <w:rPr>
-                <w:b/>
-                <w:bCs/>
-                <w:color w:val="ED7D31" w:themeColor="accent2"/>
-                <w:sz w:val="16"/>
-                <w:szCs w:val="16"/>
-              </w:rPr>
-              <w:t>)</w:t>
-            </w:r>
-            <w:r>
-              <w:rPr>
-                <w:b/>
-                <w:bCs/>
-                <w:color w:val="ED7D31" w:themeColor="accent2"/>
+                <w:sz w:val="16"/>
+                <w:szCs w:val="16"/>
+              </w:rPr>
+              <w:t xml:space="preserve">changes in </w:t>
+            </w:r>
+            <w:r>
+              <w:rPr>
+                <w:sz w:val="16"/>
+                <w:szCs w:val="16"/>
+              </w:rPr>
+              <w:t>my heart rate</w:t>
+            </w:r>
+            <w:r>
+              <w:rPr>
+                <w:sz w:val="16"/>
+                <w:szCs w:val="16"/>
+              </w:rPr>
+              <w:t>"</w:t>
+            </w:r>
+          </w:p>
+          <w:p>
+            <w:pPr>
+              <w:rPr>
+                <w:sz w:val="16"/>
+                <w:szCs w:val="16"/>
+              </w:rPr>
+            </w:pPr>
+          </w:p>
+          <w:p>
+            <w:pPr>
+              <w:rPr>
+                <w:sz w:val="16"/>
+                <w:szCs w:val="16"/>
+              </w:rPr>
+            </w:pPr>
+            <w:r>
+              <w:rPr>
+                <w:sz w:val="16"/>
+                <w:szCs w:val="16"/>
+              </w:rPr>
+              <w:t xml:space="preserve">"I </w:t>
+            </w:r>
+            <w:r>
+              <w:rPr>
+                <w:sz w:val="16"/>
+                <w:szCs w:val="16"/>
+              </w:rPr>
+              <w:t xml:space="preserve">can notice even very subtle changes </w:t>
+            </w:r>
+            <w:r>
+              <w:rPr>
+                <w:sz w:val="16"/>
+                <w:szCs w:val="16"/>
+              </w:rPr>
+              <w:t xml:space="preserve">in </w:t>
+            </w:r>
+            <w:r>
+              <w:rPr>
+                <w:sz w:val="16"/>
+                <w:szCs w:val="16"/>
+              </w:rPr>
+              <w:t>the way my h</w:t>
+            </w:r>
+            <w:r>
+              <w:rPr>
+                <w:sz w:val="16"/>
+                <w:szCs w:val="16"/>
+              </w:rPr>
+              <w:t xml:space="preserve">eart </w:t>
+            </w:r>
+            <w:r>
+              <w:rPr>
+                <w:sz w:val="16"/>
+                <w:szCs w:val="16"/>
+              </w:rPr>
+              <w:t>beats</w:t>
+            </w:r>
+            <w:r>
+              <w:rPr>
+                <w:sz w:val="16"/>
+                <w:szCs w:val="16"/>
+              </w:rPr>
+              <w:t>"</w:t>
+            </w:r>
+          </w:p>
+          <w:p>
+            <w:pPr>
+              <w:rPr>
+                <w:sz w:val="16"/>
+                <w:szCs w:val="16"/>
+              </w:rPr>
+            </w:pPr>
+          </w:p>
+          <w:p>
+            <w:pPr>
+              <w:rPr>
+                <w:sz w:val="16"/>
+                <w:szCs w:val="16"/>
+              </w:rPr>
+            </w:pPr>
+            <w:r>
+              <w:rPr>
+                <w:sz w:val="16"/>
+                <w:szCs w:val="16"/>
+              </w:rPr>
+              <w:t>“</w:t>
+            </w:r>
+            <w:r>
+              <w:rPr>
+                <w:sz w:val="16"/>
+                <w:szCs w:val="16"/>
+              </w:rPr>
+              <w:t xml:space="preserve">I </w:t>
+            </w:r>
+            <w:r>
+              <w:rPr>
+                <w:sz w:val="16"/>
+                <w:szCs w:val="16"/>
+              </w:rPr>
+              <w:t>am always very aware of</w:t>
+            </w:r>
+            <w:r>
+              <w:rPr>
+                <w:sz w:val="16"/>
+                <w:szCs w:val="16"/>
+              </w:rPr>
+              <w:t xml:space="preserve"> my heartbeats</w:t>
+            </w:r>
+            <w:r>
+              <w:rPr>
+                <w:sz w:val="16"/>
+                <w:szCs w:val="16"/>
+              </w:rPr>
+              <w:t>, even when I am calm”</w:t>
+            </w:r>
+          </w:p>
+          <w:p>
+            <w:pPr>
+              <w:rPr>
+                <w:sz w:val="16"/>
+                <w:szCs w:val="16"/>
+              </w:rPr>
+            </w:pPr>
+          </w:p>
+          <w:p>
+            <w:pPr>
+              <w:rPr>
+                <w:sz w:val="16"/>
+                <w:szCs w:val="16"/>
+              </w:rPr>
+            </w:pPr>
+            <w:r>
+              <w:rPr>
+                <w:sz w:val="16"/>
+                <w:szCs w:val="16"/>
+              </w:rPr>
+              <w:t>“I only notice my heart when it is thumping in my chest”</w:t>
+            </w:r>
+          </w:p>
+          <w:p>
+            <w:pPr>
+              <w:rPr>
+                <w:sz w:val="16"/>
+                <w:szCs w:val="16"/>
+              </w:rPr>
+            </w:pPr>
+          </w:p>
+          <w:p>
+            <w:pPr>
+              <w:rPr>
+                <w:sz w:val="16"/>
+                <w:szCs w:val="16"/>
+              </w:rPr>
+            </w:pPr>
+            <w:r>
+              <w:rPr>
+                <w:sz w:val="16"/>
+                <w:szCs w:val="16"/>
+              </w:rPr>
+              <w:t>“I often try to feel my heart with my hands (e.g., by putting my hand on my chest)”</w:t>
+            </w:r>
+          </w:p>
+          <w:p>
+            <w:pPr>
+              <w:rPr>
+                <w:sz w:val="16"/>
+                <w:szCs w:val="16"/>
+              </w:rPr>
+            </w:pPr>
+          </w:p>
+          <w:p>
+            <w:pPr>
+              <w:rPr>
+                <w:sz w:val="16"/>
+                <w:szCs w:val="16"/>
+              </w:rPr>
+            </w:pPr>
+            <w:r>
+              <w:rPr>
+                <w:sz w:val="16"/>
+                <w:szCs w:val="16"/>
+              </w:rPr>
+              <w:t>"When something important is happening, I can immediately feel changes in my heart rate"</w:t>
+            </w:r>
+          </w:p>
+          <w:p>
+            <w:pPr>
+              <w:rPr>
+                <w:sz w:val="16"/>
+                <w:szCs w:val="16"/>
+              </w:rPr>
+            </w:pPr>
+          </w:p>
+          <w:p>
+            <w:pPr>
+              <w:rPr>
+                <w:color w:val="70AD47" w:themeColor="accent6"/>
+                <w:sz w:val="16"/>
+                <w:szCs w:val="16"/>
+              </w:rPr>
+            </w:pPr>
+            <w:r>
+              <w:rPr>
+                <w:color w:val="70AD47" w:themeColor="accent6"/>
+                <w:sz w:val="16"/>
+                <w:szCs w:val="16"/>
+              </w:rPr>
+              <w:t>“In general, I am very sensitive and attentive to the questions I am currently answering”</w:t>
+            </w:r>
+          </w:p>
+          <w:p>
+            <w:pPr>
+              <w:rPr>
+                <w:sz w:val="16"/>
+                <w:szCs w:val="16"/>
+              </w:rPr>
+            </w:pPr>
+          </w:p>
+        </w:tc>
+        <w:tc>
+          <w:tcPr>
+            <w:tcW w:w="0" w:type="auto"/>
+          </w:tcPr>
+          <w:p>
+            <w:pPr>
+              <w:rPr>
+                <w:sz w:val="16"/>
+                <w:szCs w:val="16"/>
+              </w:rPr>
+            </w:pPr>
+            <w:r>
+              <w:rPr>
+                <w:sz w:val="16"/>
+                <w:szCs w:val="16"/>
+              </w:rPr>
+              <w:t>"</w:t>
+            </w:r>
+            <w:r>
+              <w:rPr>
+                <w:sz w:val="16"/>
+                <w:szCs w:val="16"/>
+              </w:rPr>
+              <w:t>In general,</w:t>
+            </w:r>
+            <w:r>
+              <w:rPr>
+                <w:sz w:val="16"/>
+                <w:szCs w:val="16"/>
+              </w:rPr>
+              <w:t xml:space="preserve"> I </w:t>
+            </w:r>
+            <w:r>
+              <w:rPr>
+                <w:sz w:val="16"/>
+                <w:szCs w:val="16"/>
+              </w:rPr>
+              <w:t>am very sensitive to changes</w:t>
+            </w:r>
+            <w:r>
+              <w:rPr>
+                <w:sz w:val="16"/>
+                <w:szCs w:val="16"/>
+              </w:rPr>
+              <w:t xml:space="preserve"> in </w:t>
+            </w:r>
+            <w:r>
+              <w:rPr>
+                <w:sz w:val="16"/>
+                <w:szCs w:val="16"/>
+              </w:rPr>
+              <w:t>my breathing</w:t>
+            </w:r>
+            <w:r>
+              <w:rPr>
+                <w:sz w:val="16"/>
+                <w:szCs w:val="16"/>
+              </w:rPr>
+              <w:t>"</w:t>
+            </w:r>
+          </w:p>
+          <w:p>
+            <w:pPr>
+              <w:rPr>
+                <w:sz w:val="16"/>
+                <w:szCs w:val="16"/>
+              </w:rPr>
+            </w:pPr>
+          </w:p>
+          <w:p>
+            <w:pPr>
+              <w:rPr>
+                <w:sz w:val="16"/>
+                <w:szCs w:val="16"/>
+              </w:rPr>
+            </w:pPr>
+            <w:r>
+              <w:rPr>
+                <w:sz w:val="16"/>
+                <w:szCs w:val="16"/>
+              </w:rPr>
+              <w:t xml:space="preserve">"I often notice changes in </w:t>
+            </w:r>
+            <w:r>
+              <w:rPr>
+                <w:sz w:val="16"/>
+                <w:szCs w:val="16"/>
+              </w:rPr>
+              <w:t>my breathing</w:t>
+            </w:r>
+            <w:r>
+              <w:rPr>
+                <w:sz w:val="16"/>
+                <w:szCs w:val="16"/>
+              </w:rPr>
+              <w:t>"</w:t>
+            </w:r>
+          </w:p>
+          <w:p>
+            <w:pPr>
+              <w:rPr>
+                <w:sz w:val="16"/>
+                <w:szCs w:val="16"/>
+              </w:rPr>
+            </w:pPr>
+          </w:p>
+          <w:p>
+            <w:pPr>
+              <w:rPr>
+                <w:sz w:val="16"/>
+                <w:szCs w:val="16"/>
+              </w:rPr>
+            </w:pPr>
+            <w:r>
+              <w:rPr>
+                <w:sz w:val="16"/>
+                <w:szCs w:val="16"/>
+              </w:rPr>
+              <w:t xml:space="preserve">"I </w:t>
+            </w:r>
+            <w:r>
+              <w:rPr>
+                <w:sz w:val="16"/>
+                <w:szCs w:val="16"/>
+              </w:rPr>
+              <w:t xml:space="preserve">can notice even very subtle changes </w:t>
+            </w:r>
+            <w:r>
+              <w:rPr>
+                <w:sz w:val="16"/>
+                <w:szCs w:val="16"/>
+              </w:rPr>
+              <w:t xml:space="preserve">in </w:t>
+            </w:r>
+            <w:r>
+              <w:rPr>
+                <w:sz w:val="16"/>
+                <w:szCs w:val="16"/>
+              </w:rPr>
+              <w:t>my breathing</w:t>
+            </w:r>
+            <w:r>
+              <w:rPr>
+                <w:sz w:val="16"/>
+                <w:szCs w:val="16"/>
+              </w:rPr>
+              <w:t>"</w:t>
+            </w:r>
+          </w:p>
+          <w:p>
+            <w:pPr>
+              <w:rPr>
+                <w:sz w:val="16"/>
+                <w:szCs w:val="16"/>
+              </w:rPr>
+            </w:pPr>
+          </w:p>
+          <w:p>
+            <w:pPr>
+              <w:rPr>
+                <w:sz w:val="16"/>
+                <w:szCs w:val="16"/>
+              </w:rPr>
+            </w:pPr>
+            <w:r>
+              <w:rPr>
+                <w:sz w:val="16"/>
+                <w:szCs w:val="16"/>
+              </w:rPr>
+              <w:t>“I am always very aware of how I am breathing, even when I am calm”</w:t>
+            </w:r>
+          </w:p>
+          <w:p>
+            <w:pPr>
+              <w:rPr>
+                <w:sz w:val="16"/>
+                <w:szCs w:val="16"/>
+              </w:rPr>
+            </w:pPr>
+          </w:p>
+          <w:p>
+            <w:pPr>
+              <w:rPr>
+                <w:sz w:val="16"/>
+                <w:szCs w:val="16"/>
+              </w:rPr>
+            </w:pPr>
+            <w:r>
+              <w:rPr>
+                <w:sz w:val="16"/>
+                <w:szCs w:val="16"/>
+              </w:rPr>
+              <w:t>“I often only notice how I am breathing when</w:t>
+            </w:r>
+            <w:r>
+              <w:rPr>
+                <w:sz w:val="16"/>
+                <w:szCs w:val="16"/>
+              </w:rPr>
+              <w:t xml:space="preserve"> it becomes loud</w:t>
+            </w:r>
+            <w:r>
+              <w:rPr>
                 <w:sz w:val="16"/>
                 <w:szCs w:val="16"/>
               </w:rPr>
@@ -5381,7 +5793,21 @@
                 <w:sz w:val="16"/>
                 <w:szCs w:val="16"/>
               </w:rPr>
-              <w:t>"When something important is happening, I can feel it in my body"</w:t>
+              <w:t xml:space="preserve">"When something important is happening, I can immediately feel changes in </w:t>
+            </w:r>
+            <w:r>
+              <w:rPr>
+                <w:sz w:val="16"/>
+                <w:szCs w:val="16"/>
+              </w:rPr>
+              <w:t>my breathing</w:t>
+            </w:r>
+            <w:r>
+              <w:rPr>
+                <w:sz w:val="16"/>
+                <w:szCs w:val="16"/>
+              </w:rPr>
+              <w:t>"</w:t>
             </w:r>
           </w:p>
         </w:tc>
@@ -5408,6 +5834,250 @@
                 <w:sz w:val="16"/>
                 <w:szCs w:val="16"/>
               </w:rPr>
+              <w:t xml:space="preserve">In general, </w:t>
+            </w:r>
+            <w:r>
+              <w:rPr>
+                <w:sz w:val="16"/>
+                <w:szCs w:val="16"/>
+              </w:rPr>
+              <w:t xml:space="preserve">I </w:t>
+            </w:r>
+            <w:r>
+              <w:rPr>
+                <w:sz w:val="16"/>
+                <w:szCs w:val="16"/>
+              </w:rPr>
+              <w:t>am very sensitive to what my stomach is doing”</w:t>
+            </w:r>
+          </w:p>
+          <w:p>
+            <w:pPr>
+              <w:rPr>
+                <w:sz w:val="16"/>
+                <w:szCs w:val="16"/>
+              </w:rPr>
+            </w:pPr>
+          </w:p>
+          <w:p>
+            <w:pPr>
+              <w:rPr>
+                <w:sz w:val="16"/>
+                <w:szCs w:val="16"/>
+              </w:rPr>
+            </w:pPr>
+            <w:r>
+              <w:rPr>
+                <w:sz w:val="16"/>
+                <w:szCs w:val="16"/>
+              </w:rPr>
+              <w:t xml:space="preserve">"I </w:t>
+            </w:r>
+            <w:r>
+              <w:rPr>
+                <w:sz w:val="16"/>
+                <w:szCs w:val="16"/>
+              </w:rPr>
+              <w:t xml:space="preserve">can notice even very subtle changes </w:t>
+            </w:r>
+            <w:r>
+              <w:rPr>
+                <w:sz w:val="16"/>
+                <w:szCs w:val="16"/>
+              </w:rPr>
+              <w:t xml:space="preserve">in </w:t>
+            </w:r>
+            <w:r>
+              <w:rPr>
+                <w:sz w:val="16"/>
+                <w:szCs w:val="16"/>
+              </w:rPr>
+              <w:t>what my stomach is doing</w:t>
+            </w:r>
+            <w:r>
+              <w:rPr>
+                <w:sz w:val="16"/>
+                <w:szCs w:val="16"/>
+              </w:rPr>
+              <w:t>"</w:t>
+            </w:r>
+          </w:p>
+          <w:p>
+            <w:pPr>
+              <w:rPr>
+                <w:sz w:val="16"/>
+                <w:szCs w:val="16"/>
+              </w:rPr>
+            </w:pPr>
+          </w:p>
+          <w:p>
+            <w:pPr>
+              <w:rPr>
+                <w:sz w:val="16"/>
+                <w:szCs w:val="16"/>
+              </w:rPr>
+            </w:pPr>
+            <w:r>
+              <w:rPr>
+                <w:sz w:val="16"/>
+                <w:szCs w:val="16"/>
+              </w:rPr>
+              <w:t>“I am always very aware of what my stomach is doing, even when I am calm”</w:t>
+            </w:r>
+          </w:p>
+          <w:p>
+            <w:pPr>
+              <w:rPr>
+                <w:sz w:val="16"/>
+                <w:szCs w:val="16"/>
+              </w:rPr>
+            </w:pPr>
+          </w:p>
+          <w:p>
+            <w:pPr>
+              <w:rPr>
+                <w:sz w:val="16"/>
+                <w:szCs w:val="16"/>
+              </w:rPr>
+            </w:pPr>
+            <w:r>
+              <w:rPr>
+                <w:sz w:val="16"/>
+                <w:szCs w:val="16"/>
+              </w:rPr>
+              <w:t>"I often check the smell of my own breath"</w:t>
+            </w:r>
+          </w:p>
+          <w:p>
+            <w:pPr>
+              <w:rPr>
+                <w:sz w:val="16"/>
+                <w:szCs w:val="16"/>
+              </w:rPr>
+            </w:pPr>
+          </w:p>
+          <w:p>
+            <w:pPr>
+              <w:rPr>
+                <w:sz w:val="16"/>
+                <w:szCs w:val="16"/>
+              </w:rPr>
+            </w:pPr>
+            <w:r>
+              <w:rPr>
+                <w:sz w:val="16"/>
+                <w:szCs w:val="16"/>
+              </w:rPr>
+              <w:t>"I often check the smell of my farts"</w:t>
+            </w:r>
+          </w:p>
+          <w:p>
+            <w:pPr>
+              <w:rPr>
+                <w:sz w:val="16"/>
+                <w:szCs w:val="16"/>
+              </w:rPr>
+            </w:pPr>
+          </w:p>
+          <w:p>
+            <w:pPr>
+              <w:rPr>
+                <w:sz w:val="16"/>
+                <w:szCs w:val="16"/>
+              </w:rPr>
+            </w:pPr>
+            <w:r>
+              <w:rPr>
+                <w:sz w:val="16"/>
+                <w:szCs w:val="16"/>
+              </w:rPr>
+              <w:t xml:space="preserve">"I often </w:t>
+            </w:r>
+            <w:r>
+              <w:rPr>
+                <w:sz w:val="16"/>
+                <w:szCs w:val="16"/>
+              </w:rPr>
+              <w:t>pay attention to the noises of my stomach</w:t>
+            </w:r>
+            <w:r>
+              <w:rPr>
+                <w:sz w:val="16"/>
+                <w:szCs w:val="16"/>
+              </w:rPr>
+              <w:t>"</w:t>
+            </w:r>
+          </w:p>
+          <w:p>
+            <w:pPr>
+              <w:rPr>
+                <w:sz w:val="16"/>
+                <w:szCs w:val="16"/>
+              </w:rPr>
+            </w:pPr>
+          </w:p>
+          <w:p>
+            <w:pPr>
+              <w:rPr>
+                <w:sz w:val="16"/>
+                <w:szCs w:val="16"/>
+              </w:rPr>
+            </w:pPr>
+            <w:r>
+              <w:rPr>
+                <w:b/>
+                <w:bCs/>
+                <w:color w:val="70AD47" w:themeColor="accent6"/>
+                <w:sz w:val="16"/>
+                <w:szCs w:val="16"/>
+              </w:rPr>
+              <w:t>“I am always very aware of the answers I am giving</w:t>
+            </w:r>
+            <w:r>
+              <w:rPr>
+                <w:b/>
+                <w:bCs/>
+                <w:color w:val="70AD47" w:themeColor="accent6"/>
+                <w:sz w:val="16"/>
+                <w:szCs w:val="16"/>
+              </w:rPr>
+              <w:t xml:space="preserve"> right now</w:t>
+            </w:r>
+            <w:r>
+              <w:rPr>
+                <w:b/>
+                <w:bCs/>
+                <w:color w:val="70AD47" w:themeColor="accent6"/>
+                <w:sz w:val="16"/>
+                <w:szCs w:val="16"/>
+              </w:rPr>
+              <w:t>”</w:t>
+            </w:r>
+          </w:p>
+        </w:tc>
+        <w:tc>
+          <w:tcPr>
+            <w:tcW w:w="0" w:type="auto"/>
+          </w:tcPr>
+          <w:p>
+            <w:pPr>
+              <w:rPr>
+                <w:sz w:val="16"/>
+                <w:szCs w:val="16"/>
+              </w:rPr>
+            </w:pPr>
+            <w:r>
+              <w:rPr>
+                <w:sz w:val="16"/>
+                <w:szCs w:val="16"/>
+              </w:rPr>
+              <w:t>"</w:t>
+            </w:r>
+            <w:r>
+              <w:rPr>
+                <w:sz w:val="16"/>
+                <w:szCs w:val="16"/>
+              </w:rPr>
               <w:t>In general,</w:t>
             </w:r>
             <w:r>
@@ -5429,51 +6099,14 @@
                 <w:sz w:val="16"/>
                 <w:szCs w:val="16"/>
               </w:rPr>
-              <w:t xml:space="preserve"> in my heart rate"</w:t>
-            </w:r>
-          </w:p>
-          <w:p>
-            <w:pPr>
-              <w:rPr>
-                <w:sz w:val="16"/>
-                <w:szCs w:val="16"/>
-              </w:rPr>
-            </w:pPr>
-          </w:p>
-          <w:p>
-            <w:pPr>
-              <w:rPr>
-                <w:sz w:val="16"/>
-                <w:szCs w:val="16"/>
-              </w:rPr>
-            </w:pPr>
-            <w:r>
-              <w:rPr>
-                <w:sz w:val="16"/>
-                <w:szCs w:val="16"/>
-              </w:rPr>
-              <w:t>"I often notice</w:t>
-            </w:r>
-            <w:r>
-              <w:rPr>
-                <w:sz w:val="16"/>
-                <w:szCs w:val="16"/>
-              </w:rPr>
-              <w:t xml:space="preserve"> </w:t>
-            </w:r>
-            <w:r>
-              <w:rPr>
-                <w:sz w:val="16"/>
-                <w:szCs w:val="16"/>
-              </w:rPr>
-              <w:t xml:space="preserve">changes in </w:t>
-            </w:r>
-            <w:r>
-              <w:rPr>
-                <w:sz w:val="16"/>
-                <w:szCs w:val="16"/>
-              </w:rPr>
-              <w:t>my heart rate</w:t>
+              <w:t xml:space="preserve"> in </w:t>
+            </w:r>
+            <w:r>
+              <w:rPr>
+                <w:sz w:val="16"/>
+                <w:szCs w:val="16"/>
+              </w:rPr>
+              <w:t>my genital organs</w:t>
             </w:r>
             <w:r>
               <w:rPr>
@@ -5524,21 +6157,7 @@
                 <w:sz w:val="16"/>
                 <w:szCs w:val="16"/>
               </w:rPr>
-              <w:t>the way my h</w:t>
-            </w:r>
-            <w:r>
-              <w:rPr>
-                <w:sz w:val="16"/>
-                <w:szCs w:val="16"/>
-              </w:rPr>
-              <w:t xml:space="preserve">eart </w:t>
-            </w:r>
-            <w:r>
-              <w:rPr>
-                <w:sz w:val="16"/>
-                <w:szCs w:val="16"/>
-              </w:rPr>
-              <w:t>beats</w:t>
+              <w:t>the state of my genital organs</w:t>
             </w:r>
             <w:r>
               <w:rPr>
@@ -5568,6 +6187,123 @@
                 <w:sz w:val="16"/>
                 <w:szCs w:val="16"/>
               </w:rPr>
+              <w:t>“I am always very aware of the state of my genital organs, even when I am calm”</w:t>
+            </w:r>
+          </w:p>
+        </w:tc>
+        <w:tc>
+          <w:tcPr>
+            <w:tcW w:w="0" w:type="auto"/>
+          </w:tcPr>
+          <w:p>
+            <w:pPr>
+              <w:rPr>
+                <w:sz w:val="16"/>
+                <w:szCs w:val="16"/>
+              </w:rPr>
+            </w:pPr>
+            <w:r>
+              <w:rPr>
+                <w:sz w:val="16"/>
+                <w:szCs w:val="16"/>
+              </w:rPr>
+              <w:t>"</w:t>
+            </w:r>
+            <w:r>
+              <w:rPr>
+                <w:sz w:val="16"/>
+                <w:szCs w:val="16"/>
+              </w:rPr>
+              <w:t>In general, my skin is very sensitive</w:t>
+            </w:r>
+            <w:r>
+              <w:rPr>
+                <w:sz w:val="16"/>
+                <w:szCs w:val="16"/>
+              </w:rPr>
+              <w:t>"</w:t>
+            </w:r>
+          </w:p>
+          <w:p>
+            <w:pPr>
+              <w:rPr>
+                <w:sz w:val="16"/>
+                <w:szCs w:val="16"/>
+              </w:rPr>
+            </w:pPr>
+          </w:p>
+          <w:p>
+            <w:pPr>
+              <w:rPr>
+                <w:sz w:val="16"/>
+                <w:szCs w:val="16"/>
+              </w:rPr>
+            </w:pPr>
+            <w:r>
+              <w:rPr>
+                <w:sz w:val="16"/>
+                <w:szCs w:val="16"/>
+              </w:rPr>
+              <w:t xml:space="preserve">"I </w:t>
+            </w:r>
+            <w:r>
+              <w:rPr>
+                <w:sz w:val="16"/>
+                <w:szCs w:val="16"/>
+              </w:rPr>
+              <w:t>can notice even very subtle stimulations to my skin (e.g., very light touches)</w:t>
+            </w:r>
+            <w:r>
+              <w:rPr>
+                <w:sz w:val="16"/>
+                <w:szCs w:val="16"/>
+              </w:rPr>
+              <w:t>"</w:t>
+            </w:r>
+          </w:p>
+          <w:p>
+            <w:pPr>
+              <w:rPr>
+                <w:sz w:val="16"/>
+                <w:szCs w:val="16"/>
+              </w:rPr>
+            </w:pPr>
+          </w:p>
+          <w:p>
+            <w:pPr>
+              <w:rPr>
+                <w:sz w:val="16"/>
+                <w:szCs w:val="16"/>
+              </w:rPr>
+            </w:pPr>
+            <w:r>
+              <w:rPr>
+                <w:sz w:val="16"/>
+                <w:szCs w:val="16"/>
+              </w:rPr>
+              <w:t>“I can notice even very subtle changes if my skin becomes dry or sweaty”</w:t>
+            </w:r>
+          </w:p>
+          <w:p>
+            <w:pPr>
+              <w:rPr>
+                <w:sz w:val="16"/>
+                <w:szCs w:val="16"/>
+              </w:rPr>
+            </w:pPr>
+          </w:p>
+          <w:p>
+            <w:pPr>
+              <w:rPr>
+                <w:sz w:val="16"/>
+                <w:szCs w:val="16"/>
+              </w:rPr>
+            </w:pPr>
+            <w:r>
+              <w:rPr>
+                <w:sz w:val="16"/>
+                <w:szCs w:val="16"/>
+              </w:rPr>
               <w:t>“</w:t>
             </w:r>
             <w:r>
@@ -5582,128 +6318,52 @@
                 <w:sz w:val="16"/>
                 <w:szCs w:val="16"/>
               </w:rPr>
-              <w:t>am always very aware of</w:t>
-            </w:r>
-            <w:r>
-              <w:rPr>
-                <w:sz w:val="16"/>
-                <w:szCs w:val="16"/>
-              </w:rPr>
-              <w:t xml:space="preserve"> my heartbeats</w:t>
-            </w:r>
-            <w:r>
-              <w:rPr>
-                <w:sz w:val="16"/>
-                <w:szCs w:val="16"/>
-              </w:rPr>
-              <w:t>, even when I am calm”</w:t>
-            </w:r>
-          </w:p>
-          <w:p>
-            <w:pPr>
-              <w:rPr>
-                <w:sz w:val="16"/>
-                <w:szCs w:val="16"/>
-              </w:rPr>
-            </w:pPr>
-          </w:p>
-          <w:p>
-            <w:pPr>
-              <w:rPr>
-                <w:sz w:val="16"/>
-                <w:szCs w:val="16"/>
-              </w:rPr>
-            </w:pPr>
-            <w:r>
-              <w:rPr>
-                <w:sz w:val="16"/>
-                <w:szCs w:val="16"/>
-              </w:rPr>
-              <w:t>“I only notice my heart when it is thumping in my chest”</w:t>
-            </w:r>
-          </w:p>
-          <w:p>
-            <w:pPr>
-              <w:rPr>
-                <w:sz w:val="16"/>
-                <w:szCs w:val="16"/>
-              </w:rPr>
-            </w:pPr>
-          </w:p>
-          <w:p>
-            <w:pPr>
-              <w:rPr>
-                <w:sz w:val="16"/>
-                <w:szCs w:val="16"/>
-              </w:rPr>
-            </w:pPr>
-            <w:r>
-              <w:rPr>
-                <w:sz w:val="16"/>
-                <w:szCs w:val="16"/>
-              </w:rPr>
-              <w:t>“I often try to feel my heart with my hands (e.g., by putting my hand on my chest)”</w:t>
-            </w:r>
-          </w:p>
-          <w:p>
-            <w:pPr>
-              <w:rPr>
-                <w:sz w:val="16"/>
-                <w:szCs w:val="16"/>
-              </w:rPr>
-            </w:pPr>
-          </w:p>
-          <w:p>
-            <w:pPr>
-              <w:rPr>
-                <w:sz w:val="16"/>
-                <w:szCs w:val="16"/>
-              </w:rPr>
-            </w:pPr>
-            <w:r>
-              <w:rPr>
-                <w:sz w:val="16"/>
-                <w:szCs w:val="16"/>
-              </w:rPr>
-              <w:t>"When something important is happening, I can immediately feel changes in my heart rate"</w:t>
-            </w:r>
-          </w:p>
-          <w:p>
-            <w:pPr>
-              <w:rPr>
-                <w:sz w:val="16"/>
-                <w:szCs w:val="16"/>
-              </w:rPr>
-            </w:pPr>
-          </w:p>
-          <w:p>
-            <w:pPr>
-              <w:rPr>
-                <w:sz w:val="16"/>
-                <w:szCs w:val="16"/>
-              </w:rPr>
-            </w:pPr>
-            <w:r>
-              <w:rPr>
-                <w:color w:val="70AD47" w:themeColor="accent6"/>
-                <w:sz w:val="16"/>
-                <w:szCs w:val="16"/>
-              </w:rPr>
-              <w:t>“In general, I am very sensitive and attentive to the questions I am currently answering”</w:t>
-            </w:r>
-          </w:p>
-        </w:tc>
-        <w:tc>
-          <w:tcPr>
-            <w:tcW w:w="0" w:type="auto"/>
-          </w:tcPr>
-          <w:p>
-            <w:pPr>
-              <w:rPr>
-                <w:sz w:val="16"/>
-                <w:szCs w:val="16"/>
-              </w:rPr>
-            </w:pPr>
+              <w:t>am always very aware if my hands and feet are cold or warm”</w:t>
+            </w:r>
+          </w:p>
+          <w:p>
+            <w:pPr>
+              <w:rPr>
+                <w:sz w:val="16"/>
+                <w:szCs w:val="16"/>
+              </w:rPr>
+            </w:pPr>
+          </w:p>
+          <w:p>
+            <w:pPr>
+              <w:rPr>
+                <w:sz w:val="16"/>
+                <w:szCs w:val="16"/>
+              </w:rPr>
+            </w:pPr>
+            <w:r>
+              <w:rPr>
+                <w:sz w:val="16"/>
+                <w:szCs w:val="16"/>
+              </w:rPr>
+              <w:t xml:space="preserve">"I often </w:t>
+            </w:r>
+            <w:r>
+              <w:rPr>
+                <w:sz w:val="16"/>
+                <w:szCs w:val="16"/>
+              </w:rPr>
+              <w:t xml:space="preserve">check the </w:t>
+            </w:r>
+            <w:r>
+              <w:rPr>
+                <w:sz w:val="16"/>
+                <w:szCs w:val="16"/>
+              </w:rPr>
+              <w:t xml:space="preserve">smell </w:t>
+            </w:r>
+            <w:r>
+              <w:rPr>
+                <w:sz w:val="16"/>
+                <w:szCs w:val="16"/>
+              </w:rPr>
+              <w:t>of my armpits</w:t>
+            </w:r>
             <w:r>
               <w:rPr>
                 <w:sz w:val="16"/>
@@ -5711,707 +6371,6 @@
               </w:rPr>
               <w:t>"</w:t>
             </w:r>
-            <w:r>
-              <w:rPr>
-                <w:sz w:val="16"/>
-                <w:szCs w:val="16"/>
-              </w:rPr>
-              <w:t>In general,</w:t>
-            </w:r>
-            <w:r>
-              <w:rPr>
-                <w:sz w:val="16"/>
-                <w:szCs w:val="16"/>
-              </w:rPr>
-              <w:t xml:space="preserve"> I </w:t>
-            </w:r>
-            <w:r>
-              <w:rPr>
-                <w:sz w:val="16"/>
-                <w:szCs w:val="16"/>
-              </w:rPr>
-              <w:t>am very sensitive to changes</w:t>
-            </w:r>
-            <w:r>
-              <w:rPr>
-                <w:sz w:val="16"/>
-                <w:szCs w:val="16"/>
-              </w:rPr>
-              <w:t xml:space="preserve"> in </w:t>
-            </w:r>
-            <w:r>
-              <w:rPr>
-                <w:sz w:val="16"/>
-                <w:szCs w:val="16"/>
-              </w:rPr>
-              <w:t>the way I breath</w:t>
-            </w:r>
-            <w:r>
-              <w:rPr>
-                <w:sz w:val="16"/>
-                <w:szCs w:val="16"/>
-              </w:rPr>
-              <w:t>e</w:t>
-            </w:r>
-            <w:r>
-              <w:rPr>
-                <w:sz w:val="16"/>
-                <w:szCs w:val="16"/>
-              </w:rPr>
-              <w:t>"</w:t>
-            </w:r>
-          </w:p>
-          <w:p>
-            <w:pPr>
-              <w:rPr>
-                <w:sz w:val="16"/>
-                <w:szCs w:val="16"/>
-              </w:rPr>
-            </w:pPr>
-          </w:p>
-          <w:p>
-            <w:pPr>
-              <w:rPr>
-                <w:sz w:val="16"/>
-                <w:szCs w:val="16"/>
-              </w:rPr>
-            </w:pPr>
-            <w:r>
-              <w:rPr>
-                <w:sz w:val="16"/>
-                <w:szCs w:val="16"/>
-              </w:rPr>
-              <w:t>"I often notice changes in the way I breath</w:t>
-            </w:r>
-            <w:r>
-              <w:rPr>
-                <w:sz w:val="16"/>
-                <w:szCs w:val="16"/>
-              </w:rPr>
-              <w:t>e</w:t>
-            </w:r>
-            <w:r>
-              <w:rPr>
-                <w:sz w:val="16"/>
-                <w:szCs w:val="16"/>
-              </w:rPr>
-              <w:t>"</w:t>
-            </w:r>
-          </w:p>
-          <w:p>
-            <w:pPr>
-              <w:rPr>
-                <w:sz w:val="16"/>
-                <w:szCs w:val="16"/>
-              </w:rPr>
-            </w:pPr>
-          </w:p>
-          <w:p>
-            <w:pPr>
-              <w:rPr>
-                <w:sz w:val="16"/>
-                <w:szCs w:val="16"/>
-              </w:rPr>
-            </w:pPr>
-            <w:r>
-              <w:rPr>
-                <w:sz w:val="16"/>
-                <w:szCs w:val="16"/>
-              </w:rPr>
-              <w:t xml:space="preserve">"I </w:t>
-            </w:r>
-            <w:r>
-              <w:rPr>
-                <w:sz w:val="16"/>
-                <w:szCs w:val="16"/>
-              </w:rPr>
-              <w:t xml:space="preserve">can notice even very subtle changes </w:t>
-            </w:r>
-            <w:r>
-              <w:rPr>
-                <w:sz w:val="16"/>
-                <w:szCs w:val="16"/>
-              </w:rPr>
-              <w:t xml:space="preserve">in </w:t>
-            </w:r>
-            <w:r>
-              <w:rPr>
-                <w:sz w:val="16"/>
-                <w:szCs w:val="16"/>
-              </w:rPr>
-              <w:t xml:space="preserve">the way </w:t>
-            </w:r>
-            <w:r>
-              <w:rPr>
-                <w:sz w:val="16"/>
-                <w:szCs w:val="16"/>
-              </w:rPr>
-              <w:t>I breathe</w:t>
-            </w:r>
-            <w:r>
-              <w:rPr>
-                <w:sz w:val="16"/>
-                <w:szCs w:val="16"/>
-              </w:rPr>
-              <w:t>"</w:t>
-            </w:r>
-          </w:p>
-          <w:p>
-            <w:pPr>
-              <w:rPr>
-                <w:sz w:val="16"/>
-                <w:szCs w:val="16"/>
-              </w:rPr>
-            </w:pPr>
-          </w:p>
-          <w:p>
-            <w:pPr>
-              <w:rPr>
-                <w:sz w:val="16"/>
-                <w:szCs w:val="16"/>
-              </w:rPr>
-            </w:pPr>
-            <w:r>
-              <w:rPr>
-                <w:sz w:val="16"/>
-                <w:szCs w:val="16"/>
-              </w:rPr>
-              <w:t>“I am always very aware of how I am breathing, even when I am calm”</w:t>
-            </w:r>
-          </w:p>
-          <w:p>
-            <w:pPr>
-              <w:rPr>
-                <w:sz w:val="16"/>
-                <w:szCs w:val="16"/>
-              </w:rPr>
-            </w:pPr>
-          </w:p>
-          <w:p>
-            <w:pPr>
-              <w:rPr>
-                <w:sz w:val="16"/>
-                <w:szCs w:val="16"/>
-              </w:rPr>
-            </w:pPr>
-            <w:r>
-              <w:rPr>
-                <w:sz w:val="16"/>
-                <w:szCs w:val="16"/>
-              </w:rPr>
-              <w:t>“I often only notice how I am breathing when I am breathing very loudly”</w:t>
-            </w:r>
-          </w:p>
-          <w:p>
-            <w:pPr>
-              <w:rPr>
-                <w:sz w:val="16"/>
-                <w:szCs w:val="16"/>
-              </w:rPr>
-            </w:pPr>
-          </w:p>
-          <w:p>
-            <w:pPr>
-              <w:rPr>
-                <w:sz w:val="16"/>
-                <w:szCs w:val="16"/>
-              </w:rPr>
-            </w:pPr>
-            <w:r>
-              <w:rPr>
-                <w:sz w:val="16"/>
-                <w:szCs w:val="16"/>
-              </w:rPr>
-              <w:t>"When something important is happening, I can immediately feel changes in the way I breath</w:t>
-            </w:r>
-            <w:r>
-              <w:rPr>
-                <w:sz w:val="16"/>
-                <w:szCs w:val="16"/>
-              </w:rPr>
-              <w:t>e</w:t>
-            </w:r>
-            <w:r>
-              <w:rPr>
-                <w:sz w:val="16"/>
-                <w:szCs w:val="16"/>
-              </w:rPr>
-              <w:t>"</w:t>
-            </w:r>
-          </w:p>
-        </w:tc>
-        <w:tc>
-          <w:tcPr>
-            <w:tcW w:w="0" w:type="auto"/>
-          </w:tcPr>
-          <w:p>
-            <w:pPr>
-              <w:rPr>
-                <w:sz w:val="16"/>
-                <w:szCs w:val="16"/>
-              </w:rPr>
-            </w:pPr>
-            <w:r>
-              <w:rPr>
-                <w:sz w:val="16"/>
-                <w:szCs w:val="16"/>
-              </w:rPr>
-              <w:t>"</w:t>
-            </w:r>
-            <w:r>
-              <w:rPr>
-                <w:sz w:val="16"/>
-                <w:szCs w:val="16"/>
-              </w:rPr>
-              <w:t xml:space="preserve">In general, </w:t>
-            </w:r>
-            <w:r>
-              <w:rPr>
-                <w:sz w:val="16"/>
-                <w:szCs w:val="16"/>
-              </w:rPr>
-              <w:t xml:space="preserve">I </w:t>
-            </w:r>
-            <w:r>
-              <w:rPr>
-                <w:sz w:val="16"/>
-                <w:szCs w:val="16"/>
-              </w:rPr>
-              <w:t>am very sensitive to what my stomach is doing”</w:t>
-            </w:r>
-          </w:p>
-          <w:p>
-            <w:pPr>
-              <w:rPr>
-                <w:sz w:val="16"/>
-                <w:szCs w:val="16"/>
-              </w:rPr>
-            </w:pPr>
-          </w:p>
-          <w:p>
-            <w:pPr>
-              <w:rPr>
-                <w:sz w:val="16"/>
-                <w:szCs w:val="16"/>
-              </w:rPr>
-            </w:pPr>
-            <w:r>
-              <w:rPr>
-                <w:sz w:val="16"/>
-                <w:szCs w:val="16"/>
-              </w:rPr>
-              <w:t xml:space="preserve">"I </w:t>
-            </w:r>
-            <w:r>
-              <w:rPr>
-                <w:sz w:val="16"/>
-                <w:szCs w:val="16"/>
-              </w:rPr>
-              <w:t xml:space="preserve">can notice even very subtle changes </w:t>
-            </w:r>
-            <w:r>
-              <w:rPr>
-                <w:sz w:val="16"/>
-                <w:szCs w:val="16"/>
-              </w:rPr>
-              <w:t xml:space="preserve">in </w:t>
-            </w:r>
-            <w:r>
-              <w:rPr>
-                <w:sz w:val="16"/>
-                <w:szCs w:val="16"/>
-              </w:rPr>
-              <w:t>what my stomach is doing</w:t>
-            </w:r>
-            <w:r>
-              <w:rPr>
-                <w:sz w:val="16"/>
-                <w:szCs w:val="16"/>
-              </w:rPr>
-              <w:t>"</w:t>
-            </w:r>
-          </w:p>
-          <w:p>
-            <w:pPr>
-              <w:rPr>
-                <w:sz w:val="16"/>
-                <w:szCs w:val="16"/>
-              </w:rPr>
-            </w:pPr>
-          </w:p>
-          <w:p>
-            <w:pPr>
-              <w:rPr>
-                <w:sz w:val="16"/>
-                <w:szCs w:val="16"/>
-              </w:rPr>
-            </w:pPr>
-            <w:r>
-              <w:rPr>
-                <w:sz w:val="16"/>
-                <w:szCs w:val="16"/>
-              </w:rPr>
-              <w:t>“I am always very aware of what my stomach is doing, even when I am calm”</w:t>
-            </w:r>
-          </w:p>
-          <w:p>
-            <w:pPr>
-              <w:rPr>
-                <w:sz w:val="16"/>
-                <w:szCs w:val="16"/>
-              </w:rPr>
-            </w:pPr>
-          </w:p>
-          <w:p>
-            <w:pPr>
-              <w:rPr>
-                <w:sz w:val="16"/>
-                <w:szCs w:val="16"/>
-              </w:rPr>
-            </w:pPr>
-            <w:r>
-              <w:rPr>
-                <w:sz w:val="16"/>
-                <w:szCs w:val="16"/>
-              </w:rPr>
-              <w:t>"I often check the smell of my own breath"</w:t>
-            </w:r>
-          </w:p>
-          <w:p>
-            <w:pPr>
-              <w:rPr>
-                <w:sz w:val="16"/>
-                <w:szCs w:val="16"/>
-              </w:rPr>
-            </w:pPr>
-          </w:p>
-          <w:p>
-            <w:pPr>
-              <w:rPr>
-                <w:sz w:val="16"/>
-                <w:szCs w:val="16"/>
-              </w:rPr>
-            </w:pPr>
-            <w:r>
-              <w:rPr>
-                <w:sz w:val="16"/>
-                <w:szCs w:val="16"/>
-              </w:rPr>
-              <w:t>"I often check the smell of my farts"</w:t>
-            </w:r>
-          </w:p>
-          <w:p>
-            <w:pPr>
-              <w:rPr>
-                <w:sz w:val="16"/>
-                <w:szCs w:val="16"/>
-              </w:rPr>
-            </w:pPr>
-          </w:p>
-          <w:p>
-            <w:pPr>
-              <w:rPr>
-                <w:sz w:val="16"/>
-                <w:szCs w:val="16"/>
-              </w:rPr>
-            </w:pPr>
-            <w:r>
-              <w:rPr>
-                <w:sz w:val="16"/>
-                <w:szCs w:val="16"/>
-              </w:rPr>
-              <w:t xml:space="preserve">"I often </w:t>
-            </w:r>
-            <w:r>
-              <w:rPr>
-                <w:sz w:val="16"/>
-                <w:szCs w:val="16"/>
-              </w:rPr>
-              <w:t>pay attention to the noises of my stomach</w:t>
-            </w:r>
-            <w:r>
-              <w:rPr>
-                <w:sz w:val="16"/>
-                <w:szCs w:val="16"/>
-              </w:rPr>
-              <w:t>"</w:t>
-            </w:r>
-          </w:p>
-          <w:p>
-            <w:pPr>
-              <w:rPr>
-                <w:sz w:val="16"/>
-                <w:szCs w:val="16"/>
-              </w:rPr>
-            </w:pPr>
-          </w:p>
-          <w:p>
-            <w:pPr>
-              <w:rPr>
-                <w:sz w:val="16"/>
-                <w:szCs w:val="16"/>
-              </w:rPr>
-            </w:pPr>
-            <w:r>
-              <w:rPr>
-                <w:b/>
-                <w:bCs/>
-                <w:color w:val="70AD47" w:themeColor="accent6"/>
-                <w:sz w:val="16"/>
-                <w:szCs w:val="16"/>
-              </w:rPr>
-              <w:t>“I am always very aware of the answers I am giving</w:t>
-            </w:r>
-            <w:r>
-              <w:rPr>
-                <w:b/>
-                <w:bCs/>
-                <w:color w:val="70AD47" w:themeColor="accent6"/>
-                <w:sz w:val="16"/>
-                <w:szCs w:val="16"/>
-              </w:rPr>
-              <w:t xml:space="preserve"> right now</w:t>
-            </w:r>
-            <w:r>
-              <w:rPr>
-                <w:b/>
-                <w:bCs/>
-                <w:color w:val="70AD47" w:themeColor="accent6"/>
-                <w:sz w:val="16"/>
-                <w:szCs w:val="16"/>
-              </w:rPr>
-              <w:t>”</w:t>
-            </w:r>
-          </w:p>
-        </w:tc>
-        <w:tc>
-          <w:tcPr>
-            <w:tcW w:w="0" w:type="auto"/>
-          </w:tcPr>
-          <w:p>
-            <w:pPr>
-              <w:rPr>
-                <w:sz w:val="16"/>
-                <w:szCs w:val="16"/>
-              </w:rPr>
-            </w:pPr>
-            <w:r>
-              <w:rPr>
-                <w:sz w:val="16"/>
-                <w:szCs w:val="16"/>
-              </w:rPr>
-              <w:t>"</w:t>
-            </w:r>
-            <w:r>
-              <w:rPr>
-                <w:sz w:val="16"/>
-                <w:szCs w:val="16"/>
-              </w:rPr>
-              <w:t>In general,</w:t>
-            </w:r>
-            <w:r>
-              <w:rPr>
-                <w:sz w:val="16"/>
-                <w:szCs w:val="16"/>
-              </w:rPr>
-              <w:t xml:space="preserve"> I </w:t>
-            </w:r>
-            <w:r>
-              <w:rPr>
-                <w:sz w:val="16"/>
-                <w:szCs w:val="16"/>
-              </w:rPr>
-              <w:t>am very sensitive to changes</w:t>
-            </w:r>
-            <w:r>
-              <w:rPr>
-                <w:sz w:val="16"/>
-                <w:szCs w:val="16"/>
-              </w:rPr>
-              <w:t xml:space="preserve"> in </w:t>
-            </w:r>
-            <w:r>
-              <w:rPr>
-                <w:sz w:val="16"/>
-                <w:szCs w:val="16"/>
-              </w:rPr>
-              <w:t>my genital organs</w:t>
-            </w:r>
-            <w:r>
-              <w:rPr>
-                <w:sz w:val="16"/>
-                <w:szCs w:val="16"/>
-              </w:rPr>
-              <w:t>"</w:t>
-            </w:r>
-          </w:p>
-          <w:p>
-            <w:pPr>
-              <w:rPr>
-                <w:sz w:val="16"/>
-                <w:szCs w:val="16"/>
-              </w:rPr>
-            </w:pPr>
-          </w:p>
-          <w:p>
-            <w:pPr>
-              <w:rPr>
-                <w:sz w:val="16"/>
-                <w:szCs w:val="16"/>
-              </w:rPr>
-            </w:pPr>
-            <w:r>
-              <w:rPr>
-                <w:sz w:val="16"/>
-                <w:szCs w:val="16"/>
-              </w:rPr>
-              <w:t xml:space="preserve">"I </w:t>
-            </w:r>
-            <w:r>
-              <w:rPr>
-                <w:sz w:val="16"/>
-                <w:szCs w:val="16"/>
-              </w:rPr>
-              <w:t xml:space="preserve">can notice even very subtle changes </w:t>
-            </w:r>
-            <w:r>
-              <w:rPr>
-                <w:sz w:val="16"/>
-                <w:szCs w:val="16"/>
-              </w:rPr>
-              <w:t xml:space="preserve">in </w:t>
-            </w:r>
-            <w:r>
-              <w:rPr>
-                <w:sz w:val="16"/>
-                <w:szCs w:val="16"/>
-              </w:rPr>
-              <w:t>the state of my genital organs</w:t>
-            </w:r>
-            <w:r>
-              <w:rPr>
-                <w:sz w:val="16"/>
-                <w:szCs w:val="16"/>
-              </w:rPr>
-              <w:t>"</w:t>
-            </w:r>
-          </w:p>
-          <w:p>
-            <w:pPr>
-              <w:rPr>
-                <w:sz w:val="16"/>
-                <w:szCs w:val="16"/>
-              </w:rPr>
-            </w:pPr>
-          </w:p>
-          <w:p>
-            <w:pPr>
-              <w:rPr>
-                <w:sz w:val="16"/>
-                <w:szCs w:val="16"/>
-              </w:rPr>
-            </w:pPr>
-            <w:r>
-              <w:rPr>
-                <w:sz w:val="16"/>
-                <w:szCs w:val="16"/>
-              </w:rPr>
-              <w:t>“I am always very aware of the state of my genital organs, even when I am calm”</w:t>
-            </w:r>
-          </w:p>
-        </w:tc>
-        <w:tc>
-          <w:tcPr>
-            <w:tcW w:w="0" w:type="auto"/>
-          </w:tcPr>
-          <w:p>
-            <w:pPr>
-              <w:rPr>
-                <w:sz w:val="16"/>
-                <w:szCs w:val="16"/>
-              </w:rPr>
-            </w:pPr>
-            <w:r>
-              <w:rPr>
-                <w:sz w:val="16"/>
-                <w:szCs w:val="16"/>
-              </w:rPr>
-              <w:t>"</w:t>
-            </w:r>
-            <w:r>
-              <w:rPr>
-                <w:sz w:val="16"/>
-                <w:szCs w:val="16"/>
-              </w:rPr>
-              <w:t>In general, my skin is very sensitive</w:t>
-            </w:r>
-            <w:r>
-              <w:rPr>
-                <w:sz w:val="16"/>
-                <w:szCs w:val="16"/>
-              </w:rPr>
-              <w:t>"</w:t>
-            </w:r>
-          </w:p>
-          <w:p>
-            <w:pPr>
-              <w:rPr>
-                <w:sz w:val="16"/>
-                <w:szCs w:val="16"/>
-              </w:rPr>
-            </w:pPr>
-          </w:p>
-          <w:p>
-            <w:pPr>
-              <w:rPr>
-                <w:sz w:val="16"/>
-                <w:szCs w:val="16"/>
-              </w:rPr>
-            </w:pPr>
-            <w:r>
-              <w:rPr>
-                <w:sz w:val="16"/>
-                <w:szCs w:val="16"/>
-              </w:rPr>
-              <w:t xml:space="preserve">"I </w:t>
-            </w:r>
-            <w:r>
-              <w:rPr>
-                <w:sz w:val="16"/>
-                <w:szCs w:val="16"/>
-              </w:rPr>
-              <w:t>can notice even very subtle stimulations to my skin (e.g., very light touches)</w:t>
-            </w:r>
-            <w:r>
-              <w:rPr>
-                <w:sz w:val="16"/>
-                <w:szCs w:val="16"/>
-              </w:rPr>
-              <w:t>"</w:t>
-            </w:r>
-          </w:p>
-          <w:p>
-            <w:pPr>
-              <w:rPr>
-                <w:sz w:val="16"/>
-                <w:szCs w:val="16"/>
-              </w:rPr>
-            </w:pPr>
-          </w:p>
-          <w:p>
-            <w:pPr>
-              <w:rPr>
-                <w:sz w:val="16"/>
-                <w:szCs w:val="16"/>
-              </w:rPr>
-            </w:pPr>
-            <w:r>
-              <w:rPr>
-                <w:sz w:val="16"/>
-                <w:szCs w:val="16"/>
-              </w:rPr>
-              <w:t>“I can notice even very subtle changes if my skin becomes dry or sweaty”</w:t>
-            </w:r>
           </w:p>
           <w:p>
             <w:pPr>
@@ -6440,65 +6399,53 @@
                 <w:sz w:val="16"/>
                 <w:szCs w:val="16"/>
               </w:rPr>
-              <w:t xml:space="preserve">I </w:t>
-            </w:r>
-            <w:r>
-              <w:rPr>
-                <w:sz w:val="16"/>
-                <w:szCs w:val="16"/>
-              </w:rPr>
-              <w:t>am always very aware if my hands and feet are cold or warm”</w:t>
-            </w:r>
-          </w:p>
-          <w:p>
-            <w:pPr>
-              <w:rPr>
-                <w:sz w:val="16"/>
-                <w:szCs w:val="16"/>
-              </w:rPr>
-            </w:pPr>
-          </w:p>
-          <w:p>
-            <w:pPr>
-              <w:rPr>
-                <w:sz w:val="16"/>
-                <w:szCs w:val="16"/>
-              </w:rPr>
-            </w:pPr>
-            <w:r>
-              <w:rPr>
-                <w:sz w:val="16"/>
-                <w:szCs w:val="16"/>
-              </w:rPr>
-              <w:t xml:space="preserve">"I often </w:t>
-            </w:r>
-            <w:r>
-              <w:rPr>
-                <w:sz w:val="16"/>
-                <w:szCs w:val="16"/>
-              </w:rPr>
-              <w:t xml:space="preserve">check the </w:t>
-            </w:r>
-            <w:r>
-              <w:rPr>
-                <w:sz w:val="16"/>
-                <w:szCs w:val="16"/>
-              </w:rPr>
-              <w:t xml:space="preserve">smell </w:t>
-            </w:r>
-            <w:r>
-              <w:rPr>
-                <w:sz w:val="16"/>
-                <w:szCs w:val="16"/>
-              </w:rPr>
-              <w:t>of my armpits</w:t>
-            </w:r>
-            <w:r>
-              <w:rPr>
-                <w:sz w:val="16"/>
-                <w:szCs w:val="16"/>
-              </w:rPr>
-              <w:t>"</w:t>
+              <w:t xml:space="preserve">I am very prone to having goosebumps” </w:t>
+            </w:r>
+          </w:p>
+          <w:p>
+            <w:pPr>
+              <w:rPr>
+                <w:sz w:val="16"/>
+                <w:szCs w:val="16"/>
+              </w:rPr>
+            </w:pPr>
+          </w:p>
+          <w:p>
+            <w:pPr>
+              <w:rPr>
+                <w:sz w:val="16"/>
+                <w:szCs w:val="16"/>
+              </w:rPr>
+            </w:pPr>
+            <w:r>
+              <w:rPr>
+                <w:sz w:val="16"/>
+                <w:szCs w:val="16"/>
+              </w:rPr>
+              <w:t>“My skin is susceptible to itchy fabrics and materials”</w:t>
+            </w:r>
+          </w:p>
+          <w:p>
+            <w:pPr>
+              <w:rPr>
+                <w:sz w:val="16"/>
+                <w:szCs w:val="16"/>
+              </w:rPr>
+            </w:pPr>
+          </w:p>
+          <w:p>
+            <w:pPr>
+              <w:rPr>
+                <w:sz w:val="16"/>
+                <w:szCs w:val="16"/>
+              </w:rPr>
+            </w:pPr>
+            <w:r>
+              <w:rPr>
+                <w:sz w:val="16"/>
+                <w:szCs w:val="16"/>
+              </w:rPr>
+              <w:t>“I enjoy the sensations of touching different materials (e.g., soft fabrics, wooden objects, smooth surfaces)”</w:t>
             </w:r>
           </w:p>
         </w:tc>
@@ -6659,7 +6606,7 @@
       <w:tr>
         <w:tc>
           <w:tcPr>
-            <w:tcW w:w="0" w:type="auto"/>
+            <w:tcW w:w="1233" w:type="dxa"/>
           </w:tcPr>
           <w:p>
             <w:pPr>
@@ -6678,6 +6625,7 @@
                 <w:sz w:val="16"/>
                 <w:szCs w:val="16"/>
               </w:rPr>
+              <w:lastRenderedPageBreak/>
               <w:t>Accuracy</w:t>
             </w:r>
             <w:commentRangeEnd w:id="4"/>
@@ -6862,7 +6810,6 @@
                 <w:sz w:val="16"/>
                 <w:szCs w:val="16"/>
               </w:rPr>
-              <w:lastRenderedPageBreak/>
               <w:t>“I can always accurately answer to the left to this question to show that I am reading it”</w:t>
             </w:r>
           </w:p>
@@ -6891,7 +6838,6 @@
                 <w:sz w:val="16"/>
                 <w:szCs w:val="16"/>
               </w:rPr>
-              <w:lastRenderedPageBreak/>
               <w:t>“</w:t>
             </w:r>
             <w:r>
@@ -6952,6 +6898,36 @@
                 <w:szCs w:val="16"/>
               </w:rPr>
             </w:pPr>
+            <w:r>
+              <w:rPr>
+                <w:sz w:val="16"/>
+                <w:szCs w:val="16"/>
+              </w:rPr>
+              <w:t>“I sometimes</w:t>
+            </w:r>
+            <w:r>
+              <w:rPr>
+                <w:sz w:val="16"/>
+                <w:szCs w:val="16"/>
+              </w:rPr>
+              <w:t xml:space="preserve"> feel like my heart is racing or beating faster than usual, but when I check my pulse, it is not as intense as I thought”</w:t>
+            </w:r>
+          </w:p>
+          <w:p>
+            <w:pPr>
+              <w:rPr>
+                <w:sz w:val="16"/>
+                <w:szCs w:val="16"/>
+              </w:rPr>
+            </w:pPr>
+          </w:p>
+          <w:p>
+            <w:pPr>
+              <w:rPr>
+                <w:sz w:val="16"/>
+                <w:szCs w:val="16"/>
+              </w:rPr>
+            </w:pPr>
           </w:p>
         </w:tc>
         <w:tc>
@@ -7246,10 +7222,93 @@
                 <w:sz w:val="16"/>
                 <w:szCs w:val="16"/>
               </w:rPr>
-              <w:lastRenderedPageBreak/>
               <w:t>“I don’t always feel the need to eat until I am really hungry”</w:t>
             </w:r>
           </w:p>
+          <w:p>
+            <w:pPr>
+              <w:rPr>
+                <w:sz w:val="16"/>
+                <w:szCs w:val="16"/>
+              </w:rPr>
+            </w:pPr>
+          </w:p>
+          <w:p>
+            <w:pPr>
+              <w:rPr>
+                <w:sz w:val="16"/>
+                <w:szCs w:val="16"/>
+              </w:rPr>
+            </w:pPr>
+            <w:r>
+              <w:rPr>
+                <w:sz w:val="16"/>
+                <w:szCs w:val="16"/>
+              </w:rPr>
+              <w:t xml:space="preserve">“I often </w:t>
+            </w:r>
+            <w:r>
+              <w:rPr>
+                <w:sz w:val="16"/>
+                <w:szCs w:val="16"/>
+              </w:rPr>
+              <w:t>sneeze suddenly without expecting it to happen”</w:t>
+            </w:r>
+          </w:p>
+          <w:p>
+            <w:pPr>
+              <w:rPr>
+                <w:sz w:val="16"/>
+                <w:szCs w:val="16"/>
+              </w:rPr>
+            </w:pPr>
+          </w:p>
+          <w:p>
+            <w:pPr>
+              <w:rPr>
+                <w:sz w:val="16"/>
+                <w:szCs w:val="16"/>
+              </w:rPr>
+            </w:pPr>
+            <w:r>
+              <w:rPr>
+                <w:sz w:val="16"/>
+                <w:szCs w:val="16"/>
+              </w:rPr>
+              <w:t>“I often sneeze suddenly without feeling the need building up”</w:t>
+            </w:r>
+          </w:p>
+          <w:p>
+            <w:pPr>
+              <w:rPr>
+                <w:sz w:val="16"/>
+                <w:szCs w:val="16"/>
+              </w:rPr>
+            </w:pPr>
+          </w:p>
+          <w:p>
+            <w:pPr>
+              <w:rPr>
+                <w:sz w:val="16"/>
+                <w:szCs w:val="16"/>
+              </w:rPr>
+            </w:pPr>
+            <w:r>
+              <w:rPr>
+                <w:sz w:val="16"/>
+                <w:szCs w:val="16"/>
+              </w:rPr>
+              <w:t>“I sometimes feel that burping will produce some relief but then it doesn’t”</w:t>
+            </w:r>
+          </w:p>
+          <w:p>
+            <w:pPr>
+              <w:rPr>
+                <w:sz w:val="16"/>
+                <w:szCs w:val="16"/>
+              </w:rPr>
+            </w:pPr>
+          </w:p>
         </w:tc>
         <w:tc>
           <w:tcPr>
@@ -7267,8 +7326,51 @@
                 <w:sz w:val="16"/>
                 <w:szCs w:val="16"/>
               </w:rPr>
-              <w:lastRenderedPageBreak/>
-              <w:t>“I can always accurately perceive if my genital organs are in a state of arousal (e.g., hard, wet)”</w:t>
+              <w:t>“I can always accurately perceive if my genital organs are in a state of arousal (e.g., hard, wet</w:t>
+            </w:r>
+            <w:r>
+              <w:rPr>
+                <w:sz w:val="16"/>
+                <w:szCs w:val="16"/>
+              </w:rPr>
+              <w:t>, pulsating</w:t>
+            </w:r>
+            <w:r>
+              <w:rPr>
+                <w:sz w:val="16"/>
+                <w:szCs w:val="16"/>
+              </w:rPr>
+              <w:t>)”</w:t>
+            </w:r>
+          </w:p>
+          <w:p>
+            <w:pPr>
+              <w:rPr>
+                <w:sz w:val="16"/>
+                <w:szCs w:val="16"/>
+              </w:rPr>
+            </w:pPr>
+          </w:p>
+          <w:p>
+            <w:pPr>
+              <w:rPr>
+                <w:sz w:val="16"/>
+                <w:szCs w:val="16"/>
+              </w:rPr>
+            </w:pPr>
+            <w:r>
+              <w:rPr>
+                <w:sz w:val="16"/>
+                <w:szCs w:val="16"/>
+              </w:rPr>
+              <w:t xml:space="preserve">“I sometimes feel like I am sexually aroused, but when I try to satisfy the feeling, I realise that I am not </w:t>
+            </w:r>
+            <w:r>
+              <w:rPr>
+                <w:sz w:val="16"/>
+                <w:szCs w:val="16"/>
+              </w:rPr>
+              <w:t>as sexually aroused as I initially thought”</w:t>
             </w:r>
           </w:p>
           <w:p>
@@ -7467,6 +7569,36 @@
               <w:t>“When something touches my skin, I can always accurately feel if it’s hot or cold”</w:t>
             </w:r>
           </w:p>
+          <w:p>
+            <w:pPr>
+              <w:rPr>
+                <w:sz w:val="16"/>
+                <w:szCs w:val="16"/>
+              </w:rPr>
+            </w:pPr>
+          </w:p>
+          <w:p>
+            <w:pPr>
+              <w:rPr>
+                <w:sz w:val="16"/>
+                <w:szCs w:val="16"/>
+              </w:rPr>
+            </w:pPr>
+            <w:r>
+              <w:rPr>
+                <w:sz w:val="16"/>
+                <w:szCs w:val="16"/>
+              </w:rPr>
+              <w:t>“I sometimes feel my skin itching, but when I scratch it, it doesn</w:t>
+            </w:r>
+            <w:r>
+              <w:rPr>
+                <w:sz w:val="16"/>
+                <w:szCs w:val="16"/>
+              </w:rPr>
+              <w:t>’t produce the relief I expected”</w:t>
+            </w:r>
+          </w:p>
         </w:tc>
         <w:tc>
           <w:tcPr>
@@ -7596,11 +7728,391 @@
                 <w:szCs w:val="16"/>
               </w:rPr>
               <w:t>"I don't always feel the need to defecate until my intestine is very full"</w:t>
+            </w:r>
+          </w:p>
+          <w:p>
+            <w:pPr>
+              <w:rPr>
+                <w:sz w:val="16"/>
+                <w:szCs w:val="16"/>
+              </w:rPr>
+            </w:pPr>
+          </w:p>
+          <w:p>
+            <w:pPr>
+              <w:rPr>
+                <w:sz w:val="16"/>
+                <w:szCs w:val="16"/>
+              </w:rPr>
+            </w:pPr>
+            <w:r>
+              <w:rPr>
+                <w:sz w:val="16"/>
+                <w:szCs w:val="16"/>
+              </w:rPr>
+              <w:t>“I sometimes feel like I need to urinate or defecate but when I go to the toilet, I relieve myself less than I expected”</w:t>
             </w:r>
           </w:p>
         </w:tc>
       </w:tr>
       <w:tr>
+        <w:trPr>
+          <w:trHeight w:val="58"/>
+        </w:trPr>
+        <w:tc>
+          <w:tcPr>
+            <w:tcW w:w="1233" w:type="dxa"/>
+          </w:tcPr>
+          <w:p>
+            <w:pPr>
+              <w:rPr>
+                <w:b/>
+                <w:bCs/>
+                <w:sz w:val="16"/>
+                <w:szCs w:val="16"/>
+              </w:rPr>
+            </w:pPr>
+            <w:r>
+              <w:rPr>
+                <w:b/>
+                <w:bCs/>
+                <w:sz w:val="16"/>
+                <w:szCs w:val="16"/>
+              </w:rPr>
+              <w:t xml:space="preserve">Confusion </w:t>
+            </w:r>
+          </w:p>
+          <w:p>
+            <w:pPr>
+              <w:rPr>
+                <w:b/>
+                <w:bCs/>
+                <w:sz w:val="16"/>
+                <w:szCs w:val="16"/>
+              </w:rPr>
+            </w:pPr>
+          </w:p>
+          <w:p>
+            <w:pPr>
+              <w:rPr>
+                <w:b/>
+                <w:bCs/>
+                <w:sz w:val="16"/>
+                <w:szCs w:val="16"/>
+              </w:rPr>
+            </w:pPr>
+          </w:p>
+          <w:p>
+            <w:pPr>
+              <w:rPr>
+                <w:b/>
+                <w:bCs/>
+                <w:sz w:val="16"/>
+                <w:szCs w:val="16"/>
+              </w:rPr>
+            </w:pPr>
+          </w:p>
+          <w:p>
+            <w:pPr>
+              <w:rPr>
+                <w:b/>
+                <w:bCs/>
+                <w:sz w:val="16"/>
+                <w:szCs w:val="16"/>
+              </w:rPr>
+            </w:pPr>
+          </w:p>
+          <w:p>
+            <w:pPr>
+              <w:rPr>
+                <w:b/>
+                <w:bCs/>
+                <w:sz w:val="16"/>
+                <w:szCs w:val="16"/>
+              </w:rPr>
+            </w:pPr>
+          </w:p>
+          <w:p>
+            <w:pPr>
+              <w:rPr>
+                <w:b/>
+                <w:bCs/>
+                <w:sz w:val="16"/>
+                <w:szCs w:val="16"/>
+              </w:rPr>
+            </w:pPr>
+          </w:p>
+          <w:p>
+            <w:pPr>
+              <w:rPr>
+                <w:b/>
+                <w:bCs/>
+                <w:sz w:val="16"/>
+                <w:szCs w:val="16"/>
+              </w:rPr>
+            </w:pPr>
+          </w:p>
+          <w:p>
+            <w:pPr>
+              <w:rPr>
+                <w:b/>
+                <w:bCs/>
+                <w:sz w:val="16"/>
+                <w:szCs w:val="16"/>
+              </w:rPr>
+            </w:pPr>
+          </w:p>
+          <w:p>
+            <w:pPr>
+              <w:rPr>
+                <w:b/>
+                <w:bCs/>
+                <w:sz w:val="16"/>
+                <w:szCs w:val="16"/>
+              </w:rPr>
+            </w:pPr>
+          </w:p>
+          <w:p>
+            <w:pPr>
+              <w:rPr>
+                <w:b/>
+                <w:bCs/>
+                <w:sz w:val="16"/>
+                <w:szCs w:val="16"/>
+              </w:rPr>
+            </w:pPr>
+          </w:p>
+          <w:p>
+            <w:pPr>
+              <w:rPr>
+                <w:b/>
+                <w:bCs/>
+                <w:sz w:val="16"/>
+                <w:szCs w:val="16"/>
+              </w:rPr>
+            </w:pPr>
+          </w:p>
+          <w:p>
+            <w:pPr>
+              <w:rPr>
+                <w:b/>
+                <w:bCs/>
+                <w:sz w:val="16"/>
+                <w:szCs w:val="16"/>
+              </w:rPr>
+            </w:pPr>
+          </w:p>
+        </w:tc>
+        <w:tc>
+          <w:tcPr>
+            <w:tcW w:w="0" w:type="auto"/>
+          </w:tcPr>
+          <w:p>
+            <w:pPr>
+              <w:rPr>
+                <w:sz w:val="16"/>
+                <w:szCs w:val="16"/>
+              </w:rPr>
+            </w:pPr>
+            <w:r>
+              <w:rPr>
+                <w:sz w:val="16"/>
+                <w:szCs w:val="16"/>
+              </w:rPr>
+              <w:t xml:space="preserve">“Sometimes I can’t tell if the sensations in my body are good or bad” </w:t>
+            </w:r>
+          </w:p>
+          <w:p>
+            <w:pPr>
+              <w:rPr>
+                <w:sz w:val="16"/>
+                <w:szCs w:val="16"/>
+              </w:rPr>
+            </w:pPr>
+          </w:p>
+          <w:p>
+            <w:pPr>
+              <w:rPr>
+                <w:sz w:val="16"/>
+                <w:szCs w:val="16"/>
+              </w:rPr>
+            </w:pPr>
+            <w:r>
+              <w:rPr>
+                <w:sz w:val="16"/>
+                <w:szCs w:val="16"/>
+              </w:rPr>
+              <w:t xml:space="preserve">“Sometimes I am confused about when sensations in my body mean” </w:t>
+            </w:r>
+          </w:p>
+        </w:tc>
+        <w:tc>
+          <w:tcPr>
+            <w:tcW w:w="0" w:type="auto"/>
+          </w:tcPr>
+          <w:p>
+            <w:pPr>
+              <w:rPr>
+                <w:sz w:val="16"/>
+                <w:szCs w:val="16"/>
+              </w:rPr>
+            </w:pPr>
+            <w:r>
+              <w:rPr>
+                <w:sz w:val="16"/>
+                <w:szCs w:val="16"/>
+              </w:rPr>
+              <w:t>“Sometimes my heart starts racing and I often don’t know why”</w:t>
+            </w:r>
+          </w:p>
+        </w:tc>
+        <w:tc>
+          <w:tcPr>
+            <w:tcW w:w="0" w:type="auto"/>
+          </w:tcPr>
+          <w:p>
+            <w:pPr>
+              <w:rPr>
+                <w:sz w:val="16"/>
+                <w:szCs w:val="16"/>
+              </w:rPr>
+            </w:pPr>
+            <w:r>
+              <w:rPr>
+                <w:sz w:val="16"/>
+                <w:szCs w:val="16"/>
+              </w:rPr>
+              <w:t xml:space="preserve">“Sometimes my breathing becomes erratic or shallow and I often don’t know why” </w:t>
+            </w:r>
+          </w:p>
+          <w:p>
+            <w:pPr>
+              <w:rPr>
+                <w:sz w:val="16"/>
+                <w:szCs w:val="16"/>
+              </w:rPr>
+            </w:pPr>
+            <w:r>
+              <w:rPr>
+                <w:sz w:val="16"/>
+                <w:szCs w:val="16"/>
+              </w:rPr>
+              <w:t xml:space="preserve"> </w:t>
+            </w:r>
+          </w:p>
+        </w:tc>
+        <w:tc>
+          <w:tcPr>
+            <w:tcW w:w="0" w:type="auto"/>
+          </w:tcPr>
+          <w:p>
+            <w:pPr>
+              <w:rPr>
+                <w:sz w:val="16"/>
+                <w:szCs w:val="16"/>
+              </w:rPr>
+            </w:pPr>
+            <w:r>
+              <w:rPr>
+                <w:sz w:val="16"/>
+                <w:szCs w:val="16"/>
+              </w:rPr>
+              <w:t>“Sometimes I feel negative and realise after eating that I was just hungry”</w:t>
+            </w:r>
+          </w:p>
+          <w:p>
+            <w:pPr>
+              <w:rPr>
+                <w:sz w:val="16"/>
+                <w:szCs w:val="16"/>
+              </w:rPr>
+            </w:pPr>
+          </w:p>
+          <w:p>
+            <w:pPr>
+              <w:rPr>
+                <w:sz w:val="16"/>
+                <w:szCs w:val="16"/>
+              </w:rPr>
+            </w:pPr>
+            <w:r>
+              <w:rPr>
+                <w:sz w:val="16"/>
+                <w:szCs w:val="16"/>
+              </w:rPr>
+              <w:t>“Sometimes I don’t realise I was hungry until I ate something”</w:t>
+            </w:r>
+          </w:p>
+        </w:tc>
+        <w:tc>
+          <w:tcPr>
+            <w:tcW w:w="0" w:type="auto"/>
+          </w:tcPr>
+          <w:p>
+            <w:pPr>
+              <w:rPr>
+                <w:sz w:val="16"/>
+                <w:szCs w:val="16"/>
+              </w:rPr>
+            </w:pPr>
+            <w:r>
+              <w:rPr>
+                <w:sz w:val="16"/>
+                <w:szCs w:val="16"/>
+              </w:rPr>
+              <w:t xml:space="preserve">“Sometimes I notice arousal in my genital area (e.g., stiffness, wetness) when I am not feeling sexually aroused) </w:t>
+            </w:r>
+          </w:p>
+        </w:tc>
+        <w:tc>
+          <w:tcPr>
+            <w:tcW w:w="0" w:type="auto"/>
+          </w:tcPr>
+          <w:p>
+            <w:pPr>
+              <w:rPr>
+                <w:sz w:val="16"/>
+                <w:szCs w:val="16"/>
+              </w:rPr>
+            </w:pPr>
+            <w:r>
+              <w:rPr>
+                <w:sz w:val="16"/>
+                <w:szCs w:val="16"/>
+              </w:rPr>
+              <w:t>“Sometimes I have sensations on my skins (e.g., itches, goosebumps) without any clear cause”</w:t>
+            </w:r>
+          </w:p>
+        </w:tc>
+        <w:tc>
+          <w:tcPr>
+            <w:tcW w:w="0" w:type="auto"/>
+          </w:tcPr>
+          <w:p>
+            <w:pPr>
+              <w:rPr>
+                <w:sz w:val="16"/>
+                <w:szCs w:val="16"/>
+              </w:rPr>
+            </w:pPr>
+            <w:r>
+              <w:rPr>
+                <w:sz w:val="16"/>
+                <w:szCs w:val="16"/>
+              </w:rPr>
+              <w:t>“S</w:t>
+            </w:r>
+            <w:r>
+              <w:rPr>
+                <w:sz w:val="16"/>
+                <w:szCs w:val="16"/>
+              </w:rPr>
+              <w:t>ometimes I am not sure whether I need to go to the toilet or not (to urinate or defecate)”</w:t>
+            </w:r>
+          </w:p>
+        </w:tc>
+      </w:tr>
+      <w:tr>
         <w:tc>
           <w:tcPr>
             <w:tcW w:w="0" w:type="auto"/>
@@ -7622,6 +8134,7 @@
                 <w:sz w:val="16"/>
                 <w:szCs w:val="16"/>
               </w:rPr>
+              <w:lastRenderedPageBreak/>
               <w:t>Beliefs</w:t>
             </w:r>
           </w:p>
@@ -7757,7 +8270,11 @@
         </w:tc>
       </w:tr>
     </w:tbl>
-    <w:p/>
+    <w:p>
+      <w:r>
+        <w:br w:type="textWrapping" w:clear="all"/>
+      </w:r>
+    </w:p>
     <w:p/>
     <w:p/>
     <w:p/>
@@ -7793,21 +8310,12 @@
         <w:lastRenderedPageBreak/>
         <w:t xml:space="preserve">Version </w:t>
       </w:r>
-      <w:proofErr w:type="gramStart"/>
       <w:r>
         <w:rPr>
           <w:b/>
           <w:bCs/>
         </w:rPr>
-        <w:t>3  -</w:t>
-      </w:r>
-      <w:proofErr w:type="gramEnd"/>
-      <w:r>
-        <w:rPr>
-          <w:b/>
-          <w:bCs/>
-        </w:rPr>
-        <w:t xml:space="preserve"> after Giulia</w:t>
+        <w:t>3  - after Giulia</w:t>
       </w:r>
     </w:p>
     <w:tbl>
@@ -9887,18 +10395,8 @@
                 <w:sz w:val="16"/>
                 <w:szCs w:val="16"/>
               </w:rPr>
-              <w:t xml:space="preserve">“I often experience sensations, and I will </w:t>
-            </w:r>
-            <w:r>
-              <w:rPr>
-                <w:b/>
-                <w:bCs/>
-                <w:color w:val="70AD47" w:themeColor="accent6"/>
-                <w:sz w:val="16"/>
-                <w:szCs w:val="16"/>
-              </w:rPr>
               <w:lastRenderedPageBreak/>
-              <w:t>answer zero</w:t>
+              <w:t>“I often experience sensations, and I will answer zero</w:t>
             </w:r>
             <w:r>
               <w:rPr>
@@ -11790,6 +12288,7 @@
                 <w:sz w:val="16"/>
                 <w:szCs w:val="16"/>
               </w:rPr>
+              <w:lastRenderedPageBreak/>
               <w:t>“I can always accurately feel when I am starting to be thirsty”</w:t>
             </w:r>
           </w:p>
@@ -11826,6 +12325,7 @@
                 <w:sz w:val="16"/>
                 <w:szCs w:val="16"/>
               </w:rPr>
+              <w:lastRenderedPageBreak/>
               <w:t>“</w:t>
             </w:r>
             <w:r>
@@ -12106,6 +12606,7 @@
                 <w:sz w:val="16"/>
                 <w:szCs w:val="16"/>
               </w:rPr>
+              <w:lastRenderedPageBreak/>
               <w:t>“I don’t always feel the need to drink until I am really thirsty”</w:t>
             </w:r>
           </w:p>
@@ -12518,6 +13019,7 @@
                 <w:sz w:val="16"/>
                 <w:szCs w:val="16"/>
               </w:rPr>
+              <w:lastRenderedPageBreak/>
               <w:t>"I don't always feel the need to defecate until my intestine is very full"</w:t>
             </w:r>
           </w:p>
@@ -12526,6 +13028,12 @@
     </w:tbl>
     <w:p/>
     <w:sectPr>
+      <w:headerReference w:type="even" r:id="rId12"/>
+      <w:headerReference w:type="default" r:id="rId13"/>
+      <w:footerReference w:type="even" r:id="rId14"/>
+      <w:footerReference w:type="default" r:id="rId15"/>
+      <w:headerReference w:type="first" r:id="rId16"/>
+      <w:footerReference w:type="first" r:id="rId17"/>
       <w:pgSz w:w="16838" w:h="11906" w:orient="landscape"/>
       <w:pgMar w:top="720" w:right="720" w:bottom="720" w:left="720" w:header="708" w:footer="708" w:gutter="0"/>
       <w:cols w:space="708"/>
@@ -12648,6 +13156,116 @@
   <w16cid:commentId w16cid:paraId="0354EDF6" w16cid:durableId="129FA138"/>
   <w16cid:commentId w16cid:paraId="3631A059" w16cid:durableId="5CF8EC4D"/>
 </w16cid:commentsIds>
+</file>
+
+<file path=word/endnotes.xml><?xml version="1.0" encoding="utf-8"?>
+<w:endnotes xmlns:wpc="http://schemas.microsoft.com/office/word/2010/wordprocessingCanvas" xmlns:cx="http://schemas.microsoft.com/office/drawing/2014/chartex" xmlns:cx1="http://schemas.microsoft.com/office/drawing/2015/9/8/chartex" xmlns:cx2="http://schemas.microsoft.com/office/drawing/2015/10/21/chartex" xmlns:cx3="http://schemas.microsoft.com/office/drawing/2016/5/9/chartex" xmlns:cx4="http://schemas.microsoft.com/office/drawing/2016/5/10/chartex" xmlns:cx5="http://schemas.microsoft.com/office/drawing/2016/5/11/chartex" xmlns:cx6="http://schemas.microsoft.com/office/drawing/2016/5/12/chartex" xmlns:cx7="http://schemas.microsoft.com/office/drawing/2016/5/13/chartex" xmlns:cx8="http://schemas.microsoft.com/office/drawing/2016/5/14/chartex" xmlns:mc="http://schemas.openxmlformats.org/markup-compatibility/2006" xmlns:aink="http://schemas.microsoft.com/office/drawing/2016/ink" xmlns:am3d="http://schemas.microsoft.com/office/drawing/2017/model3d" xmlns:o="urn:schemas-microsoft-com:office:office" xmlns:oel="http://schemas.microsoft.com/office/2019/extlst" xmlns:r="http://schemas.openxmlformats.org/officeDocument/2006/relationships" xmlns:m="http://schemas.openxmlformats.org/officeDocument/2006/math" xmlns:v="urn:schemas-microsoft-com:vml" xmlns:wp14="http://schemas.microsoft.com/office/word/2010/wordprocessingDrawing" xmlns:wp="http://schemas.openxmlformats.org/drawingml/2006/wordprocessingDrawing" xmlns:w10="urn:schemas-microsoft-com:office:word" xmlns:w="http://schemas.openxmlformats.org/wordprocessingml/2006/main" xmlns:w14="http://schemas.microsoft.com/office/word/2010/wordml" xmlns:w15="http://schemas.microsoft.com/office/word/2012/wordml" xmlns:w16cex="http://schemas.microsoft.com/office/word/2018/wordml/cex" xmlns:w16cid="http://schemas.microsoft.com/office/word/2016/wordml/cid" xmlns:w16="http://schemas.microsoft.com/office/word/2018/wordml" xmlns:w16du="http://schemas.microsoft.com/office/word/2023/wordml/word16du" xmlns:w16sdtdh="http://schemas.microsoft.com/office/word/2020/wordml/sdtdatahash" xmlns:w16se="http://schemas.microsoft.com/office/word/2015/wordml/symex" xmlns:wpg="http://schemas.microsoft.com/office/word/2010/wordprocessingGroup" xmlns:wpi="http://schemas.microsoft.com/office/word/2010/wordprocessingInk" xmlns:wne="http://schemas.microsoft.com/office/word/2006/wordml" xmlns:wps="http://schemas.microsoft.com/office/word/2010/wordprocessingShape" mc:Ignorable="w14 w15 w16se w16cid w16 w16cex w16sdtdh w16du wp14">
+  <w:endnote w:type="separator" w:id="-1">
+    <w:p>
+      <w:pPr>
+        <w:spacing w:after="0" w:line="240" w:lineRule="auto"/>
+      </w:pPr>
+      <w:r>
+        <w:separator/>
+      </w:r>
+    </w:p>
+  </w:endnote>
+  <w:endnote w:type="continuationSeparator" w:id="0">
+    <w:p>
+      <w:pPr>
+        <w:spacing w:after="0" w:line="240" w:lineRule="auto"/>
+      </w:pPr>
+      <w:r>
+        <w:continuationSeparator/>
+      </w:r>
+    </w:p>
+  </w:endnote>
+</w:endnotes>
+</file>
+
+<file path=word/footer1.xml><?xml version="1.0" encoding="utf-8"?>
+<w:ftr xmlns:wpc="http://schemas.microsoft.com/office/word/2010/wordprocessingCanvas" xmlns:cx="http://schemas.microsoft.com/office/drawing/2014/chartex" xmlns:cx1="http://schemas.microsoft.com/office/drawing/2015/9/8/chartex" xmlns:cx2="http://schemas.microsoft.com/office/drawing/2015/10/21/chartex" xmlns:cx3="http://schemas.microsoft.com/office/drawing/2016/5/9/chartex" xmlns:cx4="http://schemas.microsoft.com/office/drawing/2016/5/10/chartex" xmlns:cx5="http://schemas.microsoft.com/office/drawing/2016/5/11/chartex" xmlns:cx6="http://schemas.microsoft.com/office/drawing/2016/5/12/chartex" xmlns:cx7="http://schemas.microsoft.com/office/drawing/2016/5/13/chartex" xmlns:cx8="http://schemas.microsoft.com/office/drawing/2016/5/14/chartex" xmlns:mc="http://schemas.openxmlformats.org/markup-compatibility/2006" xmlns:aink="http://schemas.microsoft.com/office/drawing/2016/ink" xmlns:am3d="http://schemas.microsoft.com/office/drawing/2017/model3d" xmlns:o="urn:schemas-microsoft-com:office:office" xmlns:oel="http://schemas.microsoft.com/office/2019/extlst" xmlns:r="http://schemas.openxmlformats.org/officeDocument/2006/relationships" xmlns:m="http://schemas.openxmlformats.org/officeDocument/2006/math" xmlns:v="urn:schemas-microsoft-com:vml" xmlns:wp14="http://schemas.microsoft.com/office/word/2010/wordprocessingDrawing" xmlns:wp="http://schemas.openxmlformats.org/drawingml/2006/wordprocessingDrawing" xmlns:w10="urn:schemas-microsoft-com:office:word" xmlns:w="http://schemas.openxmlformats.org/wordprocessingml/2006/main" xmlns:w14="http://schemas.microsoft.com/office/word/2010/wordml" xmlns:w15="http://schemas.microsoft.com/office/word/2012/wordml" xmlns:w16cex="http://schemas.microsoft.com/office/word/2018/wordml/cex" xmlns:w16cid="http://schemas.microsoft.com/office/word/2016/wordml/cid" xmlns:w16="http://schemas.microsoft.com/office/word/2018/wordml" xmlns:w16du="http://schemas.microsoft.com/office/word/2023/wordml/word16du" xmlns:w16sdtdh="http://schemas.microsoft.com/office/word/2020/wordml/sdtdatahash" xmlns:w16se="http://schemas.microsoft.com/office/word/2015/wordml/symex" xmlns:wpg="http://schemas.microsoft.com/office/word/2010/wordprocessingGroup" xmlns:wpi="http://schemas.microsoft.com/office/word/2010/wordprocessingInk" xmlns:wne="http://schemas.microsoft.com/office/word/2006/wordml" xmlns:wps="http://schemas.microsoft.com/office/word/2010/wordprocessingShape" mc:Ignorable="w14 w15 w16se w16cid w16 w16cex w16sdtdh w16du wp14">
+  <w:p>
+    <w:pPr>
+      <w:pStyle w:val="Footer"/>
+    </w:pPr>
+  </w:p>
+</w:ftr>
+</file>
+
+<file path=word/footer2.xml><?xml version="1.0" encoding="utf-8"?>
+<w:ftr xmlns:wpc="http://schemas.microsoft.com/office/word/2010/wordprocessingCanvas" xmlns:cx="http://schemas.microsoft.com/office/drawing/2014/chartex" xmlns:cx1="http://schemas.microsoft.com/office/drawing/2015/9/8/chartex" xmlns:cx2="http://schemas.microsoft.com/office/drawing/2015/10/21/chartex" xmlns:cx3="http://schemas.microsoft.com/office/drawing/2016/5/9/chartex" xmlns:cx4="http://schemas.microsoft.com/office/drawing/2016/5/10/chartex" xmlns:cx5="http://schemas.microsoft.com/office/drawing/2016/5/11/chartex" xmlns:cx6="http://schemas.microsoft.com/office/drawing/2016/5/12/chartex" xmlns:cx7="http://schemas.microsoft.com/office/drawing/2016/5/13/chartex" xmlns:cx8="http://schemas.microsoft.com/office/drawing/2016/5/14/chartex" xmlns:mc="http://schemas.openxmlformats.org/markup-compatibility/2006" xmlns:aink="http://schemas.microsoft.com/office/drawing/2016/ink" xmlns:am3d="http://schemas.microsoft.com/office/drawing/2017/model3d" xmlns:o="urn:schemas-microsoft-com:office:office" xmlns:oel="http://schemas.microsoft.com/office/2019/extlst" xmlns:r="http://schemas.openxmlformats.org/officeDocument/2006/relationships" xmlns:m="http://schemas.openxmlformats.org/officeDocument/2006/math" xmlns:v="urn:schemas-microsoft-com:vml" xmlns:wp14="http://schemas.microsoft.com/office/word/2010/wordprocessingDrawing" xmlns:wp="http://schemas.openxmlformats.org/drawingml/2006/wordprocessingDrawing" xmlns:w10="urn:schemas-microsoft-com:office:word" xmlns:w="http://schemas.openxmlformats.org/wordprocessingml/2006/main" xmlns:w14="http://schemas.microsoft.com/office/word/2010/wordml" xmlns:w15="http://schemas.microsoft.com/office/word/2012/wordml" xmlns:w16cex="http://schemas.microsoft.com/office/word/2018/wordml/cex" xmlns:w16cid="http://schemas.microsoft.com/office/word/2016/wordml/cid" xmlns:w16="http://schemas.microsoft.com/office/word/2018/wordml" xmlns:w16du="http://schemas.microsoft.com/office/word/2023/wordml/word16du" xmlns:w16sdtdh="http://schemas.microsoft.com/office/word/2020/wordml/sdtdatahash" xmlns:w16se="http://schemas.microsoft.com/office/word/2015/wordml/symex" xmlns:wpg="http://schemas.microsoft.com/office/word/2010/wordprocessingGroup" xmlns:wpi="http://schemas.microsoft.com/office/word/2010/wordprocessingInk" xmlns:wne="http://schemas.microsoft.com/office/word/2006/wordml" xmlns:wps="http://schemas.microsoft.com/office/word/2010/wordprocessingShape" mc:Ignorable="w14 w15 w16se w16cid w16 w16cex w16sdtdh w16du wp14">
+  <w:p>
+    <w:pPr>
+      <w:pStyle w:val="Footer"/>
+    </w:pPr>
+  </w:p>
+</w:ftr>
+</file>
+
+<file path=word/footer3.xml><?xml version="1.0" encoding="utf-8"?>
+<w:ftr xmlns:wpc="http://schemas.microsoft.com/office/word/2010/wordprocessingCanvas" xmlns:cx="http://schemas.microsoft.com/office/drawing/2014/chartex" xmlns:cx1="http://schemas.microsoft.com/office/drawing/2015/9/8/chartex" xmlns:cx2="http://schemas.microsoft.com/office/drawing/2015/10/21/chartex" xmlns:cx3="http://schemas.microsoft.com/office/drawing/2016/5/9/chartex" xmlns:cx4="http://schemas.microsoft.com/office/drawing/2016/5/10/chartex" xmlns:cx5="http://schemas.microsoft.com/office/drawing/2016/5/11/chartex" xmlns:cx6="http://schemas.microsoft.com/office/drawing/2016/5/12/chartex" xmlns:cx7="http://schemas.microsoft.com/office/drawing/2016/5/13/chartex" xmlns:cx8="http://schemas.microsoft.com/office/drawing/2016/5/14/chartex" xmlns:mc="http://schemas.openxmlformats.org/markup-compatibility/2006" xmlns:aink="http://schemas.microsoft.com/office/drawing/2016/ink" xmlns:am3d="http://schemas.microsoft.com/office/drawing/2017/model3d" xmlns:o="urn:schemas-microsoft-com:office:office" xmlns:oel="http://schemas.microsoft.com/office/2019/extlst" xmlns:r="http://schemas.openxmlformats.org/officeDocument/2006/relationships" xmlns:m="http://schemas.openxmlformats.org/officeDocument/2006/math" xmlns:v="urn:schemas-microsoft-com:vml" xmlns:wp14="http://schemas.microsoft.com/office/word/2010/wordprocessingDrawing" xmlns:wp="http://schemas.openxmlformats.org/drawingml/2006/wordprocessingDrawing" xmlns:w10="urn:schemas-microsoft-com:office:word" xmlns:w="http://schemas.openxmlformats.org/wordprocessingml/2006/main" xmlns:w14="http://schemas.microsoft.com/office/word/2010/wordml" xmlns:w15="http://schemas.microsoft.com/office/word/2012/wordml" xmlns:w16cex="http://schemas.microsoft.com/office/word/2018/wordml/cex" xmlns:w16cid="http://schemas.microsoft.com/office/word/2016/wordml/cid" xmlns:w16="http://schemas.microsoft.com/office/word/2018/wordml" xmlns:w16du="http://schemas.microsoft.com/office/word/2023/wordml/word16du" xmlns:w16sdtdh="http://schemas.microsoft.com/office/word/2020/wordml/sdtdatahash" xmlns:w16se="http://schemas.microsoft.com/office/word/2015/wordml/symex" xmlns:wpg="http://schemas.microsoft.com/office/word/2010/wordprocessingGroup" xmlns:wpi="http://schemas.microsoft.com/office/word/2010/wordprocessingInk" xmlns:wne="http://schemas.microsoft.com/office/word/2006/wordml" xmlns:wps="http://schemas.microsoft.com/office/word/2010/wordprocessingShape" mc:Ignorable="w14 w15 w16se w16cid w16 w16cex w16sdtdh w16du wp14">
+  <w:p>
+    <w:pPr>
+      <w:pStyle w:val="Footer"/>
+    </w:pPr>
+  </w:p>
+</w:ftr>
+</file>
+
+<file path=word/footnotes.xml><?xml version="1.0" encoding="utf-8"?>
+<w:footnotes xmlns:wpc="http://schemas.microsoft.com/office/word/2010/wordprocessingCanvas" xmlns:cx="http://schemas.microsoft.com/office/drawing/2014/chartex" xmlns:cx1="http://schemas.microsoft.com/office/drawing/2015/9/8/chartex" xmlns:cx2="http://schemas.microsoft.com/office/drawing/2015/10/21/chartex" xmlns:cx3="http://schemas.microsoft.com/office/drawing/2016/5/9/chartex" xmlns:cx4="http://schemas.microsoft.com/office/drawing/2016/5/10/chartex" xmlns:cx5="http://schemas.microsoft.com/office/drawing/2016/5/11/chartex" xmlns:cx6="http://schemas.microsoft.com/office/drawing/2016/5/12/chartex" xmlns:cx7="http://schemas.microsoft.com/office/drawing/2016/5/13/chartex" xmlns:cx8="http://schemas.microsoft.com/office/drawing/2016/5/14/chartex" xmlns:mc="http://schemas.openxmlformats.org/markup-compatibility/2006" xmlns:aink="http://schemas.microsoft.com/office/drawing/2016/ink" xmlns:am3d="http://schemas.microsoft.com/office/drawing/2017/model3d" xmlns:o="urn:schemas-microsoft-com:office:office" xmlns:oel="http://schemas.microsoft.com/office/2019/extlst" xmlns:r="http://schemas.openxmlformats.org/officeDocument/2006/relationships" xmlns:m="http://schemas.openxmlformats.org/officeDocument/2006/math" xmlns:v="urn:schemas-microsoft-com:vml" xmlns:wp14="http://schemas.microsoft.com/office/word/2010/wordprocessingDrawing" xmlns:wp="http://schemas.openxmlformats.org/drawingml/2006/wordprocessingDrawing" xmlns:w10="urn:schemas-microsoft-com:office:word" xmlns:w="http://schemas.openxmlformats.org/wordprocessingml/2006/main" xmlns:w14="http://schemas.microsoft.com/office/word/2010/wordml" xmlns:w15="http://schemas.microsoft.com/office/word/2012/wordml" xmlns:w16cex="http://schemas.microsoft.com/office/word/2018/wordml/cex" xmlns:w16cid="http://schemas.microsoft.com/office/word/2016/wordml/cid" xmlns:w16="http://schemas.microsoft.com/office/word/2018/wordml" xmlns:w16du="http://schemas.microsoft.com/office/word/2023/wordml/word16du" xmlns:w16sdtdh="http://schemas.microsoft.com/office/word/2020/wordml/sdtdatahash" xmlns:w16se="http://schemas.microsoft.com/office/word/2015/wordml/symex" xmlns:wpg="http://schemas.microsoft.com/office/word/2010/wordprocessingGroup" xmlns:wpi="http://schemas.microsoft.com/office/word/2010/wordprocessingInk" xmlns:wne="http://schemas.microsoft.com/office/word/2006/wordml" xmlns:wps="http://schemas.microsoft.com/office/word/2010/wordprocessingShape" mc:Ignorable="w14 w15 w16se w16cid w16 w16cex w16sdtdh w16du wp14">
+  <w:footnote w:type="separator" w:id="-1">
+    <w:p>
+      <w:pPr>
+        <w:spacing w:after="0" w:line="240" w:lineRule="auto"/>
+      </w:pPr>
+      <w:r>
+        <w:separator/>
+      </w:r>
+    </w:p>
+  </w:footnote>
+  <w:footnote w:type="continuationSeparator" w:id="0">
+    <w:p>
+      <w:pPr>
+        <w:spacing w:after="0" w:line="240" w:lineRule="auto"/>
+      </w:pPr>
+      <w:r>
+        <w:continuationSeparator/>
+      </w:r>
+    </w:p>
+  </w:footnote>
+</w:footnotes>
+</file>
+
+<file path=word/header1.xml><?xml version="1.0" encoding="utf-8"?>
+<w:hdr xmlns:wpc="http://schemas.microsoft.com/office/word/2010/wordprocessingCanvas" xmlns:cx="http://schemas.microsoft.com/office/drawing/2014/chartex" xmlns:cx1="http://schemas.microsoft.com/office/drawing/2015/9/8/chartex" xmlns:cx2="http://schemas.microsoft.com/office/drawing/2015/10/21/chartex" xmlns:cx3="http://schemas.microsoft.com/office/drawing/2016/5/9/chartex" xmlns:cx4="http://schemas.microsoft.com/office/drawing/2016/5/10/chartex" xmlns:cx5="http://schemas.microsoft.com/office/drawing/2016/5/11/chartex" xmlns:cx6="http://schemas.microsoft.com/office/drawing/2016/5/12/chartex" xmlns:cx7="http://schemas.microsoft.com/office/drawing/2016/5/13/chartex" xmlns:cx8="http://schemas.microsoft.com/office/drawing/2016/5/14/chartex" xmlns:mc="http://schemas.openxmlformats.org/markup-compatibility/2006" xmlns:aink="http://schemas.microsoft.com/office/drawing/2016/ink" xmlns:am3d="http://schemas.microsoft.com/office/drawing/2017/model3d" xmlns:o="urn:schemas-microsoft-com:office:office" xmlns:oel="http://schemas.microsoft.com/office/2019/extlst" xmlns:r="http://schemas.openxmlformats.org/officeDocument/2006/relationships" xmlns:m="http://schemas.openxmlformats.org/officeDocument/2006/math" xmlns:v="urn:schemas-microsoft-com:vml" xmlns:wp14="http://schemas.microsoft.com/office/word/2010/wordprocessingDrawing" xmlns:wp="http://schemas.openxmlformats.org/drawingml/2006/wordprocessingDrawing" xmlns:w10="urn:schemas-microsoft-com:office:word" xmlns:w="http://schemas.openxmlformats.org/wordprocessingml/2006/main" xmlns:w14="http://schemas.microsoft.com/office/word/2010/wordml" xmlns:w15="http://schemas.microsoft.com/office/word/2012/wordml" xmlns:w16cex="http://schemas.microsoft.com/office/word/2018/wordml/cex" xmlns:w16cid="http://schemas.microsoft.com/office/word/2016/wordml/cid" xmlns:w16="http://schemas.microsoft.com/office/word/2018/wordml" xmlns:w16du="http://schemas.microsoft.com/office/word/2023/wordml/word16du" xmlns:w16sdtdh="http://schemas.microsoft.com/office/word/2020/wordml/sdtdatahash" xmlns:w16se="http://schemas.microsoft.com/office/word/2015/wordml/symex" xmlns:wpg="http://schemas.microsoft.com/office/word/2010/wordprocessingGroup" xmlns:wpi="http://schemas.microsoft.com/office/word/2010/wordprocessingInk" xmlns:wne="http://schemas.microsoft.com/office/word/2006/wordml" xmlns:wps="http://schemas.microsoft.com/office/word/2010/wordprocessingShape" mc:Ignorable="w14 w15 w16se w16cid w16 w16cex w16sdtdh w16du wp14">
+  <w:p>
+    <w:pPr>
+      <w:pStyle w:val="Header"/>
+    </w:pPr>
+  </w:p>
+</w:hdr>
+</file>
+
+<file path=word/header2.xml><?xml version="1.0" encoding="utf-8"?>
+<w:hdr xmlns:wpc="http://schemas.microsoft.com/office/word/2010/wordprocessingCanvas" xmlns:cx="http://schemas.microsoft.com/office/drawing/2014/chartex" xmlns:cx1="http://schemas.microsoft.com/office/drawing/2015/9/8/chartex" xmlns:cx2="http://schemas.microsoft.com/office/drawing/2015/10/21/chartex" xmlns:cx3="http://schemas.microsoft.com/office/drawing/2016/5/9/chartex" xmlns:cx4="http://schemas.microsoft.com/office/drawing/2016/5/10/chartex" xmlns:cx5="http://schemas.microsoft.com/office/drawing/2016/5/11/chartex" xmlns:cx6="http://schemas.microsoft.com/office/drawing/2016/5/12/chartex" xmlns:cx7="http://schemas.microsoft.com/office/drawing/2016/5/13/chartex" xmlns:cx8="http://schemas.microsoft.com/office/drawing/2016/5/14/chartex" xmlns:mc="http://schemas.openxmlformats.org/markup-compatibility/2006" xmlns:aink="http://schemas.microsoft.com/office/drawing/2016/ink" xmlns:am3d="http://schemas.microsoft.com/office/drawing/2017/model3d" xmlns:o="urn:schemas-microsoft-com:office:office" xmlns:oel="http://schemas.microsoft.com/office/2019/extlst" xmlns:r="http://schemas.openxmlformats.org/officeDocument/2006/relationships" xmlns:m="http://schemas.openxmlformats.org/officeDocument/2006/math" xmlns:v="urn:schemas-microsoft-com:vml" xmlns:wp14="http://schemas.microsoft.com/office/word/2010/wordprocessingDrawing" xmlns:wp="http://schemas.openxmlformats.org/drawingml/2006/wordprocessingDrawing" xmlns:w10="urn:schemas-microsoft-com:office:word" xmlns:w="http://schemas.openxmlformats.org/wordprocessingml/2006/main" xmlns:w14="http://schemas.microsoft.com/office/word/2010/wordml" xmlns:w15="http://schemas.microsoft.com/office/word/2012/wordml" xmlns:w16cex="http://schemas.microsoft.com/office/word/2018/wordml/cex" xmlns:w16cid="http://schemas.microsoft.com/office/word/2016/wordml/cid" xmlns:w16="http://schemas.microsoft.com/office/word/2018/wordml" xmlns:w16du="http://schemas.microsoft.com/office/word/2023/wordml/word16du" xmlns:w16sdtdh="http://schemas.microsoft.com/office/word/2020/wordml/sdtdatahash" xmlns:w16se="http://schemas.microsoft.com/office/word/2015/wordml/symex" xmlns:wpg="http://schemas.microsoft.com/office/word/2010/wordprocessingGroup" xmlns:wpi="http://schemas.microsoft.com/office/word/2010/wordprocessingInk" xmlns:wne="http://schemas.microsoft.com/office/word/2006/wordml" xmlns:wps="http://schemas.microsoft.com/office/word/2010/wordprocessingShape" mc:Ignorable="w14 w15 w16se w16cid w16 w16cex w16sdtdh w16du wp14">
+  <w:p>
+    <w:pPr>
+      <w:pStyle w:val="Header"/>
+    </w:pPr>
+  </w:p>
+</w:hdr>
+</file>
+
+<file path=word/header3.xml><?xml version="1.0" encoding="utf-8"?>
+<w:hdr xmlns:wpc="http://schemas.microsoft.com/office/word/2010/wordprocessingCanvas" xmlns:cx="http://schemas.microsoft.com/office/drawing/2014/chartex" xmlns:cx1="http://schemas.microsoft.com/office/drawing/2015/9/8/chartex" xmlns:cx2="http://schemas.microsoft.com/office/drawing/2015/10/21/chartex" xmlns:cx3="http://schemas.microsoft.com/office/drawing/2016/5/9/chartex" xmlns:cx4="http://schemas.microsoft.com/office/drawing/2016/5/10/chartex" xmlns:cx5="http://schemas.microsoft.com/office/drawing/2016/5/11/chartex" xmlns:cx6="http://schemas.microsoft.com/office/drawing/2016/5/12/chartex" xmlns:cx7="http://schemas.microsoft.com/office/drawing/2016/5/13/chartex" xmlns:cx8="http://schemas.microsoft.com/office/drawing/2016/5/14/chartex" xmlns:mc="http://schemas.openxmlformats.org/markup-compatibility/2006" xmlns:aink="http://schemas.microsoft.com/office/drawing/2016/ink" xmlns:am3d="http://schemas.microsoft.com/office/drawing/2017/model3d" xmlns:o="urn:schemas-microsoft-com:office:office" xmlns:oel="http://schemas.microsoft.com/office/2019/extlst" xmlns:r="http://schemas.openxmlformats.org/officeDocument/2006/relationships" xmlns:m="http://schemas.openxmlformats.org/officeDocument/2006/math" xmlns:v="urn:schemas-microsoft-com:vml" xmlns:wp14="http://schemas.microsoft.com/office/word/2010/wordprocessingDrawing" xmlns:wp="http://schemas.openxmlformats.org/drawingml/2006/wordprocessingDrawing" xmlns:w10="urn:schemas-microsoft-com:office:word" xmlns:w="http://schemas.openxmlformats.org/wordprocessingml/2006/main" xmlns:w14="http://schemas.microsoft.com/office/word/2010/wordml" xmlns:w15="http://schemas.microsoft.com/office/word/2012/wordml" xmlns:w16cex="http://schemas.microsoft.com/office/word/2018/wordml/cex" xmlns:w16cid="http://schemas.microsoft.com/office/word/2016/wordml/cid" xmlns:w16="http://schemas.microsoft.com/office/word/2018/wordml" xmlns:w16du="http://schemas.microsoft.com/office/word/2023/wordml/word16du" xmlns:w16sdtdh="http://schemas.microsoft.com/office/word/2020/wordml/sdtdatahash" xmlns:w16se="http://schemas.microsoft.com/office/word/2015/wordml/symex" xmlns:wpg="http://schemas.microsoft.com/office/word/2010/wordprocessingGroup" xmlns:wpi="http://schemas.microsoft.com/office/word/2010/wordprocessingInk" xmlns:wne="http://schemas.microsoft.com/office/word/2006/wordml" xmlns:wps="http://schemas.microsoft.com/office/word/2010/wordprocessingShape" mc:Ignorable="w14 w15 w16se w16cid w16 w16cex w16sdtdh w16du wp14">
+  <w:p>
+    <w:pPr>
+      <w:pStyle w:val="Header"/>
+    </w:pPr>
+  </w:p>
+</w:hdr>
 </file>
 
 <file path=word/numbering.xml><?xml version="1.0" encoding="utf-8"?>
@@ -13552,6 +14170,7 @@
   <w:style w:type="character" w:default="1" w:styleId="DefaultParagraphFont">
     <w:name w:val="Default Paragraph Font"/>
     <w:uiPriority w:val="1"/>
+    <w:semiHidden/>
     <w:unhideWhenUsed/>
   </w:style>
   <w:style w:type="table" w:default="1" w:styleId="TableNormal">
@@ -13683,6 +14302,50 @@
       <w:sz w:val="20"/>
       <w:szCs w:val="20"/>
     </w:rPr>
+  </w:style>
+  <w:style w:type="paragraph" w:styleId="Header">
+    <w:name w:val="header"/>
+    <w:basedOn w:val="Normal"/>
+    <w:link w:val="HeaderChar"/>
+    <w:uiPriority w:val="99"/>
+    <w:unhideWhenUsed/>
+    <w:rsid w:val="00DE3C13"/>
+    <w:pPr>
+      <w:tabs>
+        <w:tab w:val="center" w:pos="4513"/>
+        <w:tab w:val="right" w:pos="9026"/>
+      </w:tabs>
+      <w:spacing w:after="0" w:line="240" w:lineRule="auto"/>
+    </w:pPr>
+  </w:style>
+  <w:style w:type="character" w:customStyle="1" w:styleId="HeaderChar">
+    <w:name w:val="Header Char"/>
+    <w:basedOn w:val="DefaultParagraphFont"/>
+    <w:link w:val="Header"/>
+    <w:uiPriority w:val="99"/>
+    <w:rsid w:val="00DE3C13"/>
+  </w:style>
+  <w:style w:type="paragraph" w:styleId="Footer">
+    <w:name w:val="footer"/>
+    <w:basedOn w:val="Normal"/>
+    <w:link w:val="FooterChar"/>
+    <w:uiPriority w:val="99"/>
+    <w:unhideWhenUsed/>
+    <w:rsid w:val="00DE3C13"/>
+    <w:pPr>
+      <w:tabs>
+        <w:tab w:val="center" w:pos="4513"/>
+        <w:tab w:val="right" w:pos="9026"/>
+      </w:tabs>
+      <w:spacing w:after="0" w:line="240" w:lineRule="auto"/>
+    </w:pPr>
+  </w:style>
+  <w:style w:type="character" w:customStyle="1" w:styleId="FooterChar">
+    <w:name w:val="Footer Char"/>
+    <w:basedOn w:val="DefaultParagraphFont"/>
+    <w:link w:val="Footer"/>
+    <w:uiPriority w:val="99"/>
+    <w:rsid w:val="00DE3C13"/>
   </w:style>
 </w:styles>
 </file>

</xml_diff>